<commit_message>
Added some ideas to 'Teknologi Valg'
</commit_message>
<xml_diff>
--- a/docs/CupCakeRapport.docx
+++ b/docs/CupCakeRapport.docx
@@ -27,6 +27,13 @@
     </w:p>
     <w:sdt>
       <w:sdtPr>
+        <w:rPr>
+          <w:rFonts w:asciiTheme="minorHAnsi" w:eastAsiaTheme="minorHAnsi" w:hAnsiTheme="minorHAnsi" w:cstheme="minorBidi"/>
+          <w:color w:val="auto"/>
+          <w:sz w:val="22"/>
+          <w:szCs w:val="22"/>
+          <w:lang w:eastAsia="en-US"/>
+        </w:rPr>
         <w:id w:val="-1273857888"/>
         <w:docPartObj>
           <w:docPartGallery w:val="Table of Contents"/>
@@ -35,13 +42,8 @@
       </w:sdtPr>
       <w:sdtEndPr>
         <w:rPr>
-          <w:rFonts w:asciiTheme="minorHAnsi" w:eastAsiaTheme="minorHAnsi" w:hAnsiTheme="minorHAnsi" w:cstheme="minorBidi"/>
           <w:b/>
           <w:bCs/>
-          <w:color w:val="auto"/>
-          <w:sz w:val="22"/>
-          <w:szCs w:val="22"/>
-          <w:lang w:eastAsia="en-US"/>
         </w:rPr>
       </w:sdtEndPr>
       <w:sdtContent>
@@ -773,39 +775,358 @@
       <w:r>
         <w:br w:type="page"/>
       </w:r>
-      <w:bookmarkStart w:id="0" w:name="_GoBack"/>
-      <w:bookmarkEnd w:id="0"/>
     </w:p>
     <w:p>
       <w:pPr>
         <w:pStyle w:val="Overskrift1"/>
       </w:pPr>
-      <w:bookmarkStart w:id="1" w:name="_Toc21591186"/>
+      <w:bookmarkStart w:id="0" w:name="_Toc21591186"/>
       <w:r>
         <w:lastRenderedPageBreak/>
         <w:t>Indledning</w:t>
       </w:r>
+      <w:bookmarkEnd w:id="0"/>
+    </w:p>
+    <w:p>
+      <w:r>
+        <w:t>Kort intro til hvad dette projekt omhandler. Formålet med indledning er at sætte en fagfælle i stand til at forstå resten af rapporten. For jer som studerende er en “fagfælle” en anden datamatiker studerende på 2. semester der er på samme niveau, men som ikke kender opgaven.</w:t>
+      </w:r>
+    </w:p>
+    <w:p>
+      <w:pPr>
+        <w:pStyle w:val="Overskrift2"/>
+      </w:pPr>
+      <w:bookmarkStart w:id="1" w:name="_Toc21591187"/>
+      <w:r>
+        <w:t>Baggrund</w:t>
+      </w:r>
       <w:bookmarkEnd w:id="1"/>
     </w:p>
     <w:p>
+      <w:r>
+        <w:t>Det typiske der skal med for at forklare projektet er:</w:t>
+      </w:r>
+    </w:p>
+    <w:p>
+      <w:pPr>
+        <w:ind w:firstLine="360"/>
+      </w:pPr>
+      <w:r>
+        <w:rPr>
+          <w:rFonts w:cstheme="minorHAnsi"/>
+        </w:rPr>
+        <w:t>En kort beskrivelse af den virksomhed, som skal bruge systemet</w:t>
+      </w:r>
+    </w:p>
+    <w:p>
+      <w:pPr>
+        <w:pStyle w:val="NormalWeb"/>
+        <w:ind w:left="360"/>
+        <w:rPr>
+          <w:rFonts w:asciiTheme="minorHAnsi" w:hAnsiTheme="minorHAnsi" w:cstheme="minorHAnsi"/>
+        </w:rPr>
+      </w:pPr>
+      <w:r>
+        <w:rPr>
+          <w:rFonts w:asciiTheme="minorHAnsi" w:hAnsiTheme="minorHAnsi" w:cstheme="minorHAnsi"/>
+        </w:rPr>
+        <w:t xml:space="preserve">Hvilke krav kunden har til systemet forklaret i brede termer, f.eks. “kunden skal kunne bestille en cupcake hvor man kan vælge både bund og top.” i modsætning til “der skal være en drop </w:t>
+      </w:r>
+      <w:proofErr w:type="spellStart"/>
+      <w:r>
+        <w:rPr>
+          <w:rFonts w:asciiTheme="minorHAnsi" w:hAnsiTheme="minorHAnsi" w:cstheme="minorHAnsi"/>
+        </w:rPr>
+        <w:t>down</w:t>
+      </w:r>
+      <w:proofErr w:type="spellEnd"/>
+      <w:r>
+        <w:rPr>
+          <w:rFonts w:asciiTheme="minorHAnsi" w:hAnsiTheme="minorHAnsi" w:cstheme="minorHAnsi"/>
+        </w:rPr>
+        <w:t xml:space="preserve"> menu med scrollbar i højre side med en liste over hvilke bunde der er og hvad de koster”. Det typiske der skal med for at forklare projektet er:</w:t>
+      </w:r>
+    </w:p>
+    <w:p>
+      <w:pPr>
+        <w:numPr>
+          <w:ilvl w:val="0"/>
+          <w:numId w:val="1"/>
+        </w:numPr>
+        <w:spacing w:before="100" w:beforeAutospacing="1" w:after="100" w:afterAutospacing="1" w:line="240" w:lineRule="auto"/>
+        <w:rPr>
+          <w:rFonts w:eastAsia="Times New Roman" w:cstheme="minorHAnsi"/>
+          <w:sz w:val="24"/>
+          <w:szCs w:val="24"/>
+          <w:lang w:eastAsia="da-DK"/>
+        </w:rPr>
+      </w:pPr>
+      <w:bookmarkStart w:id="2" w:name="_GoBack"/>
+      <w:bookmarkEnd w:id="2"/>
+      <w:r>
+        <w:rPr>
+          <w:rFonts w:eastAsia="Times New Roman" w:cstheme="minorHAnsi"/>
+          <w:sz w:val="24"/>
+          <w:szCs w:val="24"/>
+          <w:lang w:eastAsia="da-DK"/>
+        </w:rPr>
+        <w:t>En kort beskrivelse af den virksomhed, som skal bruge systemet</w:t>
+      </w:r>
+    </w:p>
+    <w:p>
+      <w:pPr>
+        <w:numPr>
+          <w:ilvl w:val="0"/>
+          <w:numId w:val="1"/>
+        </w:numPr>
+        <w:spacing w:before="100" w:beforeAutospacing="1" w:after="100" w:afterAutospacing="1" w:line="240" w:lineRule="auto"/>
+        <w:rPr>
+          <w:rFonts w:eastAsia="Times New Roman" w:cstheme="minorHAnsi"/>
+          <w:sz w:val="24"/>
+          <w:szCs w:val="24"/>
+          <w:lang w:eastAsia="da-DK"/>
+        </w:rPr>
+      </w:pPr>
+      <w:r>
+        <w:rPr>
+          <w:rFonts w:eastAsia="Times New Roman" w:cstheme="minorHAnsi"/>
+          <w:sz w:val="24"/>
+          <w:szCs w:val="24"/>
+          <w:lang w:eastAsia="da-DK"/>
+        </w:rPr>
+        <w:t>Hvilke krav kunden har til systemet forklaret i brede termer, f.eks. “</w:t>
+      </w:r>
+      <w:r>
+        <w:rPr>
+          <w:rFonts w:eastAsia="Times New Roman" w:cstheme="minorHAnsi"/>
+          <w:i/>
+          <w:iCs/>
+          <w:sz w:val="24"/>
+          <w:szCs w:val="24"/>
+          <w:lang w:eastAsia="da-DK"/>
+        </w:rPr>
+        <w:t>kunden skal kunne bestille en cupcake hvor man kan vælge både bund og top.</w:t>
+      </w:r>
+      <w:r>
+        <w:rPr>
+          <w:rFonts w:eastAsia="Times New Roman" w:cstheme="minorHAnsi"/>
+          <w:sz w:val="24"/>
+          <w:szCs w:val="24"/>
+          <w:lang w:eastAsia="da-DK"/>
+        </w:rPr>
+        <w:t>” i modsætning til “</w:t>
+      </w:r>
+      <w:r>
+        <w:rPr>
+          <w:rFonts w:eastAsia="Times New Roman" w:cstheme="minorHAnsi"/>
+          <w:i/>
+          <w:iCs/>
+          <w:sz w:val="24"/>
+          <w:szCs w:val="24"/>
+          <w:lang w:eastAsia="da-DK"/>
+        </w:rPr>
+        <w:t xml:space="preserve">der skal være en drop </w:t>
+      </w:r>
+      <w:proofErr w:type="spellStart"/>
+      <w:r>
+        <w:rPr>
+          <w:rFonts w:eastAsia="Times New Roman" w:cstheme="minorHAnsi"/>
+          <w:i/>
+          <w:iCs/>
+          <w:sz w:val="24"/>
+          <w:szCs w:val="24"/>
+          <w:lang w:eastAsia="da-DK"/>
+        </w:rPr>
+        <w:t>down</w:t>
+      </w:r>
+      <w:proofErr w:type="spellEnd"/>
+      <w:r>
+        <w:rPr>
+          <w:rFonts w:eastAsia="Times New Roman" w:cstheme="minorHAnsi"/>
+          <w:i/>
+          <w:iCs/>
+          <w:sz w:val="24"/>
+          <w:szCs w:val="24"/>
+          <w:lang w:eastAsia="da-DK"/>
+        </w:rPr>
+        <w:t xml:space="preserve"> menu med scrollbar i højre side med en liste over hvilke bunde der er og hvad de koster</w:t>
+      </w:r>
+      <w:r>
+        <w:rPr>
+          <w:rFonts w:eastAsia="Times New Roman" w:cstheme="minorHAnsi"/>
+          <w:sz w:val="24"/>
+          <w:szCs w:val="24"/>
+          <w:lang w:eastAsia="da-DK"/>
+        </w:rPr>
+        <w:t>”.</w:t>
+      </w:r>
+    </w:p>
+    <w:p>
       <w:pPr>
         <w:pStyle w:val="Overskrift2"/>
-      </w:pPr>
-      <w:bookmarkStart w:id="2" w:name="_Toc21591187"/>
-      <w:r>
-        <w:t>Baggrund</w:t>
-      </w:r>
-      <w:bookmarkEnd w:id="2"/>
-    </w:p>
-    <w:p>
-      <w:pPr>
-        <w:pStyle w:val="Overskrift2"/>
+        <w:rPr>
+          <w:rFonts w:asciiTheme="minorHAnsi" w:eastAsiaTheme="minorHAnsi" w:hAnsiTheme="minorHAnsi" w:cstheme="minorBidi"/>
+          <w:color w:val="auto"/>
+          <w:sz w:val="22"/>
+          <w:szCs w:val="22"/>
+        </w:rPr>
       </w:pPr>
       <w:bookmarkStart w:id="3" w:name="_Toc21591188"/>
       <w:r>
         <w:t>Teknologi valg</w:t>
       </w:r>
       <w:bookmarkEnd w:id="3"/>
+    </w:p>
+    <w:p>
+      <w:pPr>
+        <w:pStyle w:val="Listeafsnit"/>
+        <w:numPr>
+          <w:ilvl w:val="0"/>
+          <w:numId w:val="1"/>
+        </w:numPr>
+      </w:pPr>
+      <w:r>
+        <w:t>Java 11 &amp; Java EE</w:t>
+      </w:r>
+    </w:p>
+    <w:p>
+      <w:pPr>
+        <w:pStyle w:val="Listeafsnit"/>
+        <w:numPr>
+          <w:ilvl w:val="0"/>
+          <w:numId w:val="1"/>
+        </w:numPr>
+      </w:pPr>
+      <w:proofErr w:type="spellStart"/>
+      <w:r>
+        <w:t>NetBeans</w:t>
+      </w:r>
+      <w:proofErr w:type="spellEnd"/>
+      <w:r>
+        <w:t xml:space="preserve"> &amp; </w:t>
+      </w:r>
+      <w:proofErr w:type="spellStart"/>
+      <w:r>
+        <w:t>IntelliJ</w:t>
+      </w:r>
+      <w:proofErr w:type="spellEnd"/>
+    </w:p>
+    <w:p>
+      <w:pPr>
+        <w:pStyle w:val="Listeafsnit"/>
+        <w:numPr>
+          <w:ilvl w:val="0"/>
+          <w:numId w:val="1"/>
+        </w:numPr>
+      </w:pPr>
+      <w:r>
+        <w:t>MySQL</w:t>
+      </w:r>
+    </w:p>
+    <w:p>
+      <w:pPr>
+        <w:pStyle w:val="Listeafsnit"/>
+        <w:numPr>
+          <w:ilvl w:val="0"/>
+          <w:numId w:val="1"/>
+        </w:numPr>
+      </w:pPr>
+      <w:proofErr w:type="spellStart"/>
+      <w:r>
+        <w:t>Tomcat</w:t>
+      </w:r>
+      <w:proofErr w:type="spellEnd"/>
+    </w:p>
+    <w:p>
+      <w:pPr>
+        <w:pStyle w:val="Listeafsnit"/>
+        <w:numPr>
+          <w:ilvl w:val="0"/>
+          <w:numId w:val="1"/>
+        </w:numPr>
+      </w:pPr>
+      <w:proofErr w:type="spellStart"/>
+      <w:r>
+        <w:t>JUnit</w:t>
+      </w:r>
+      <w:proofErr w:type="spellEnd"/>
+      <w:r>
+        <w:t xml:space="preserve">, </w:t>
+      </w:r>
+      <w:proofErr w:type="spellStart"/>
+      <w:r>
+        <w:t>Mockito</w:t>
+      </w:r>
+      <w:proofErr w:type="spellEnd"/>
+      <w:r>
+        <w:t xml:space="preserve"> &amp; </w:t>
+      </w:r>
+      <w:proofErr w:type="spellStart"/>
+      <w:r>
+        <w:t>Selenium</w:t>
+      </w:r>
+      <w:proofErr w:type="spellEnd"/>
+      <w:r>
+        <w:t>.</w:t>
+      </w:r>
+    </w:p>
+    <w:p>
+      <w:pPr>
+        <w:pStyle w:val="Listeafsnit"/>
+        <w:numPr>
+          <w:ilvl w:val="0"/>
+          <w:numId w:val="1"/>
+        </w:numPr>
+      </w:pPr>
+      <w:r>
+        <w:t xml:space="preserve">Git &amp; </w:t>
+      </w:r>
+      <w:proofErr w:type="spellStart"/>
+      <w:r>
+        <w:t>Github</w:t>
+      </w:r>
+      <w:proofErr w:type="spellEnd"/>
+    </w:p>
+    <w:p>
+      <w:pPr>
+        <w:pStyle w:val="Listeafsnit"/>
+        <w:numPr>
+          <w:ilvl w:val="0"/>
+          <w:numId w:val="1"/>
+        </w:numPr>
+      </w:pPr>
+      <w:r>
+        <w:t xml:space="preserve">Digital Ocean </w:t>
+      </w:r>
+      <w:proofErr w:type="spellStart"/>
+      <w:r>
+        <w:t>Droplet</w:t>
+      </w:r>
+      <w:proofErr w:type="spellEnd"/>
+    </w:p>
+    <w:p>
+      <w:pPr>
+        <w:pStyle w:val="Listeafsnit"/>
+        <w:numPr>
+          <w:ilvl w:val="0"/>
+          <w:numId w:val="1"/>
+        </w:numPr>
+      </w:pPr>
+      <w:r>
+        <w:t>Bootstrap</w:t>
+      </w:r>
+    </w:p>
+    <w:p>
+      <w:pPr>
+        <w:pStyle w:val="Listeafsnit"/>
+        <w:numPr>
+          <w:ilvl w:val="0"/>
+          <w:numId w:val="1"/>
+        </w:numPr>
+      </w:pPr>
+      <w:r>
+        <w:t>Travis CI</w:t>
+      </w:r>
     </w:p>
     <w:p>
       <w:pPr>
@@ -984,6 +1305,163 @@
     </w:sectPr>
   </w:body>
 </w:document>
+</file>
+
+<file path=word/numbering.xml><?xml version="1.0" encoding="utf-8"?>
+<w:numbering xmlns:wpc="http://schemas.microsoft.com/office/word/2010/wordprocessingCanvas" xmlns:cx="http://schemas.microsoft.com/office/drawing/2014/chartex" xmlns:cx1="http://schemas.microsoft.com/office/drawing/2015/9/8/chartex" xmlns:cx2="http://schemas.microsoft.com/office/drawing/2015/10/21/chartex" xmlns:cx3="http://schemas.microsoft.com/office/drawing/2016/5/9/chartex" xmlns:cx4="http://schemas.microsoft.com/office/drawing/2016/5/10/chartex" xmlns:cx5="http://schemas.microsoft.com/office/drawing/2016/5/11/chartex" xmlns:cx6="http://schemas.microsoft.com/office/drawing/2016/5/12/chartex" xmlns:cx7="http://schemas.microsoft.com/office/drawing/2016/5/13/chartex" xmlns:cx8="http://schemas.microsoft.com/office/drawing/2016/5/14/chartex" xmlns:mc="http://schemas.openxmlformats.org/markup-compatibility/2006" xmlns:aink="http://schemas.microsoft.com/office/drawing/2016/ink" xmlns:am3d="http://schemas.microsoft.com/office/drawing/2017/model3d" xmlns:o="urn:schemas-microsoft-com:office:office" xmlns:r="http://schemas.openxmlformats.org/officeDocument/2006/relationships" xmlns:m="http://schemas.openxmlformats.org/officeDocument/2006/math" xmlns:v="urn:schemas-microsoft-com:vml" xmlns:wp14="http://schemas.microsoft.com/office/word/2010/wordprocessingDrawing" xmlns:wp="http://schemas.openxmlformats.org/drawingml/2006/wordprocessingDrawing" xmlns:w10="urn:schemas-microsoft-com:office:word" xmlns:w="http://schemas.openxmlformats.org/wordprocessingml/2006/main" xmlns:w14="http://schemas.microsoft.com/office/word/2010/wordml" xmlns:w15="http://schemas.microsoft.com/office/word/2012/wordml" xmlns:w16cid="http://schemas.microsoft.com/office/word/2016/wordml/cid" xmlns:w16se="http://schemas.microsoft.com/office/word/2015/wordml/symex" xmlns:wpg="http://schemas.microsoft.com/office/word/2010/wordprocessingGroup" xmlns:wpi="http://schemas.microsoft.com/office/word/2010/wordprocessingInk" xmlns:wne="http://schemas.microsoft.com/office/word/2006/wordml" xmlns:wps="http://schemas.microsoft.com/office/word/2010/wordprocessingShape" mc:Ignorable="w14 w15 w16se w16cid wp14">
+  <w:abstractNum w:abstractNumId="0" w15:restartNumberingAfterBreak="0">
+    <w:nsid w:val="55B251F7"/>
+    <w:multiLevelType w:val="multilevel"/>
+    <w:tmpl w:val="576C502C"/>
+    <w:lvl w:ilvl="0">
+      <w:start w:val="1"/>
+      <w:numFmt w:val="bullet"/>
+      <w:lvlText w:val=""/>
+      <w:lvlJc w:val="left"/>
+      <w:pPr>
+        <w:tabs>
+          <w:tab w:val="num" w:pos="720"/>
+        </w:tabs>
+        <w:ind w:left="720" w:hanging="360"/>
+      </w:pPr>
+      <w:rPr>
+        <w:rFonts w:ascii="Symbol" w:hAnsi="Symbol" w:hint="default"/>
+        <w:sz w:val="20"/>
+      </w:rPr>
+    </w:lvl>
+    <w:lvl w:ilvl="1" w:tentative="1">
+      <w:start w:val="1"/>
+      <w:numFmt w:val="bullet"/>
+      <w:lvlText w:val="o"/>
+      <w:lvlJc w:val="left"/>
+      <w:pPr>
+        <w:tabs>
+          <w:tab w:val="num" w:pos="1440"/>
+        </w:tabs>
+        <w:ind w:left="1440" w:hanging="360"/>
+      </w:pPr>
+      <w:rPr>
+        <w:rFonts w:ascii="Courier New" w:hAnsi="Courier New" w:hint="default"/>
+        <w:sz w:val="20"/>
+      </w:rPr>
+    </w:lvl>
+    <w:lvl w:ilvl="2" w:tentative="1">
+      <w:start w:val="1"/>
+      <w:numFmt w:val="bullet"/>
+      <w:lvlText w:val=""/>
+      <w:lvlJc w:val="left"/>
+      <w:pPr>
+        <w:tabs>
+          <w:tab w:val="num" w:pos="2160"/>
+        </w:tabs>
+        <w:ind w:left="2160" w:hanging="360"/>
+      </w:pPr>
+      <w:rPr>
+        <w:rFonts w:ascii="Wingdings" w:hAnsi="Wingdings" w:hint="default"/>
+        <w:sz w:val="20"/>
+      </w:rPr>
+    </w:lvl>
+    <w:lvl w:ilvl="3" w:tentative="1">
+      <w:start w:val="1"/>
+      <w:numFmt w:val="bullet"/>
+      <w:lvlText w:val=""/>
+      <w:lvlJc w:val="left"/>
+      <w:pPr>
+        <w:tabs>
+          <w:tab w:val="num" w:pos="2880"/>
+        </w:tabs>
+        <w:ind w:left="2880" w:hanging="360"/>
+      </w:pPr>
+      <w:rPr>
+        <w:rFonts w:ascii="Wingdings" w:hAnsi="Wingdings" w:hint="default"/>
+        <w:sz w:val="20"/>
+      </w:rPr>
+    </w:lvl>
+    <w:lvl w:ilvl="4" w:tentative="1">
+      <w:start w:val="1"/>
+      <w:numFmt w:val="bullet"/>
+      <w:lvlText w:val=""/>
+      <w:lvlJc w:val="left"/>
+      <w:pPr>
+        <w:tabs>
+          <w:tab w:val="num" w:pos="3600"/>
+        </w:tabs>
+        <w:ind w:left="3600" w:hanging="360"/>
+      </w:pPr>
+      <w:rPr>
+        <w:rFonts w:ascii="Wingdings" w:hAnsi="Wingdings" w:hint="default"/>
+        <w:sz w:val="20"/>
+      </w:rPr>
+    </w:lvl>
+    <w:lvl w:ilvl="5" w:tentative="1">
+      <w:start w:val="1"/>
+      <w:numFmt w:val="bullet"/>
+      <w:lvlText w:val=""/>
+      <w:lvlJc w:val="left"/>
+      <w:pPr>
+        <w:tabs>
+          <w:tab w:val="num" w:pos="4320"/>
+        </w:tabs>
+        <w:ind w:left="4320" w:hanging="360"/>
+      </w:pPr>
+      <w:rPr>
+        <w:rFonts w:ascii="Wingdings" w:hAnsi="Wingdings" w:hint="default"/>
+        <w:sz w:val="20"/>
+      </w:rPr>
+    </w:lvl>
+    <w:lvl w:ilvl="6" w:tentative="1">
+      <w:start w:val="1"/>
+      <w:numFmt w:val="bullet"/>
+      <w:lvlText w:val=""/>
+      <w:lvlJc w:val="left"/>
+      <w:pPr>
+        <w:tabs>
+          <w:tab w:val="num" w:pos="5040"/>
+        </w:tabs>
+        <w:ind w:left="5040" w:hanging="360"/>
+      </w:pPr>
+      <w:rPr>
+        <w:rFonts w:ascii="Wingdings" w:hAnsi="Wingdings" w:hint="default"/>
+        <w:sz w:val="20"/>
+      </w:rPr>
+    </w:lvl>
+    <w:lvl w:ilvl="7" w:tentative="1">
+      <w:start w:val="1"/>
+      <w:numFmt w:val="bullet"/>
+      <w:lvlText w:val=""/>
+      <w:lvlJc w:val="left"/>
+      <w:pPr>
+        <w:tabs>
+          <w:tab w:val="num" w:pos="5760"/>
+        </w:tabs>
+        <w:ind w:left="5760" w:hanging="360"/>
+      </w:pPr>
+      <w:rPr>
+        <w:rFonts w:ascii="Wingdings" w:hAnsi="Wingdings" w:hint="default"/>
+        <w:sz w:val="20"/>
+      </w:rPr>
+    </w:lvl>
+    <w:lvl w:ilvl="8" w:tentative="1">
+      <w:start w:val="1"/>
+      <w:numFmt w:val="bullet"/>
+      <w:lvlText w:val=""/>
+      <w:lvlJc w:val="left"/>
+      <w:pPr>
+        <w:tabs>
+          <w:tab w:val="num" w:pos="6480"/>
+        </w:tabs>
+        <w:ind w:left="6480" w:hanging="360"/>
+      </w:pPr>
+      <w:rPr>
+        <w:rFonts w:ascii="Wingdings" w:hAnsi="Wingdings" w:hint="default"/>
+        <w:sz w:val="20"/>
+      </w:rPr>
+    </w:lvl>
+  </w:abstractNum>
+  <w:num w:numId="1">
+    <w:abstractNumId w:val="0"/>
+  </w:num>
+</w:numbering>
 </file>
 
 <file path=word/styles.xml><?xml version="1.0" encoding="utf-8"?>
@@ -1109,6 +1587,7 @@
     <w:lsdException w:name="HTML Sample" w:semiHidden="1" w:unhideWhenUsed="1"/>
     <w:lsdException w:name="HTML Typewriter" w:semiHidden="1" w:unhideWhenUsed="1"/>
     <w:lsdException w:name="HTML Variable" w:semiHidden="1" w:unhideWhenUsed="1"/>
+    <w:lsdException w:name="Normal Table" w:semiHidden="1" w:unhideWhenUsed="1"/>
     <w:lsdException w:name="annotation subject" w:semiHidden="1" w:unhideWhenUsed="1"/>
     <w:lsdException w:name="No List" w:semiHidden="1" w:unhideWhenUsed="1"/>
     <w:lsdException w:name="Outline List 1" w:semiHidden="1" w:unhideWhenUsed="1"/>
@@ -1151,8 +1630,11 @@
     <w:lsdException w:name="Table Contemporary" w:semiHidden="1" w:unhideWhenUsed="1"/>
     <w:lsdException w:name="Table Elegant" w:semiHidden="1" w:unhideWhenUsed="1"/>
     <w:lsdException w:name="Table Professional" w:semiHidden="1" w:unhideWhenUsed="1"/>
+    <w:lsdException w:name="Table Subtle 1" w:semiHidden="1" w:unhideWhenUsed="1"/>
     <w:lsdException w:name="Table Subtle 2" w:semiHidden="1" w:unhideWhenUsed="1"/>
     <w:lsdException w:name="Table Web 1" w:semiHidden="1" w:unhideWhenUsed="1"/>
+    <w:lsdException w:name="Table Web 2" w:semiHidden="1" w:unhideWhenUsed="1"/>
+    <w:lsdException w:name="Table Web 3" w:semiHidden="1" w:unhideWhenUsed="1"/>
     <w:lsdException w:name="Balloon Text" w:semiHidden="1" w:unhideWhenUsed="1"/>
     <w:lsdException w:name="Table Grid" w:uiPriority="39"/>
     <w:lsdException w:name="Table Theme" w:semiHidden="1" w:unhideWhenUsed="1"/>
@@ -1623,6 +2105,45 @@
       <w:u w:val="single"/>
     </w:rPr>
   </w:style>
+  <w:style w:type="paragraph" w:styleId="NormalWeb">
+    <w:name w:val="Normal (Web)"/>
+    <w:basedOn w:val="Normal"/>
+    <w:uiPriority w:val="99"/>
+    <w:semiHidden/>
+    <w:unhideWhenUsed/>
+    <w:rsid w:val="005A16C1"/>
+    <w:pPr>
+      <w:spacing w:before="100" w:beforeAutospacing="1" w:after="100" w:afterAutospacing="1" w:line="240" w:lineRule="auto"/>
+    </w:pPr>
+    <w:rPr>
+      <w:rFonts w:ascii="Times New Roman" w:eastAsia="Times New Roman" w:hAnsi="Times New Roman" w:cs="Times New Roman"/>
+      <w:sz w:val="24"/>
+      <w:szCs w:val="24"/>
+      <w:lang w:eastAsia="da-DK"/>
+    </w:rPr>
+  </w:style>
+  <w:style w:type="character" w:styleId="Fremhv">
+    <w:name w:val="Emphasis"/>
+    <w:basedOn w:val="Standardskrifttypeiafsnit"/>
+    <w:uiPriority w:val="20"/>
+    <w:qFormat/>
+    <w:rsid w:val="005A16C1"/>
+    <w:rPr>
+      <w:i/>
+      <w:iCs/>
+    </w:rPr>
+  </w:style>
+  <w:style w:type="paragraph" w:styleId="Listeafsnit">
+    <w:name w:val="List Paragraph"/>
+    <w:basedOn w:val="Normal"/>
+    <w:uiPriority w:val="34"/>
+    <w:qFormat/>
+    <w:rsid w:val="005F3D02"/>
+    <w:pPr>
+      <w:ind w:left="720"/>
+      <w:contextualSpacing/>
+    </w:pPr>
+  </w:style>
 </w:styles>
 </file>
 
@@ -1926,7 +2447,7 @@
 </file>
 
 <file path=customXml/itemProps1.xml><?xml version="1.0" encoding="utf-8"?>
-<ds:datastoreItem xmlns:ds="http://schemas.openxmlformats.org/officeDocument/2006/customXml" ds:itemID="{1991F641-4B1A-4144-8ED5-EF8F3EB92C73}">
+<ds:datastoreItem xmlns:ds="http://schemas.openxmlformats.org/officeDocument/2006/customXml" ds:itemID="{CDDD7008-6C4E-4AC2-9AF4-E31BB79512E2}">
   <ds:schemaRefs>
     <ds:schemaRef ds:uri="http://schemas.openxmlformats.org/officeDocument/2006/bibliography"/>
   </ds:schemaRefs>

</xml_diff>

<commit_message>
More work on the report
</commit_message>
<xml_diff>
--- a/docs/CupCakeRapport.docx
+++ b/docs/CupCakeRapport.docx
@@ -20,6 +20,8 @@
         <w:t>Prøveeksamensprojekt</w:t>
       </w:r>
     </w:p>
+    <w:p/>
+    <w:p/>
     <w:p/>
     <w:p/>
     <w:tbl>
@@ -92,14 +94,7 @@
                 <w:b/>
                 <w:bCs/>
               </w:rPr>
-              <w:t xml:space="preserve">Alexander </w:t>
-            </w:r>
-            <w:r>
-              <w:rPr>
-                <w:b/>
-                <w:bCs/>
-              </w:rPr>
-              <w:t xml:space="preserve">Jacob Ingemann </w:t>
+              <w:t xml:space="preserve">Alexander Jacob Ingemann </w:t>
             </w:r>
             <w:proofErr w:type="spellStart"/>
             <w:r>
@@ -123,7 +118,7 @@
                 <w:bCs/>
               </w:rPr>
             </w:pPr>
-            <w:hyperlink r:id="rId6" w:history="1">
+            <w:hyperlink r:id="rId8" w:history="1">
               <w:r>
                 <w:rPr>
                   <w:rStyle w:val="Hyperlink"/>
@@ -146,6 +141,23 @@
                 <w:bCs/>
               </w:rPr>
             </w:pPr>
+            <w:proofErr w:type="spellStart"/>
+            <w:r>
+              <w:rPr>
+                <w:b/>
+                <w:bCs/>
+              </w:rPr>
+              <w:t>AlexanderSarson</w:t>
+            </w:r>
+            <w:proofErr w:type="spellEnd"/>
+          </w:p>
+          <w:p>
+            <w:pPr>
+              <w:rPr>
+                <w:b/>
+                <w:bCs/>
+              </w:rPr>
+            </w:pPr>
           </w:p>
           <w:p>
             <w:pPr>
@@ -189,7 +201,7 @@
                 <w:bCs/>
               </w:rPr>
             </w:pPr>
-            <w:hyperlink r:id="rId7" w:history="1">
+            <w:hyperlink r:id="rId9" w:history="1">
               <w:r>
                 <w:rPr>
                   <w:rStyle w:val="Hyperlink"/>
@@ -237,6 +249,14 @@
               </w:rPr>
             </w:pPr>
           </w:p>
+          <w:p>
+            <w:pPr>
+              <w:rPr>
+                <w:b/>
+                <w:bCs/>
+              </w:rPr>
+            </w:pPr>
+          </w:p>
         </w:tc>
       </w:tr>
       <w:tr>
@@ -256,21 +276,7 @@
                 <w:b/>
                 <w:bCs/>
               </w:rPr>
-              <w:t xml:space="preserve">Mads </w:t>
-            </w:r>
-            <w:r>
-              <w:rPr>
-                <w:b/>
-                <w:bCs/>
-              </w:rPr>
-              <w:t xml:space="preserve">Bredal </w:t>
-            </w:r>
-            <w:r>
-              <w:rPr>
-                <w:b/>
-                <w:bCs/>
-              </w:rPr>
-              <w:t>Brandt</w:t>
+              <w:t>Mads Bredal Brandt</w:t>
             </w:r>
           </w:p>
         </w:tc>
@@ -285,7 +291,7 @@
                 <w:bCs/>
               </w:rPr>
             </w:pPr>
-            <w:hyperlink r:id="rId8" w:history="1">
+            <w:hyperlink r:id="rId10" w:history="1">
               <w:r>
                 <w:rPr>
                   <w:rStyle w:val="Hyperlink"/>
@@ -324,6 +330,14 @@
               </w:rPr>
             </w:pPr>
           </w:p>
+          <w:p>
+            <w:pPr>
+              <w:rPr>
+                <w:b/>
+                <w:bCs/>
+              </w:rPr>
+            </w:pPr>
+          </w:p>
         </w:tc>
       </w:tr>
       <w:tr>
@@ -344,15 +358,7 @@
                 <w:bCs/>
                 <w:lang w:val="en-US"/>
               </w:rPr>
-              <w:t xml:space="preserve">Oscar </w:t>
-            </w:r>
-            <w:r>
-              <w:rPr>
-                <w:b/>
-                <w:bCs/>
-                <w:lang w:val="en-US"/>
-              </w:rPr>
-              <w:t xml:space="preserve">Nils </w:t>
+              <w:t xml:space="preserve">Oscar Nils </w:t>
             </w:r>
             <w:proofErr w:type="spellStart"/>
             <w:r>
@@ -377,7 +383,7 @@
                 <w:bCs/>
               </w:rPr>
             </w:pPr>
-            <w:hyperlink r:id="rId9" w:history="1">
+            <w:hyperlink r:id="rId11" w:history="1">
               <w:r>
                 <w:rPr>
                   <w:rStyle w:val="Hyperlink"/>
@@ -401,6 +407,23 @@
                 <w:bCs/>
               </w:rPr>
             </w:pPr>
+            <w:proofErr w:type="spellStart"/>
+            <w:r>
+              <w:rPr>
+                <w:b/>
+                <w:bCs/>
+              </w:rPr>
+              <w:t>OscarLaurberg</w:t>
+            </w:r>
+            <w:proofErr w:type="spellEnd"/>
+          </w:p>
+          <w:p>
+            <w:pPr>
+              <w:rPr>
+                <w:b/>
+                <w:bCs/>
+              </w:rPr>
+            </w:pPr>
           </w:p>
           <w:p>
             <w:pPr>
@@ -444,7 +467,7 @@
                 <w:bCs/>
               </w:rPr>
             </w:pPr>
-            <w:hyperlink r:id="rId10" w:history="1">
+            <w:hyperlink r:id="rId12" w:history="1">
               <w:r>
                 <w:rPr>
                   <w:rStyle w:val="Hyperlink"/>
@@ -483,6 +506,14 @@
               <w:t>Tunoc</w:t>
             </w:r>
             <w:proofErr w:type="spellEnd"/>
+          </w:p>
+          <w:p>
+            <w:pPr>
+              <w:rPr>
+                <w:b/>
+                <w:bCs/>
+              </w:rPr>
+            </w:pPr>
           </w:p>
           <w:p>
             <w:pPr>
@@ -1334,20 +1365,73 @@
     </w:p>
     <w:p>
       <w:r>
-        <w:t>Projektet ’Cupcake’ er et prøveeksamensprojekt, for 2. semester studerende, gående på uddannelsen Datamatiker på CPH-Business Lyngby. Projekter er en webapplikation, hvor det skal være muligt for en kunde at købe cupcakes</w:t>
-      </w:r>
-      <w:r>
-        <w:t>, lave en bruger, ved brug af mail og kodeord. Projektet er udarbejdet i en gruppe af fem studerende, hvor arbejdsbyrden er fordelt ligeligt.</w:t>
-      </w:r>
-      <w:r>
-        <w:t xml:space="preserve"> </w:t>
-      </w:r>
-      <w:r>
-        <w:t>Projektet udarbejdes i periode 10/10-2019 til den 31/10-2019</w:t>
+        <w:t xml:space="preserve">Projektet </w:t>
+      </w:r>
+      <w:r>
+        <w:rPr>
+          <w:i/>
+          <w:iCs/>
+        </w:rPr>
+        <w:t>Cupcake</w:t>
+      </w:r>
+      <w:r>
+        <w:t xml:space="preserve"> er et prøveeksamensprojekt, for 2. semester studerende, gående på uddannelsen Datamatiker på CPH-Business Lyngby. Projekte</w:t>
+      </w:r>
+      <w:r>
+        <w:t>t</w:t>
+      </w:r>
+      <w:r>
+        <w:t xml:space="preserve"> er en webapplikation, hvor det skal være muligt for en kunde at købe cupcakes</w:t>
+      </w:r>
+      <w:r>
+        <w:t>, lave en bruger, ved brug af mail og kodeord.</w:t>
+      </w:r>
+      <w:r>
+        <w:t xml:space="preserve"> Projektet indebærer udarbejdelse af en </w:t>
+      </w:r>
+      <w:proofErr w:type="spellStart"/>
+      <w:r>
+        <w:t>frontend</w:t>
+      </w:r>
+      <w:proofErr w:type="spellEnd"/>
+      <w:r>
+        <w:t xml:space="preserve">, hvor kunderne vil kunne fortage sine bestillinger, en logik del der manipulerer data til og fra </w:t>
+      </w:r>
+      <w:proofErr w:type="spellStart"/>
+      <w:r>
+        <w:t>frontend</w:t>
+      </w:r>
+      <w:proofErr w:type="spellEnd"/>
+      <w:r>
+        <w:t xml:space="preserve"> og </w:t>
+      </w:r>
+      <w:proofErr w:type="spellStart"/>
+      <w:r>
+        <w:t>backend</w:t>
+      </w:r>
+      <w:proofErr w:type="spellEnd"/>
+      <w:r>
+        <w:t xml:space="preserve">. Derudover skal projektet også have en </w:t>
+      </w:r>
+      <w:proofErr w:type="spellStart"/>
+      <w:r>
+        <w:t>backend</w:t>
+      </w:r>
+      <w:proofErr w:type="spellEnd"/>
+      <w:r>
+        <w:t xml:space="preserve"> i form af en MySQL database, som holder al relevant data.</w:t>
       </w:r>
       <w:bookmarkStart w:id="1" w:name="_GoBack"/>
       <w:bookmarkEnd w:id="1"/>
     </w:p>
+    <w:p>
+      <w:r>
+        <w:t>Projektet er udarbejdet i en gruppe af fem studerende, hvor arbejdsbyrden er fordelt ligeligt.</w:t>
+      </w:r>
+      <w:r>
+        <w:t xml:space="preserve"> </w:t>
+      </w:r>
+    </w:p>
     <w:p/>
     <w:p>
       <w:pPr>
@@ -1361,187 +1445,40 @@
     </w:p>
     <w:p>
       <w:r>
-        <w:t>Det typiske der skal med for at forklare projektet er:</w:t>
-      </w:r>
-    </w:p>
-    <w:p>
-      <w:pPr>
-        <w:ind w:firstLine="360"/>
-      </w:pPr>
-      <w:r>
-        <w:rPr>
-          <w:rFonts w:cstheme="minorHAnsi"/>
-        </w:rPr>
-        <w:t>En kort beskrivelse af den virksomhed, som skal bruge systemet</w:t>
-      </w:r>
-    </w:p>
-    <w:p>
-      <w:pPr>
-        <w:pStyle w:val="NormalWeb"/>
-        <w:ind w:left="360"/>
-        <w:rPr>
-          <w:rFonts w:asciiTheme="minorHAnsi" w:hAnsiTheme="minorHAnsi" w:cstheme="minorHAnsi"/>
-        </w:rPr>
-      </w:pPr>
-      <w:r>
-        <w:rPr>
-          <w:rFonts w:asciiTheme="minorHAnsi" w:hAnsiTheme="minorHAnsi" w:cstheme="minorHAnsi"/>
-        </w:rPr>
-        <w:t xml:space="preserve">Hvilke krav kunden har til systemet forklaret i brede termer, f.eks. “kunden skal kunne bestille en cupcake hvor man kan vælge både bund og top.” i modsætning til “der skal være en drop </w:t>
-      </w:r>
-      <w:proofErr w:type="spellStart"/>
-      <w:r>
-        <w:rPr>
-          <w:rFonts w:asciiTheme="minorHAnsi" w:hAnsiTheme="minorHAnsi" w:cstheme="minorHAnsi"/>
-        </w:rPr>
-        <w:t>down</w:t>
-      </w:r>
-      <w:proofErr w:type="spellEnd"/>
-      <w:r>
-        <w:rPr>
-          <w:rFonts w:asciiTheme="minorHAnsi" w:hAnsiTheme="minorHAnsi" w:cstheme="minorHAnsi"/>
-        </w:rPr>
-        <w:t xml:space="preserve"> menu med scrollbar i højre side med en liste over hvilke bunde der er og hvad de koster”. Det typiske der skal med for at forklare projektet er:</w:t>
-      </w:r>
-    </w:p>
-    <w:p>
-      <w:pPr>
-        <w:numPr>
-          <w:ilvl w:val="0"/>
-          <w:numId w:val="1"/>
-        </w:numPr>
-        <w:spacing w:before="100" w:beforeAutospacing="1" w:after="100" w:afterAutospacing="1" w:line="240" w:lineRule="auto"/>
-        <w:rPr>
-          <w:rFonts w:eastAsia="Times New Roman" w:cstheme="minorHAnsi"/>
-          <w:sz w:val="24"/>
-          <w:szCs w:val="24"/>
-          <w:lang w:eastAsia="da-DK"/>
-        </w:rPr>
-      </w:pPr>
-      <w:r>
-        <w:rPr>
-          <w:rFonts w:eastAsia="Times New Roman" w:cstheme="minorHAnsi"/>
-          <w:sz w:val="24"/>
-          <w:szCs w:val="24"/>
-          <w:lang w:eastAsia="da-DK"/>
-        </w:rPr>
-        <w:t>En kort beskrivelse af den virksomhed, som skal bruge systemet</w:t>
-      </w:r>
-    </w:p>
-    <w:p>
-      <w:pPr>
-        <w:numPr>
-          <w:ilvl w:val="0"/>
-          <w:numId w:val="1"/>
-        </w:numPr>
-        <w:spacing w:before="100" w:beforeAutospacing="1" w:after="100" w:afterAutospacing="1" w:line="240" w:lineRule="auto"/>
-        <w:rPr>
-          <w:rFonts w:eastAsia="Times New Roman" w:cstheme="minorHAnsi"/>
-          <w:sz w:val="24"/>
-          <w:szCs w:val="24"/>
-          <w:lang w:eastAsia="da-DK"/>
-        </w:rPr>
-      </w:pPr>
-      <w:r>
-        <w:rPr>
-          <w:rFonts w:eastAsia="Times New Roman" w:cstheme="minorHAnsi"/>
-          <w:sz w:val="24"/>
-          <w:szCs w:val="24"/>
-          <w:lang w:eastAsia="da-DK"/>
-        </w:rPr>
-        <w:t>Hvilke krav kunden har til systemet forklaret i brede termer, f.eks. “</w:t>
-      </w:r>
-      <w:r>
-        <w:rPr>
-          <w:rFonts w:eastAsia="Times New Roman" w:cstheme="minorHAnsi"/>
-          <w:i/>
-          <w:iCs/>
-          <w:sz w:val="24"/>
-          <w:szCs w:val="24"/>
-          <w:lang w:eastAsia="da-DK"/>
-        </w:rPr>
-        <w:t>kunden skal kunne bestille en cupcake hvor man kan vælge både bund og top.</w:t>
-      </w:r>
-      <w:r>
-        <w:rPr>
-          <w:rFonts w:eastAsia="Times New Roman" w:cstheme="minorHAnsi"/>
-          <w:sz w:val="24"/>
-          <w:szCs w:val="24"/>
-          <w:lang w:eastAsia="da-DK"/>
-        </w:rPr>
-        <w:t>” i modsætning til “</w:t>
-      </w:r>
-      <w:r>
-        <w:rPr>
-          <w:rFonts w:eastAsia="Times New Roman" w:cstheme="minorHAnsi"/>
-          <w:i/>
-          <w:iCs/>
-          <w:sz w:val="24"/>
-          <w:szCs w:val="24"/>
-          <w:lang w:eastAsia="da-DK"/>
-        </w:rPr>
-        <w:t xml:space="preserve">der skal være en drop </w:t>
-      </w:r>
-      <w:proofErr w:type="spellStart"/>
-      <w:r>
-        <w:rPr>
-          <w:rFonts w:eastAsia="Times New Roman" w:cstheme="minorHAnsi"/>
-          <w:i/>
-          <w:iCs/>
-          <w:sz w:val="24"/>
-          <w:szCs w:val="24"/>
-          <w:lang w:eastAsia="da-DK"/>
-        </w:rPr>
-        <w:t>down</w:t>
-      </w:r>
-      <w:proofErr w:type="spellEnd"/>
-      <w:r>
-        <w:rPr>
-          <w:rFonts w:eastAsia="Times New Roman" w:cstheme="minorHAnsi"/>
-          <w:i/>
-          <w:iCs/>
-          <w:sz w:val="24"/>
-          <w:szCs w:val="24"/>
-          <w:lang w:eastAsia="da-DK"/>
-        </w:rPr>
-        <w:t xml:space="preserve"> menu med scrollbar i højre side med en liste over hvilke bunde der er og hvad de koster</w:t>
-      </w:r>
-      <w:r>
-        <w:rPr>
-          <w:rFonts w:eastAsia="Times New Roman" w:cstheme="minorHAnsi"/>
-          <w:sz w:val="24"/>
-          <w:szCs w:val="24"/>
-          <w:lang w:eastAsia="da-DK"/>
-        </w:rPr>
-        <w:t>”.</w:t>
-      </w:r>
-    </w:p>
-    <w:p>
-      <w:pPr>
-        <w:pStyle w:val="Overskrift2"/>
-        <w:rPr>
-          <w:rFonts w:asciiTheme="minorHAnsi" w:eastAsiaTheme="minorHAnsi" w:hAnsiTheme="minorHAnsi" w:cstheme="minorBidi"/>
-          <w:color w:val="auto"/>
-          <w:sz w:val="22"/>
-          <w:szCs w:val="22"/>
-        </w:rPr>
-      </w:pPr>
-      <w:bookmarkStart w:id="3" w:name="_Toc21591188"/>
-      <w:r>
-        <w:t>Teknologi valg</w:t>
-      </w:r>
-      <w:bookmarkEnd w:id="3"/>
+        <w:t>Projektet</w:t>
+      </w:r>
+      <w:r>
+        <w:t xml:space="preserve"> skal udforme en applikation for en virksomhed, der ønsker at sælge cupcakes. Firmaet der skal bruge applikationen, har en lokation hvor ordre skal afhentes, hvilke betyder at applikationen ikke har noget med levering at gøre.</w:t>
+      </w:r>
+      <w:r>
+        <w:t xml:space="preserve"> Da firmaet har en meget hurtig cupcake-maskine, der kan lave cupcakes i det de bliver bestilt, skal der heller ikke tage højde for produktionstid.</w:t>
+      </w:r>
+    </w:p>
+    <w:p/>
+    <w:p>
+      <w:r>
+        <w:t>Applikationen skal kunne gøre følgende muligt for kunderne af Cupcake firmaet:</w:t>
+      </w:r>
     </w:p>
     <w:p>
       <w:pPr>
         <w:pStyle w:val="Listeafsnit"/>
         <w:numPr>
           <w:ilvl w:val="0"/>
-          <w:numId w:val="1"/>
+          <w:numId w:val="3"/>
         </w:numPr>
       </w:pPr>
       <w:r>
-        <w:t>Java 11 &amp; Java EE</w:t>
+        <w:t>Kunderne skal kunne vælge sine ønskede cupcakes, lave og betale</w:t>
+      </w:r>
+      <w:r>
+        <w:rPr>
+          <w:rStyle w:val="Fodnotehenvisning"/>
+        </w:rPr>
+        <w:footnoteReference w:id="1"/>
+      </w:r>
+      <w:r>
+        <w:t xml:space="preserve"> en ordre via applikationen.</w:t>
       </w:r>
     </w:p>
     <w:p>
@@ -1549,33 +1486,23 @@
         <w:pStyle w:val="Listeafsnit"/>
         <w:numPr>
           <w:ilvl w:val="0"/>
-          <w:numId w:val="1"/>
+          <w:numId w:val="3"/>
         </w:numPr>
       </w:pPr>
-      <w:proofErr w:type="spellStart"/>
-      <w:r>
-        <w:t>NetBeans</w:t>
-      </w:r>
-      <w:proofErr w:type="spellEnd"/>
-      <w:r>
-        <w:t xml:space="preserve"> &amp; </w:t>
-      </w:r>
-      <w:proofErr w:type="spellStart"/>
-      <w:r>
-        <w:t>IntelliJ</w:t>
-      </w:r>
-      <w:proofErr w:type="spellEnd"/>
+      <w:r>
+        <w:t>Kunderne skal kunne se valgmuligheder for at lave sin egen cupcake, som en sammensætning af en top og en bund.</w:t>
+      </w:r>
     </w:p>
     <w:p>
       <w:pPr>
         <w:pStyle w:val="Listeafsnit"/>
         <w:numPr>
           <w:ilvl w:val="0"/>
-          <w:numId w:val="1"/>
+          <w:numId w:val="3"/>
         </w:numPr>
       </w:pPr>
       <w:r>
-        <w:t>MySQL</w:t>
+        <w:t>En kunde skal kunne oprette sig som bruger, med egen profil, på applikationen.</w:t>
       </w:r>
     </w:p>
     <w:p>
@@ -1583,55 +1510,98 @@
         <w:pStyle w:val="Listeafsnit"/>
         <w:numPr>
           <w:ilvl w:val="0"/>
-          <w:numId w:val="1"/>
+          <w:numId w:val="3"/>
         </w:numPr>
       </w:pPr>
-      <w:proofErr w:type="spellStart"/>
-      <w:r>
-        <w:t>Tomcat</w:t>
-      </w:r>
-      <w:proofErr w:type="spellEnd"/>
+      <w:r>
+        <w:t>Kunderne skal kunne se sine tidligere ordre.</w:t>
+      </w:r>
     </w:p>
     <w:p>
       <w:pPr>
         <w:pStyle w:val="Listeafsnit"/>
         <w:numPr>
           <w:ilvl w:val="0"/>
-          <w:numId w:val="1"/>
+          <w:numId w:val="3"/>
         </w:numPr>
       </w:pPr>
+      <w:r>
+        <w:t>Kunderne skal ikke kunne færdiggøre en bestilling, uden at være logget ind på sin profil.</w:t>
+      </w:r>
+    </w:p>
+    <w:p>
+      <w:pPr>
+        <w:pStyle w:val="Overskrift2"/>
+      </w:pPr>
+      <w:bookmarkStart w:id="3" w:name="_Toc21591188"/>
+    </w:p>
+    <w:p>
+      <w:pPr>
+        <w:pStyle w:val="Overskrift2"/>
+      </w:pPr>
+      <w:r>
+        <w:t>Teknologi valg</w:t>
+      </w:r>
+      <w:bookmarkEnd w:id="3"/>
+    </w:p>
+    <w:p>
+      <w:pPr>
+        <w:pStyle w:val="Overskrift3"/>
+      </w:pPr>
+      <w:r>
+        <w:t>JDBC MySQL</w:t>
+      </w:r>
+    </w:p>
+    <w:p>
+      <w:r>
+        <w:t>For at danne forbindelse med vores MySQL database, gør vi brug af JDBC-version 8.0.17</w:t>
+      </w:r>
+      <w:r>
+        <w:t>, dette er derfor et krav for at kunne tilgå database og derved for at kunne afvikle applikationen.</w:t>
+      </w:r>
+    </w:p>
+    <w:p>
+      <w:pPr>
+        <w:pStyle w:val="Overskrift3"/>
+      </w:pPr>
       <w:proofErr w:type="spellStart"/>
       <w:r>
         <w:t>JUnit</w:t>
       </w:r>
       <w:proofErr w:type="spellEnd"/>
       <w:r>
-        <w:t xml:space="preserve">, </w:t>
+        <w:t xml:space="preserve"> &amp; </w:t>
       </w:r>
       <w:proofErr w:type="spellStart"/>
       <w:r>
         <w:t>Mockito</w:t>
       </w:r>
       <w:proofErr w:type="spellEnd"/>
-      <w:r>
-        <w:t xml:space="preserve"> &amp; </w:t>
+    </w:p>
+    <w:p>
+      <w:r>
+        <w:t xml:space="preserve">For at kunne bedst teste og sikre stabilitet, gør vi brug af både </w:t>
       </w:r>
       <w:proofErr w:type="spellStart"/>
       <w:r>
-        <w:t>Selenium</w:t>
+        <w:t>JUnit</w:t>
       </w:r>
       <w:proofErr w:type="spellEnd"/>
       <w:r>
-        <w:t>.</w:t>
-      </w:r>
-    </w:p>
-    <w:p>
-      <w:pPr>
-        <w:pStyle w:val="Listeafsnit"/>
-        <w:numPr>
-          <w:ilvl w:val="0"/>
-          <w:numId w:val="1"/>
-        </w:numPr>
+        <w:t xml:space="preserve">-version 4.12 og </w:t>
+      </w:r>
+      <w:proofErr w:type="spellStart"/>
+      <w:r>
+        <w:t>Mockito</w:t>
+      </w:r>
+      <w:proofErr w:type="spellEnd"/>
+      <w:r>
+        <w:t>-version 3.0.0</w:t>
+      </w:r>
+    </w:p>
+    <w:p>
+      <w:pPr>
+        <w:pStyle w:val="Overskrift3"/>
       </w:pPr>
       <w:r>
         <w:t xml:space="preserve">Git &amp; </w:t>
@@ -1643,12 +1613,21 @@
       <w:proofErr w:type="spellEnd"/>
     </w:p>
     <w:p>
-      <w:pPr>
-        <w:pStyle w:val="Listeafsnit"/>
-        <w:numPr>
-          <w:ilvl w:val="0"/>
-          <w:numId w:val="1"/>
-        </w:numPr>
+      <w:r>
+        <w:t xml:space="preserve">Vi gør brug af Git version 2.23.0 og </w:t>
+      </w:r>
+      <w:proofErr w:type="spellStart"/>
+      <w:r>
+        <w:t>Github</w:t>
+      </w:r>
+      <w:proofErr w:type="spellEnd"/>
+      <w:r>
+        <w:t xml:space="preserve"> til versionsstyring, hvilke også betyder at udviklingsmiljøet er underordnet, da ingen irrelevante filer deles.</w:t>
+      </w:r>
+    </w:p>
+    <w:p>
+      <w:pPr>
+        <w:pStyle w:val="Overskrift3"/>
       </w:pPr>
       <w:r>
         <w:t xml:space="preserve">Digital Ocean </w:t>
@@ -1660,38 +1639,41 @@
       <w:proofErr w:type="spellEnd"/>
     </w:p>
     <w:p>
-      <w:pPr>
-        <w:pStyle w:val="Listeafsnit"/>
-        <w:numPr>
-          <w:ilvl w:val="0"/>
-          <w:numId w:val="1"/>
-        </w:numPr>
-      </w:pPr>
-      <w:r>
-        <w:t>Bootstrap</w:t>
-      </w:r>
-    </w:p>
-    <w:p>
-      <w:pPr>
-        <w:pStyle w:val="Listeafsnit"/>
-        <w:numPr>
-          <w:ilvl w:val="0"/>
-          <w:numId w:val="1"/>
-        </w:numPr>
-      </w:pPr>
-      <w:r>
-        <w:t>Travis CI</w:t>
-      </w:r>
-    </w:p>
-    <w:p>
-      <w:pPr>
-        <w:rPr>
-          <w:rFonts w:asciiTheme="majorHAnsi" w:eastAsiaTheme="majorEastAsia" w:hAnsiTheme="majorHAnsi" w:cstheme="majorBidi"/>
-          <w:color w:val="2E74B5" w:themeColor="accent1" w:themeShade="BF"/>
-          <w:sz w:val="32"/>
-          <w:szCs w:val="32"/>
-        </w:rPr>
-      </w:pPr>
+      <w:r>
+        <w:t xml:space="preserve">Til lagring af vores </w:t>
+      </w:r>
+      <w:proofErr w:type="spellStart"/>
+      <w:r>
+        <w:t>web-applikation</w:t>
+      </w:r>
+      <w:proofErr w:type="spellEnd"/>
+      <w:r>
+        <w:t xml:space="preserve">, gør vi brug af en Server, </w:t>
+      </w:r>
+      <w:proofErr w:type="spellStart"/>
+      <w:r>
+        <w:t>hosted</w:t>
+      </w:r>
+      <w:proofErr w:type="spellEnd"/>
+      <w:r>
+        <w:t xml:space="preserve"> af </w:t>
+      </w:r>
+      <w:proofErr w:type="spellStart"/>
+      <w:r>
+        <w:t>DigitalOcean</w:t>
+      </w:r>
+      <w:proofErr w:type="spellEnd"/>
+      <w:r>
+        <w:t xml:space="preserve">.  Serveren køre Ubuntu 19.04 x64 med 1 GB hukommelse og 25 GB lager plads. </w:t>
+      </w:r>
+      <w:proofErr w:type="spellStart"/>
+      <w:r>
+        <w:t>Severen</w:t>
+      </w:r>
+      <w:proofErr w:type="spellEnd"/>
+      <w:r>
+        <w:t xml:space="preserve"> køre Apache Tomat version 9.0.27 som håndterer HTTP kommunikationen med applikationen.</w:t>
+      </w:r>
       <w:r>
         <w:br w:type="page"/>
       </w:r>
@@ -1860,6 +1842,72 @@
     </w:sectPr>
   </w:body>
 </w:document>
+</file>
+
+<file path=word/endnotes.xml><?xml version="1.0" encoding="utf-8"?>
+<w:endnotes xmlns:wpc="http://schemas.microsoft.com/office/word/2010/wordprocessingCanvas" xmlns:cx="http://schemas.microsoft.com/office/drawing/2014/chartex" xmlns:cx1="http://schemas.microsoft.com/office/drawing/2015/9/8/chartex" xmlns:cx2="http://schemas.microsoft.com/office/drawing/2015/10/21/chartex" xmlns:cx3="http://schemas.microsoft.com/office/drawing/2016/5/9/chartex" xmlns:cx4="http://schemas.microsoft.com/office/drawing/2016/5/10/chartex" xmlns:cx5="http://schemas.microsoft.com/office/drawing/2016/5/11/chartex" xmlns:cx6="http://schemas.microsoft.com/office/drawing/2016/5/12/chartex" xmlns:cx7="http://schemas.microsoft.com/office/drawing/2016/5/13/chartex" xmlns:cx8="http://schemas.microsoft.com/office/drawing/2016/5/14/chartex" xmlns:mc="http://schemas.openxmlformats.org/markup-compatibility/2006" xmlns:aink="http://schemas.microsoft.com/office/drawing/2016/ink" xmlns:am3d="http://schemas.microsoft.com/office/drawing/2017/model3d" xmlns:o="urn:schemas-microsoft-com:office:office" xmlns:r="http://schemas.openxmlformats.org/officeDocument/2006/relationships" xmlns:m="http://schemas.openxmlformats.org/officeDocument/2006/math" xmlns:v="urn:schemas-microsoft-com:vml" xmlns:wp14="http://schemas.microsoft.com/office/word/2010/wordprocessingDrawing" xmlns:wp="http://schemas.openxmlformats.org/drawingml/2006/wordprocessingDrawing" xmlns:w10="urn:schemas-microsoft-com:office:word" xmlns:w="http://schemas.openxmlformats.org/wordprocessingml/2006/main" xmlns:w14="http://schemas.microsoft.com/office/word/2010/wordml" xmlns:w15="http://schemas.microsoft.com/office/word/2012/wordml" xmlns:w16cid="http://schemas.microsoft.com/office/word/2016/wordml/cid" xmlns:w16se="http://schemas.microsoft.com/office/word/2015/wordml/symex" xmlns:wpg="http://schemas.microsoft.com/office/word/2010/wordprocessingGroup" xmlns:wpi="http://schemas.microsoft.com/office/word/2010/wordprocessingInk" xmlns:wne="http://schemas.microsoft.com/office/word/2006/wordml" xmlns:wps="http://schemas.microsoft.com/office/word/2010/wordprocessingShape" mc:Ignorable="w14 w15 w16se w16cid wp14">
+  <w:endnote w:type="separator" w:id="-1">
+    <w:p>
+      <w:pPr>
+        <w:spacing w:after="0" w:line="240" w:lineRule="auto"/>
+      </w:pPr>
+      <w:r>
+        <w:separator/>
+      </w:r>
+    </w:p>
+  </w:endnote>
+  <w:endnote w:type="continuationSeparator" w:id="0">
+    <w:p>
+      <w:pPr>
+        <w:spacing w:after="0" w:line="240" w:lineRule="auto"/>
+      </w:pPr>
+      <w:r>
+        <w:continuationSeparator/>
+      </w:r>
+    </w:p>
+  </w:endnote>
+</w:endnotes>
+</file>
+
+<file path=word/footnotes.xml><?xml version="1.0" encoding="utf-8"?>
+<w:footnotes xmlns:wpc="http://schemas.microsoft.com/office/word/2010/wordprocessingCanvas" xmlns:cx="http://schemas.microsoft.com/office/drawing/2014/chartex" xmlns:cx1="http://schemas.microsoft.com/office/drawing/2015/9/8/chartex" xmlns:cx2="http://schemas.microsoft.com/office/drawing/2015/10/21/chartex" xmlns:cx3="http://schemas.microsoft.com/office/drawing/2016/5/9/chartex" xmlns:cx4="http://schemas.microsoft.com/office/drawing/2016/5/10/chartex" xmlns:cx5="http://schemas.microsoft.com/office/drawing/2016/5/11/chartex" xmlns:cx6="http://schemas.microsoft.com/office/drawing/2016/5/12/chartex" xmlns:cx7="http://schemas.microsoft.com/office/drawing/2016/5/13/chartex" xmlns:cx8="http://schemas.microsoft.com/office/drawing/2016/5/14/chartex" xmlns:mc="http://schemas.openxmlformats.org/markup-compatibility/2006" xmlns:aink="http://schemas.microsoft.com/office/drawing/2016/ink" xmlns:am3d="http://schemas.microsoft.com/office/drawing/2017/model3d" xmlns:o="urn:schemas-microsoft-com:office:office" xmlns:r="http://schemas.openxmlformats.org/officeDocument/2006/relationships" xmlns:m="http://schemas.openxmlformats.org/officeDocument/2006/math" xmlns:v="urn:schemas-microsoft-com:vml" xmlns:wp14="http://schemas.microsoft.com/office/word/2010/wordprocessingDrawing" xmlns:wp="http://schemas.openxmlformats.org/drawingml/2006/wordprocessingDrawing" xmlns:w10="urn:schemas-microsoft-com:office:word" xmlns:w="http://schemas.openxmlformats.org/wordprocessingml/2006/main" xmlns:w14="http://schemas.microsoft.com/office/word/2010/wordml" xmlns:w15="http://schemas.microsoft.com/office/word/2012/wordml" xmlns:w16cid="http://schemas.microsoft.com/office/word/2016/wordml/cid" xmlns:w16se="http://schemas.microsoft.com/office/word/2015/wordml/symex" xmlns:wpg="http://schemas.microsoft.com/office/word/2010/wordprocessingGroup" xmlns:wpi="http://schemas.microsoft.com/office/word/2010/wordprocessingInk" xmlns:wne="http://schemas.microsoft.com/office/word/2006/wordml" xmlns:wps="http://schemas.microsoft.com/office/word/2010/wordprocessingShape" mc:Ignorable="w14 w15 w16se w16cid wp14">
+  <w:footnote w:type="separator" w:id="-1">
+    <w:p>
+      <w:pPr>
+        <w:spacing w:after="0" w:line="240" w:lineRule="auto"/>
+      </w:pPr>
+      <w:r>
+        <w:separator/>
+      </w:r>
+    </w:p>
+  </w:footnote>
+  <w:footnote w:type="continuationSeparator" w:id="0">
+    <w:p>
+      <w:pPr>
+        <w:spacing w:after="0" w:line="240" w:lineRule="auto"/>
+      </w:pPr>
+      <w:r>
+        <w:continuationSeparator/>
+      </w:r>
+    </w:p>
+  </w:footnote>
+  <w:footnote w:id="1">
+    <w:p>
+      <w:pPr>
+        <w:pStyle w:val="Fodnotetekst"/>
+      </w:pPr>
+      <w:r>
+        <w:rPr>
+          <w:rStyle w:val="Fodnotehenvisning"/>
+        </w:rPr>
+        <w:footnoteRef/>
+      </w:r>
+      <w:r>
+        <w:t xml:space="preserve"> Selve betalingen af ordren vil ikke blive inkluderet i dette projekt.</w:t>
+      </w:r>
+    </w:p>
+  </w:footnote>
+</w:footnotes>
 </file>
 
 <file path=word/numbering.xml><?xml version="1.0" encoding="utf-8"?>
@@ -2013,8 +2061,238 @@
       </w:rPr>
     </w:lvl>
   </w:abstractNum>
+  <w:abstractNum w:abstractNumId="1" w15:restartNumberingAfterBreak="0">
+    <w:nsid w:val="76224F0F"/>
+    <w:multiLevelType w:val="hybridMultilevel"/>
+    <w:tmpl w:val="B172CE66"/>
+    <w:lvl w:ilvl="0" w:tplc="ABC67144">
+      <w:numFmt w:val="bullet"/>
+      <w:lvlText w:val=""/>
+      <w:lvlJc w:val="left"/>
+      <w:pPr>
+        <w:ind w:left="720" w:hanging="360"/>
+      </w:pPr>
+      <w:rPr>
+        <w:rFonts w:ascii="Symbol" w:eastAsiaTheme="minorHAnsi" w:hAnsi="Symbol" w:cstheme="minorBidi" w:hint="default"/>
+      </w:rPr>
+    </w:lvl>
+    <w:lvl w:ilvl="1" w:tplc="04060003" w:tentative="1">
+      <w:start w:val="1"/>
+      <w:numFmt w:val="bullet"/>
+      <w:lvlText w:val="o"/>
+      <w:lvlJc w:val="left"/>
+      <w:pPr>
+        <w:ind w:left="1440" w:hanging="360"/>
+      </w:pPr>
+      <w:rPr>
+        <w:rFonts w:ascii="Courier New" w:hAnsi="Courier New" w:cs="Courier New" w:hint="default"/>
+      </w:rPr>
+    </w:lvl>
+    <w:lvl w:ilvl="2" w:tplc="04060005" w:tentative="1">
+      <w:start w:val="1"/>
+      <w:numFmt w:val="bullet"/>
+      <w:lvlText w:val=""/>
+      <w:lvlJc w:val="left"/>
+      <w:pPr>
+        <w:ind w:left="2160" w:hanging="360"/>
+      </w:pPr>
+      <w:rPr>
+        <w:rFonts w:ascii="Wingdings" w:hAnsi="Wingdings" w:hint="default"/>
+      </w:rPr>
+    </w:lvl>
+    <w:lvl w:ilvl="3" w:tplc="04060001" w:tentative="1">
+      <w:start w:val="1"/>
+      <w:numFmt w:val="bullet"/>
+      <w:lvlText w:val=""/>
+      <w:lvlJc w:val="left"/>
+      <w:pPr>
+        <w:ind w:left="2880" w:hanging="360"/>
+      </w:pPr>
+      <w:rPr>
+        <w:rFonts w:ascii="Symbol" w:hAnsi="Symbol" w:hint="default"/>
+      </w:rPr>
+    </w:lvl>
+    <w:lvl w:ilvl="4" w:tplc="04060003" w:tentative="1">
+      <w:start w:val="1"/>
+      <w:numFmt w:val="bullet"/>
+      <w:lvlText w:val="o"/>
+      <w:lvlJc w:val="left"/>
+      <w:pPr>
+        <w:ind w:left="3600" w:hanging="360"/>
+      </w:pPr>
+      <w:rPr>
+        <w:rFonts w:ascii="Courier New" w:hAnsi="Courier New" w:cs="Courier New" w:hint="default"/>
+      </w:rPr>
+    </w:lvl>
+    <w:lvl w:ilvl="5" w:tplc="04060005" w:tentative="1">
+      <w:start w:val="1"/>
+      <w:numFmt w:val="bullet"/>
+      <w:lvlText w:val=""/>
+      <w:lvlJc w:val="left"/>
+      <w:pPr>
+        <w:ind w:left="4320" w:hanging="360"/>
+      </w:pPr>
+      <w:rPr>
+        <w:rFonts w:ascii="Wingdings" w:hAnsi="Wingdings" w:hint="default"/>
+      </w:rPr>
+    </w:lvl>
+    <w:lvl w:ilvl="6" w:tplc="04060001" w:tentative="1">
+      <w:start w:val="1"/>
+      <w:numFmt w:val="bullet"/>
+      <w:lvlText w:val=""/>
+      <w:lvlJc w:val="left"/>
+      <w:pPr>
+        <w:ind w:left="5040" w:hanging="360"/>
+      </w:pPr>
+      <w:rPr>
+        <w:rFonts w:ascii="Symbol" w:hAnsi="Symbol" w:hint="default"/>
+      </w:rPr>
+    </w:lvl>
+    <w:lvl w:ilvl="7" w:tplc="04060003" w:tentative="1">
+      <w:start w:val="1"/>
+      <w:numFmt w:val="bullet"/>
+      <w:lvlText w:val="o"/>
+      <w:lvlJc w:val="left"/>
+      <w:pPr>
+        <w:ind w:left="5760" w:hanging="360"/>
+      </w:pPr>
+      <w:rPr>
+        <w:rFonts w:ascii="Courier New" w:hAnsi="Courier New" w:cs="Courier New" w:hint="default"/>
+      </w:rPr>
+    </w:lvl>
+    <w:lvl w:ilvl="8" w:tplc="04060005" w:tentative="1">
+      <w:start w:val="1"/>
+      <w:numFmt w:val="bullet"/>
+      <w:lvlText w:val=""/>
+      <w:lvlJc w:val="left"/>
+      <w:pPr>
+        <w:ind w:left="6480" w:hanging="360"/>
+      </w:pPr>
+      <w:rPr>
+        <w:rFonts w:ascii="Wingdings" w:hAnsi="Wingdings" w:hint="default"/>
+      </w:rPr>
+    </w:lvl>
+  </w:abstractNum>
+  <w:abstractNum w:abstractNumId="2" w15:restartNumberingAfterBreak="0">
+    <w:nsid w:val="7EC92C59"/>
+    <w:multiLevelType w:val="hybridMultilevel"/>
+    <w:tmpl w:val="629A2DBC"/>
+    <w:lvl w:ilvl="0" w:tplc="184C9D2E">
+      <w:numFmt w:val="bullet"/>
+      <w:lvlText w:val=""/>
+      <w:lvlJc w:val="left"/>
+      <w:pPr>
+        <w:ind w:left="720" w:hanging="360"/>
+      </w:pPr>
+      <w:rPr>
+        <w:rFonts w:ascii="Symbol" w:eastAsiaTheme="minorHAnsi" w:hAnsi="Symbol" w:cstheme="minorBidi" w:hint="default"/>
+      </w:rPr>
+    </w:lvl>
+    <w:lvl w:ilvl="1" w:tplc="04060003" w:tentative="1">
+      <w:start w:val="1"/>
+      <w:numFmt w:val="bullet"/>
+      <w:lvlText w:val="o"/>
+      <w:lvlJc w:val="left"/>
+      <w:pPr>
+        <w:ind w:left="1440" w:hanging="360"/>
+      </w:pPr>
+      <w:rPr>
+        <w:rFonts w:ascii="Courier New" w:hAnsi="Courier New" w:cs="Courier New" w:hint="default"/>
+      </w:rPr>
+    </w:lvl>
+    <w:lvl w:ilvl="2" w:tplc="04060005" w:tentative="1">
+      <w:start w:val="1"/>
+      <w:numFmt w:val="bullet"/>
+      <w:lvlText w:val=""/>
+      <w:lvlJc w:val="left"/>
+      <w:pPr>
+        <w:ind w:left="2160" w:hanging="360"/>
+      </w:pPr>
+      <w:rPr>
+        <w:rFonts w:ascii="Wingdings" w:hAnsi="Wingdings" w:hint="default"/>
+      </w:rPr>
+    </w:lvl>
+    <w:lvl w:ilvl="3" w:tplc="04060001" w:tentative="1">
+      <w:start w:val="1"/>
+      <w:numFmt w:val="bullet"/>
+      <w:lvlText w:val=""/>
+      <w:lvlJc w:val="left"/>
+      <w:pPr>
+        <w:ind w:left="2880" w:hanging="360"/>
+      </w:pPr>
+      <w:rPr>
+        <w:rFonts w:ascii="Symbol" w:hAnsi="Symbol" w:hint="default"/>
+      </w:rPr>
+    </w:lvl>
+    <w:lvl w:ilvl="4" w:tplc="04060003" w:tentative="1">
+      <w:start w:val="1"/>
+      <w:numFmt w:val="bullet"/>
+      <w:lvlText w:val="o"/>
+      <w:lvlJc w:val="left"/>
+      <w:pPr>
+        <w:ind w:left="3600" w:hanging="360"/>
+      </w:pPr>
+      <w:rPr>
+        <w:rFonts w:ascii="Courier New" w:hAnsi="Courier New" w:cs="Courier New" w:hint="default"/>
+      </w:rPr>
+    </w:lvl>
+    <w:lvl w:ilvl="5" w:tplc="04060005" w:tentative="1">
+      <w:start w:val="1"/>
+      <w:numFmt w:val="bullet"/>
+      <w:lvlText w:val=""/>
+      <w:lvlJc w:val="left"/>
+      <w:pPr>
+        <w:ind w:left="4320" w:hanging="360"/>
+      </w:pPr>
+      <w:rPr>
+        <w:rFonts w:ascii="Wingdings" w:hAnsi="Wingdings" w:hint="default"/>
+      </w:rPr>
+    </w:lvl>
+    <w:lvl w:ilvl="6" w:tplc="04060001" w:tentative="1">
+      <w:start w:val="1"/>
+      <w:numFmt w:val="bullet"/>
+      <w:lvlText w:val=""/>
+      <w:lvlJc w:val="left"/>
+      <w:pPr>
+        <w:ind w:left="5040" w:hanging="360"/>
+      </w:pPr>
+      <w:rPr>
+        <w:rFonts w:ascii="Symbol" w:hAnsi="Symbol" w:hint="default"/>
+      </w:rPr>
+    </w:lvl>
+    <w:lvl w:ilvl="7" w:tplc="04060003" w:tentative="1">
+      <w:start w:val="1"/>
+      <w:numFmt w:val="bullet"/>
+      <w:lvlText w:val="o"/>
+      <w:lvlJc w:val="left"/>
+      <w:pPr>
+        <w:ind w:left="5760" w:hanging="360"/>
+      </w:pPr>
+      <w:rPr>
+        <w:rFonts w:ascii="Courier New" w:hAnsi="Courier New" w:cs="Courier New" w:hint="default"/>
+      </w:rPr>
+    </w:lvl>
+    <w:lvl w:ilvl="8" w:tplc="04060005" w:tentative="1">
+      <w:start w:val="1"/>
+      <w:numFmt w:val="bullet"/>
+      <w:lvlText w:val=""/>
+      <w:lvlJc w:val="left"/>
+      <w:pPr>
+        <w:ind w:left="6480" w:hanging="360"/>
+      </w:pPr>
+      <w:rPr>
+        <w:rFonts w:ascii="Wingdings" w:hAnsi="Wingdings" w:hint="default"/>
+      </w:rPr>
+    </w:lvl>
+  </w:abstractNum>
   <w:num w:numId="1">
     <w:abstractNumId w:val="0"/>
+  </w:num>
+  <w:num w:numId="2">
+    <w:abstractNumId w:val="1"/>
+  </w:num>
+  <w:num w:numId="3">
+    <w:abstractNumId w:val="2"/>
   </w:num>
 </w:numbering>
 </file>
@@ -2664,7 +2942,6 @@
     <w:name w:val="Normal (Web)"/>
     <w:basedOn w:val="Normal"/>
     <w:uiPriority w:val="99"/>
-    <w:semiHidden/>
     <w:unhideWhenUsed/>
     <w:rsid w:val="005A16C1"/>
     <w:pPr>
@@ -2759,6 +3036,45 @@
     <w:rPr>
       <w:color w:val="605E5C"/>
       <w:shd w:val="clear" w:color="auto" w:fill="E1DFDD"/>
+    </w:rPr>
+  </w:style>
+  <w:style w:type="paragraph" w:styleId="Fodnotetekst">
+    <w:name w:val="footnote text"/>
+    <w:basedOn w:val="Normal"/>
+    <w:link w:val="FodnotetekstTegn"/>
+    <w:uiPriority w:val="99"/>
+    <w:semiHidden/>
+    <w:unhideWhenUsed/>
+    <w:rsid w:val="00F91896"/>
+    <w:pPr>
+      <w:spacing w:after="0" w:line="240" w:lineRule="auto"/>
+    </w:pPr>
+    <w:rPr>
+      <w:sz w:val="20"/>
+      <w:szCs w:val="20"/>
+    </w:rPr>
+  </w:style>
+  <w:style w:type="character" w:customStyle="1" w:styleId="FodnotetekstTegn">
+    <w:name w:val="Fodnotetekst Tegn"/>
+    <w:basedOn w:val="Standardskrifttypeiafsnit"/>
+    <w:link w:val="Fodnotetekst"/>
+    <w:uiPriority w:val="99"/>
+    <w:semiHidden/>
+    <w:rsid w:val="00F91896"/>
+    <w:rPr>
+      <w:sz w:val="20"/>
+      <w:szCs w:val="20"/>
+    </w:rPr>
+  </w:style>
+  <w:style w:type="character" w:styleId="Fodnotehenvisning">
+    <w:name w:val="footnote reference"/>
+    <w:basedOn w:val="Standardskrifttypeiafsnit"/>
+    <w:uiPriority w:val="99"/>
+    <w:semiHidden/>
+    <w:unhideWhenUsed/>
+    <w:rsid w:val="00F91896"/>
+    <w:rPr>
+      <w:vertAlign w:val="superscript"/>
     </w:rPr>
   </w:style>
 </w:styles>
@@ -3064,7 +3380,7 @@
 </file>
 
 <file path=customXml/itemProps1.xml><?xml version="1.0" encoding="utf-8"?>
-<ds:datastoreItem xmlns:ds="http://schemas.openxmlformats.org/officeDocument/2006/customXml" ds:itemID="{E728459C-892C-40DA-BEC4-1B9A9A0B1FDA}">
+<ds:datastoreItem xmlns:ds="http://schemas.openxmlformats.org/officeDocument/2006/customXml" ds:itemID="{70D0BA3F-3A2A-4E95-ACCC-DCD4D898BDF0}">
   <ds:schemaRefs>
     <ds:schemaRef ds:uri="http://schemas.openxmlformats.org/officeDocument/2006/bibliography"/>
   </ds:schemaRefs>

</xml_diff>

<commit_message>
Front apge edit, Rapport
</commit_message>
<xml_diff>
--- a/docs/CupCakeRapport.docx
+++ b/docs/CupCakeRapport.docx
@@ -4,7 +4,7 @@
   <w:body>
     <w:p>
       <w:pPr>
-        <w:pStyle w:val="Titel"/>
+        <w:pStyle w:val="Title"/>
         <w:jc w:val="center"/>
       </w:pPr>
       <w:r>
@@ -13,7 +13,7 @@
     </w:p>
     <w:p>
       <w:pPr>
-        <w:pStyle w:val="Undertitel"/>
+        <w:pStyle w:val="Subtitle"/>
         <w:jc w:val="center"/>
       </w:pPr>
       <w:r>
@@ -26,7 +26,7 @@
     <w:p/>
     <w:tbl>
       <w:tblPr>
-        <w:tblStyle w:val="Tabel-Gitter"/>
+        <w:tblStyle w:val="TableGrid"/>
         <w:tblW w:w="0" w:type="auto"/>
         <w:tblBorders>
           <w:top w:val="none" w:sz="0" w:space="0" w:color="auto"/>
@@ -94,17 +94,8 @@
                 <w:b/>
                 <w:bCs/>
               </w:rPr>
-              <w:t xml:space="preserve">Alexander Jacob Ingemann </w:t>
-            </w:r>
-            <w:proofErr w:type="spellStart"/>
-            <w:r>
-              <w:rPr>
-                <w:b/>
-                <w:bCs/>
-              </w:rPr>
-              <w:t>Sarson</w:t>
-            </w:r>
-            <w:proofErr w:type="spellEnd"/>
+              <w:t>Alexander Jacob Ingemann Sarson</w:t>
+            </w:r>
           </w:p>
         </w:tc>
         <w:tc>
@@ -141,7 +132,6 @@
                 <w:bCs/>
               </w:rPr>
             </w:pPr>
-            <w:proofErr w:type="spellStart"/>
             <w:r>
               <w:rPr>
                 <w:b/>
@@ -149,7 +139,6 @@
               </w:rPr>
               <w:t>AlexanderSarson</w:t>
             </w:r>
-            <w:proofErr w:type="spellEnd"/>
           </w:p>
           <w:p>
             <w:pPr>
@@ -229,17 +218,8 @@
                 <w:b/>
                 <w:bCs/>
               </w:rPr>
-              <w:t>Paepke-</w:t>
-            </w:r>
-            <w:proofErr w:type="spellStart"/>
-            <w:r>
-              <w:rPr>
-                <w:b/>
-                <w:bCs/>
-              </w:rPr>
-              <w:t>cph</w:t>
-            </w:r>
-            <w:proofErr w:type="spellEnd"/>
+              <w:t>Paepke-cph</w:t>
+            </w:r>
           </w:p>
           <w:p>
             <w:pPr>
@@ -358,18 +338,8 @@
                 <w:bCs/>
                 <w:lang w:val="en-US"/>
               </w:rPr>
-              <w:t xml:space="preserve">Oscar Nils </w:t>
-            </w:r>
-            <w:proofErr w:type="spellStart"/>
-            <w:r>
-              <w:rPr>
-                <w:b/>
-                <w:bCs/>
-                <w:lang w:val="en-US"/>
-              </w:rPr>
-              <w:t>Laurberg</w:t>
-            </w:r>
-            <w:proofErr w:type="spellEnd"/>
+              <w:t>Oscar Nils Laurberg</w:t>
+            </w:r>
           </w:p>
         </w:tc>
         <w:tc>
@@ -407,7 +377,6 @@
                 <w:bCs/>
               </w:rPr>
             </w:pPr>
-            <w:proofErr w:type="spellStart"/>
             <w:r>
               <w:rPr>
                 <w:b/>
@@ -415,7 +384,6 @@
               </w:rPr>
               <w:t>OscarLaurberg</w:t>
             </w:r>
-            <w:proofErr w:type="spellEnd"/>
           </w:p>
           <w:p>
             <w:pPr>
@@ -497,7 +465,6 @@
                 <w:bCs/>
               </w:rPr>
             </w:pPr>
-            <w:proofErr w:type="spellStart"/>
             <w:r>
               <w:rPr>
                 <w:b/>
@@ -505,7 +472,6 @@
               </w:rPr>
               <w:t>Tunoc</w:t>
             </w:r>
-            <w:proofErr w:type="spellEnd"/>
           </w:p>
           <w:p>
             <w:pPr>
@@ -530,6 +496,7 @@
     <w:p/>
     <w:p/>
     <w:p/>
+    <w:p/>
     <w:p>
       <w:r>
         <w:tab/>
@@ -587,20 +554,22 @@
         <w:tab/>
       </w:r>
     </w:p>
-    <w:p>
-      <w:pPr>
-        <w:rPr>
-          <w:rFonts w:asciiTheme="majorHAnsi" w:eastAsiaTheme="majorEastAsia" w:hAnsiTheme="majorHAnsi" w:cstheme="majorBidi"/>
-          <w:spacing w:val="-10"/>
-          <w:kern w:val="28"/>
-          <w:sz w:val="56"/>
-          <w:szCs w:val="56"/>
-        </w:rPr>
-      </w:pPr>
+    <w:p/>
+    <w:p>
+      <w:pPr>
+        <w:jc w:val="right"/>
+      </w:pPr>
+      <w:r>
+        <w:t>2 Sem, Datamatik 2019 Efterår</w:t>
+      </w:r>
+    </w:p>
+    <w:p>
       <w:r>
         <w:br w:type="page"/>
       </w:r>
     </w:p>
+    <w:bookmarkStart w:id="0" w:name="_GoBack" w:displacedByCustomXml="next"/>
+    <w:bookmarkEnd w:id="0" w:displacedByCustomXml="next"/>
     <w:sdt>
       <w:sdtPr>
         <w:rPr>
@@ -625,7 +594,7 @@
       <w:sdtContent>
         <w:p>
           <w:pPr>
-            <w:pStyle w:val="Overskrift"/>
+            <w:pStyle w:val="TOCHeading"/>
           </w:pPr>
           <w:r>
             <w:t>Indholdsfortegnelse</w:t>
@@ -633,7 +602,7 @@
         </w:p>
         <w:p>
           <w:pPr>
-            <w:pStyle w:val="Indholdsfortegnelse1"/>
+            <w:pStyle w:val="TOC1"/>
             <w:tabs>
               <w:tab w:val="right" w:leader="dot" w:pos="9628"/>
             </w:tabs>
@@ -711,7 +680,7 @@
         </w:p>
         <w:p>
           <w:pPr>
-            <w:pStyle w:val="Indholdsfortegnelse2"/>
+            <w:pStyle w:val="TOC2"/>
             <w:tabs>
               <w:tab w:val="right" w:leader="dot" w:pos="9628"/>
             </w:tabs>
@@ -780,7 +749,7 @@
         </w:p>
         <w:p>
           <w:pPr>
-            <w:pStyle w:val="Indholdsfortegnelse2"/>
+            <w:pStyle w:val="TOC2"/>
             <w:tabs>
               <w:tab w:val="right" w:leader="dot" w:pos="9628"/>
             </w:tabs>
@@ -849,7 +818,7 @@
         </w:p>
         <w:p>
           <w:pPr>
-            <w:pStyle w:val="Indholdsfortegnelse1"/>
+            <w:pStyle w:val="TOC1"/>
             <w:tabs>
               <w:tab w:val="right" w:leader="dot" w:pos="9628"/>
             </w:tabs>
@@ -918,7 +887,7 @@
         </w:p>
         <w:p>
           <w:pPr>
-            <w:pStyle w:val="Indholdsfortegnelse1"/>
+            <w:pStyle w:val="TOC1"/>
             <w:tabs>
               <w:tab w:val="right" w:leader="dot" w:pos="9628"/>
             </w:tabs>
@@ -987,7 +956,7 @@
         </w:p>
         <w:p>
           <w:pPr>
-            <w:pStyle w:val="Indholdsfortegnelse1"/>
+            <w:pStyle w:val="TOC1"/>
             <w:tabs>
               <w:tab w:val="right" w:leader="dot" w:pos="9628"/>
             </w:tabs>
@@ -1056,7 +1025,7 @@
         </w:p>
         <w:p>
           <w:pPr>
-            <w:pStyle w:val="Indholdsfortegnelse1"/>
+            <w:pStyle w:val="TOC1"/>
             <w:tabs>
               <w:tab w:val="right" w:leader="dot" w:pos="9628"/>
             </w:tabs>
@@ -1125,7 +1094,7 @@
         </w:p>
         <w:p>
           <w:pPr>
-            <w:pStyle w:val="Indholdsfortegnelse1"/>
+            <w:pStyle w:val="TOC1"/>
             <w:tabs>
               <w:tab w:val="right" w:leader="dot" w:pos="9628"/>
             </w:tabs>
@@ -1194,7 +1163,7 @@
         </w:p>
         <w:p>
           <w:pPr>
-            <w:pStyle w:val="Indholdsfortegnelse1"/>
+            <w:pStyle w:val="TOC1"/>
             <w:tabs>
               <w:tab w:val="right" w:leader="dot" w:pos="9628"/>
             </w:tabs>
@@ -1263,7 +1232,7 @@
         </w:p>
         <w:p>
           <w:pPr>
-            <w:pStyle w:val="Indholdsfortegnelse1"/>
+            <w:pStyle w:val="TOC1"/>
             <w:tabs>
               <w:tab w:val="right" w:leader="dot" w:pos="9628"/>
             </w:tabs>
@@ -1343,7 +1312,7 @@
     </w:sdt>
     <w:p>
       <w:pPr>
-        <w:pStyle w:val="Titel"/>
+        <w:pStyle w:val="Title"/>
         <w:jc w:val="center"/>
       </w:pPr>
     </w:p>
@@ -1354,14 +1323,14 @@
     </w:p>
     <w:p>
       <w:pPr>
-        <w:pStyle w:val="Overskrift1"/>
-      </w:pPr>
-      <w:bookmarkStart w:id="0" w:name="_Toc21591186"/>
+        <w:pStyle w:val="Heading1"/>
+      </w:pPr>
+      <w:bookmarkStart w:id="1" w:name="_Toc21591186"/>
       <w:r>
         <w:lastRenderedPageBreak/>
         <w:t>Indledning</w:t>
       </w:r>
-      <w:bookmarkEnd w:id="0"/>
+      <w:bookmarkEnd w:id="1"/>
     </w:p>
     <w:p>
       <w:r>
@@ -1387,42 +1356,8 @@
         <w:t>, lave en bruger, ved brug af mail og kodeord.</w:t>
       </w:r>
       <w:r>
-        <w:t xml:space="preserve"> Projektet indebærer udarbejdelse af en </w:t>
-      </w:r>
-      <w:proofErr w:type="spellStart"/>
-      <w:r>
-        <w:t>frontend</w:t>
-      </w:r>
-      <w:proofErr w:type="spellEnd"/>
-      <w:r>
-        <w:t xml:space="preserve">, hvor kunderne vil kunne fortage sine bestillinger, en logik del der manipulerer data til og fra </w:t>
-      </w:r>
-      <w:proofErr w:type="spellStart"/>
-      <w:r>
-        <w:t>frontend</w:t>
-      </w:r>
-      <w:proofErr w:type="spellEnd"/>
-      <w:r>
-        <w:t xml:space="preserve"> og </w:t>
-      </w:r>
-      <w:proofErr w:type="spellStart"/>
-      <w:r>
-        <w:t>backend</w:t>
-      </w:r>
-      <w:proofErr w:type="spellEnd"/>
-      <w:r>
-        <w:t xml:space="preserve">. Derudover skal projektet også have en </w:t>
-      </w:r>
-      <w:proofErr w:type="spellStart"/>
-      <w:r>
-        <w:t>backend</w:t>
-      </w:r>
-      <w:proofErr w:type="spellEnd"/>
-      <w:r>
-        <w:t xml:space="preserve"> i form af en MySQL database, som holder al relevant data.</w:t>
-      </w:r>
-      <w:bookmarkStart w:id="1" w:name="_GoBack"/>
-      <w:bookmarkEnd w:id="1"/>
+        <w:t xml:space="preserve"> Projektet indebærer udarbejdelse af en frontend, hvor kunderne vil kunne fortage sine bestillinger, en logik del der manipulerer data til og fra frontend og backend. Derudover skal projektet også have en backend i form af en MySQL database, som holder al relevant data.</w:t>
+      </w:r>
     </w:p>
     <w:p>
       <w:r>
@@ -1435,7 +1370,7 @@
     <w:p/>
     <w:p>
       <w:pPr>
-        <w:pStyle w:val="Overskrift2"/>
+        <w:pStyle w:val="Heading2"/>
       </w:pPr>
       <w:bookmarkStart w:id="2" w:name="_Toc21591187"/>
       <w:r>
@@ -1462,7 +1397,7 @@
     </w:p>
     <w:p>
       <w:pPr>
-        <w:pStyle w:val="Listeafsnit"/>
+        <w:pStyle w:val="ListParagraph"/>
         <w:numPr>
           <w:ilvl w:val="0"/>
           <w:numId w:val="3"/>
@@ -1473,7 +1408,7 @@
       </w:r>
       <w:r>
         <w:rPr>
-          <w:rStyle w:val="Fodnotehenvisning"/>
+          <w:rStyle w:val="FootnoteReference"/>
         </w:rPr>
         <w:footnoteReference w:id="1"/>
       </w:r>
@@ -1483,7 +1418,7 @@
     </w:p>
     <w:p>
       <w:pPr>
-        <w:pStyle w:val="Listeafsnit"/>
+        <w:pStyle w:val="ListParagraph"/>
         <w:numPr>
           <w:ilvl w:val="0"/>
           <w:numId w:val="3"/>
@@ -1495,7 +1430,7 @@
     </w:p>
     <w:p>
       <w:pPr>
-        <w:pStyle w:val="Listeafsnit"/>
+        <w:pStyle w:val="ListParagraph"/>
         <w:numPr>
           <w:ilvl w:val="0"/>
           <w:numId w:val="3"/>
@@ -1507,7 +1442,7 @@
     </w:p>
     <w:p>
       <w:pPr>
-        <w:pStyle w:val="Listeafsnit"/>
+        <w:pStyle w:val="ListParagraph"/>
         <w:numPr>
           <w:ilvl w:val="0"/>
           <w:numId w:val="3"/>
@@ -1519,7 +1454,7 @@
     </w:p>
     <w:p>
       <w:pPr>
-        <w:pStyle w:val="Listeafsnit"/>
+        <w:pStyle w:val="ListParagraph"/>
         <w:numPr>
           <w:ilvl w:val="0"/>
           <w:numId w:val="3"/>
@@ -1531,13 +1466,13 @@
     </w:p>
     <w:p>
       <w:pPr>
-        <w:pStyle w:val="Overskrift2"/>
+        <w:pStyle w:val="Heading2"/>
       </w:pPr>
       <w:bookmarkStart w:id="3" w:name="_Toc21591188"/>
     </w:p>
     <w:p>
       <w:pPr>
-        <w:pStyle w:val="Overskrift2"/>
+        <w:pStyle w:val="Heading2"/>
       </w:pPr>
       <w:r>
         <w:t>Teknologi valg</w:t>
@@ -1546,7 +1481,7 @@
     </w:p>
     <w:p>
       <w:pPr>
-        <w:pStyle w:val="Overskrift3"/>
+        <w:pStyle w:val="Heading3"/>
       </w:pPr>
       <w:r>
         <w:t>JDBC MySQL</w:t>
@@ -1562,117 +1497,41 @@
     </w:p>
     <w:p>
       <w:pPr>
-        <w:pStyle w:val="Overskrift3"/>
-      </w:pPr>
-      <w:proofErr w:type="spellStart"/>
-      <w:r>
-        <w:t>JUnit</w:t>
-      </w:r>
-      <w:proofErr w:type="spellEnd"/>
-      <w:r>
-        <w:t xml:space="preserve"> &amp; </w:t>
-      </w:r>
-      <w:proofErr w:type="spellStart"/>
-      <w:r>
-        <w:t>Mockito</w:t>
-      </w:r>
-      <w:proofErr w:type="spellEnd"/>
-    </w:p>
-    <w:p>
-      <w:r>
-        <w:t xml:space="preserve">For at kunne bedst teste og sikre stabilitet, gør vi brug af både </w:t>
-      </w:r>
-      <w:proofErr w:type="spellStart"/>
-      <w:r>
-        <w:t>JUnit</w:t>
-      </w:r>
-      <w:proofErr w:type="spellEnd"/>
-      <w:r>
-        <w:t xml:space="preserve">-version 4.12 og </w:t>
-      </w:r>
-      <w:proofErr w:type="spellStart"/>
-      <w:r>
-        <w:t>Mockito</w:t>
-      </w:r>
-      <w:proofErr w:type="spellEnd"/>
-      <w:r>
-        <w:t>-version 3.0.0</w:t>
-      </w:r>
-    </w:p>
-    <w:p>
-      <w:pPr>
-        <w:pStyle w:val="Overskrift3"/>
-      </w:pPr>
-      <w:r>
-        <w:t xml:space="preserve">Git &amp; </w:t>
-      </w:r>
-      <w:proofErr w:type="spellStart"/>
-      <w:r>
-        <w:t>Github</w:t>
-      </w:r>
-      <w:proofErr w:type="spellEnd"/>
-    </w:p>
-    <w:p>
-      <w:r>
-        <w:t xml:space="preserve">Vi gør brug af Git version 2.23.0 og </w:t>
-      </w:r>
-      <w:proofErr w:type="spellStart"/>
-      <w:r>
-        <w:t>Github</w:t>
-      </w:r>
-      <w:proofErr w:type="spellEnd"/>
-      <w:r>
-        <w:t xml:space="preserve"> til versionsstyring, hvilke også betyder at udviklingsmiljøet er underordnet, da ingen irrelevante filer deles.</w:t>
-      </w:r>
-    </w:p>
-    <w:p>
-      <w:pPr>
-        <w:pStyle w:val="Overskrift3"/>
-      </w:pPr>
-      <w:r>
-        <w:t xml:space="preserve">Digital Ocean </w:t>
-      </w:r>
-      <w:proofErr w:type="spellStart"/>
-      <w:r>
-        <w:t>Droplet</w:t>
-      </w:r>
-      <w:proofErr w:type="spellEnd"/>
-    </w:p>
-    <w:p>
-      <w:r>
-        <w:t xml:space="preserve">Til lagring af vores </w:t>
-      </w:r>
-      <w:proofErr w:type="spellStart"/>
-      <w:r>
-        <w:t>web-applikation</w:t>
-      </w:r>
-      <w:proofErr w:type="spellEnd"/>
-      <w:r>
-        <w:t xml:space="preserve">, gør vi brug af en Server, </w:t>
-      </w:r>
-      <w:proofErr w:type="spellStart"/>
-      <w:r>
-        <w:t>hosted</w:t>
-      </w:r>
-      <w:proofErr w:type="spellEnd"/>
-      <w:r>
-        <w:t xml:space="preserve"> af </w:t>
-      </w:r>
-      <w:proofErr w:type="spellStart"/>
-      <w:r>
-        <w:t>DigitalOcean</w:t>
-      </w:r>
-      <w:proofErr w:type="spellEnd"/>
-      <w:r>
-        <w:t xml:space="preserve">.  Serveren køre Ubuntu 19.04 x64 med 1 GB hukommelse og 25 GB lager plads. </w:t>
-      </w:r>
-      <w:proofErr w:type="spellStart"/>
-      <w:r>
-        <w:t>Severen</w:t>
-      </w:r>
-      <w:proofErr w:type="spellEnd"/>
-      <w:r>
-        <w:t xml:space="preserve"> køre Apache Tomat version 9.0.27 som håndterer HTTP kommunikationen med applikationen.</w:t>
+        <w:pStyle w:val="Heading3"/>
+      </w:pPr>
+      <w:r>
+        <w:t>JUnit &amp; Mockito</w:t>
+      </w:r>
+    </w:p>
+    <w:p>
+      <w:r>
+        <w:t>For at kunne bedst teste og sikre stabilitet, gør vi brug af både JUnit-version 4.12 og Mockito-version 3.0.0</w:t>
+      </w:r>
+    </w:p>
+    <w:p>
+      <w:pPr>
+        <w:pStyle w:val="Heading3"/>
+      </w:pPr>
+      <w:r>
+        <w:t>Git &amp; Github</w:t>
+      </w:r>
+    </w:p>
+    <w:p>
+      <w:r>
+        <w:t>Vi gør brug af Git version 2.23.0 og Github til versionsstyring, hvilke også betyder at udviklingsmiljøet er underordnet, da ingen irrelevante filer deles.</w:t>
+      </w:r>
+    </w:p>
+    <w:p>
+      <w:pPr>
+        <w:pStyle w:val="Heading3"/>
+      </w:pPr>
+      <w:r>
+        <w:t>Digital Ocean Droplet</w:t>
+      </w:r>
+    </w:p>
+    <w:p>
+      <w:r>
+        <w:t>Til lagring af vores web-applikation, gør vi brug af en Server, hosted af DigitalOcean.  Serveren køre Ubuntu 19.04 x64 med 1 GB hukommelse og 25 GB lager plads. Severen køre Apache Tomat version 9.0.27 som håndterer HTTP kommunikationen med applikationen.</w:t>
       </w:r>
       <w:r>
         <w:br w:type="page"/>
@@ -1680,7 +1539,7 @@
     </w:p>
     <w:p>
       <w:pPr>
-        <w:pStyle w:val="Overskrift1"/>
+        <w:pStyle w:val="Heading1"/>
       </w:pPr>
       <w:bookmarkStart w:id="4" w:name="_Toc21591189"/>
       <w:r>
@@ -1704,7 +1563,7 @@
     </w:p>
     <w:p>
       <w:pPr>
-        <w:pStyle w:val="Overskrift1"/>
+        <w:pStyle w:val="Heading1"/>
       </w:pPr>
       <w:bookmarkStart w:id="5" w:name="_Toc21591190"/>
       <w:r>
@@ -1728,7 +1587,7 @@
     </w:p>
     <w:p>
       <w:pPr>
-        <w:pStyle w:val="Overskrift1"/>
+        <w:pStyle w:val="Heading1"/>
       </w:pPr>
       <w:bookmarkStart w:id="6" w:name="_Toc21591191"/>
       <w:r>
@@ -1752,7 +1611,7 @@
     </w:p>
     <w:p>
       <w:pPr>
-        <w:pStyle w:val="Overskrift1"/>
+        <w:pStyle w:val="Heading1"/>
       </w:pPr>
       <w:bookmarkStart w:id="7" w:name="_Toc21591192"/>
       <w:r>
@@ -1776,7 +1635,7 @@
     </w:p>
     <w:p>
       <w:pPr>
-        <w:pStyle w:val="Overskrift1"/>
+        <w:pStyle w:val="Heading1"/>
       </w:pPr>
       <w:bookmarkStart w:id="8" w:name="_Toc21591193"/>
       <w:r>
@@ -1800,7 +1659,7 @@
     </w:p>
     <w:p>
       <w:pPr>
-        <w:pStyle w:val="Overskrift1"/>
+        <w:pStyle w:val="Heading1"/>
       </w:pPr>
       <w:bookmarkStart w:id="9" w:name="_Toc21591194"/>
       <w:r>
@@ -1824,7 +1683,7 @@
     </w:p>
     <w:p>
       <w:pPr>
-        <w:pStyle w:val="Overskrift1"/>
+        <w:pStyle w:val="Heading1"/>
       </w:pPr>
       <w:bookmarkStart w:id="10" w:name="_Toc21591195"/>
       <w:r>
@@ -1894,11 +1753,11 @@
   <w:footnote w:id="1">
     <w:p>
       <w:pPr>
-        <w:pStyle w:val="Fodnotetekst"/>
+        <w:pStyle w:val="FootnoteText"/>
       </w:pPr>
       <w:r>
         <w:rPr>
-          <w:rStyle w:val="Fodnotehenvisning"/>
+          <w:rStyle w:val="FootnoteReference"/>
         </w:rPr>
         <w:footnoteRef/>
       </w:r>
@@ -2697,11 +2556,11 @@
     <w:name w:val="Normal"/>
     <w:qFormat/>
   </w:style>
-  <w:style w:type="paragraph" w:styleId="Overskrift1">
+  <w:style w:type="paragraph" w:styleId="Heading1">
     <w:name w:val="heading 1"/>
     <w:basedOn w:val="Normal"/>
     <w:next w:val="Normal"/>
-    <w:link w:val="Overskrift1Tegn"/>
+    <w:link w:val="Heading1Char"/>
     <w:uiPriority w:val="9"/>
     <w:qFormat/>
     <w:rsid w:val="00FE7504"/>
@@ -2718,11 +2577,11 @@
       <w:szCs w:val="32"/>
     </w:rPr>
   </w:style>
-  <w:style w:type="paragraph" w:styleId="Overskrift2">
+  <w:style w:type="paragraph" w:styleId="Heading2">
     <w:name w:val="heading 2"/>
     <w:basedOn w:val="Normal"/>
     <w:next w:val="Normal"/>
-    <w:link w:val="Overskrift2Tegn"/>
+    <w:link w:val="Heading2Char"/>
     <w:uiPriority w:val="9"/>
     <w:unhideWhenUsed/>
     <w:qFormat/>
@@ -2740,11 +2599,11 @@
       <w:szCs w:val="26"/>
     </w:rPr>
   </w:style>
-  <w:style w:type="paragraph" w:styleId="Overskrift3">
+  <w:style w:type="paragraph" w:styleId="Heading3">
     <w:name w:val="heading 3"/>
     <w:basedOn w:val="Normal"/>
     <w:next w:val="Normal"/>
-    <w:link w:val="Overskrift3Tegn"/>
+    <w:link w:val="Heading3Char"/>
     <w:uiPriority w:val="9"/>
     <w:unhideWhenUsed/>
     <w:qFormat/>
@@ -2762,13 +2621,13 @@
       <w:szCs w:val="24"/>
     </w:rPr>
   </w:style>
-  <w:style w:type="character" w:default="1" w:styleId="Standardskrifttypeiafsnit">
+  <w:style w:type="character" w:default="1" w:styleId="DefaultParagraphFont">
     <w:name w:val="Default Paragraph Font"/>
     <w:uiPriority w:val="1"/>
     <w:semiHidden/>
     <w:unhideWhenUsed/>
   </w:style>
-  <w:style w:type="table" w:default="1" w:styleId="Tabel-Normal">
+  <w:style w:type="table" w:default="1" w:styleId="TableNormal">
     <w:name w:val="Normal Table"/>
     <w:uiPriority w:val="99"/>
     <w:semiHidden/>
@@ -2783,17 +2642,17 @@
       </w:tblCellMar>
     </w:tblPr>
   </w:style>
-  <w:style w:type="numbering" w:default="1" w:styleId="Ingenoversigt">
+  <w:style w:type="numbering" w:default="1" w:styleId="NoList">
     <w:name w:val="No List"/>
     <w:uiPriority w:val="99"/>
     <w:semiHidden/>
     <w:unhideWhenUsed/>
   </w:style>
-  <w:style w:type="paragraph" w:styleId="Titel">
+  <w:style w:type="paragraph" w:styleId="Title">
     <w:name w:val="Title"/>
     <w:basedOn w:val="Normal"/>
     <w:next w:val="Normal"/>
-    <w:link w:val="TitelTegn"/>
+    <w:link w:val="TitleChar"/>
     <w:uiPriority w:val="10"/>
     <w:qFormat/>
     <w:rsid w:val="00FE7504"/>
@@ -2809,10 +2668,10 @@
       <w:szCs w:val="56"/>
     </w:rPr>
   </w:style>
-  <w:style w:type="character" w:customStyle="1" w:styleId="TitelTegn">
-    <w:name w:val="Titel Tegn"/>
-    <w:basedOn w:val="Standardskrifttypeiafsnit"/>
-    <w:link w:val="Titel"/>
+  <w:style w:type="character" w:customStyle="1" w:styleId="TitleChar">
+    <w:name w:val="Title Char"/>
+    <w:basedOn w:val="DefaultParagraphFont"/>
+    <w:link w:val="Title"/>
     <w:uiPriority w:val="10"/>
     <w:rsid w:val="00FE7504"/>
     <w:rPr>
@@ -2823,10 +2682,10 @@
       <w:szCs w:val="56"/>
     </w:rPr>
   </w:style>
-  <w:style w:type="character" w:customStyle="1" w:styleId="Overskrift1Tegn">
-    <w:name w:val="Overskrift 1 Tegn"/>
-    <w:basedOn w:val="Standardskrifttypeiafsnit"/>
-    <w:link w:val="Overskrift1"/>
+  <w:style w:type="character" w:customStyle="1" w:styleId="Heading1Char">
+    <w:name w:val="Heading 1 Char"/>
+    <w:basedOn w:val="DefaultParagraphFont"/>
+    <w:link w:val="Heading1"/>
     <w:uiPriority w:val="9"/>
     <w:rsid w:val="00FE7504"/>
     <w:rPr>
@@ -2836,10 +2695,10 @@
       <w:szCs w:val="32"/>
     </w:rPr>
   </w:style>
-  <w:style w:type="character" w:customStyle="1" w:styleId="Overskrift2Tegn">
-    <w:name w:val="Overskrift 2 Tegn"/>
-    <w:basedOn w:val="Standardskrifttypeiafsnit"/>
-    <w:link w:val="Overskrift2"/>
+  <w:style w:type="character" w:customStyle="1" w:styleId="Heading2Char">
+    <w:name w:val="Heading 2 Char"/>
+    <w:basedOn w:val="DefaultParagraphFont"/>
+    <w:link w:val="Heading2"/>
     <w:uiPriority w:val="9"/>
     <w:rsid w:val="00FE7504"/>
     <w:rPr>
@@ -2849,10 +2708,10 @@
       <w:szCs w:val="26"/>
     </w:rPr>
   </w:style>
-  <w:style w:type="character" w:customStyle="1" w:styleId="Overskrift3Tegn">
-    <w:name w:val="Overskrift 3 Tegn"/>
-    <w:basedOn w:val="Standardskrifttypeiafsnit"/>
-    <w:link w:val="Overskrift3"/>
+  <w:style w:type="character" w:customStyle="1" w:styleId="Heading3Char">
+    <w:name w:val="Heading 3 Char"/>
+    <w:basedOn w:val="DefaultParagraphFont"/>
+    <w:link w:val="Heading3"/>
     <w:uiPriority w:val="9"/>
     <w:rsid w:val="00FE7504"/>
     <w:rPr>
@@ -2862,9 +2721,9 @@
       <w:szCs w:val="24"/>
     </w:rPr>
   </w:style>
-  <w:style w:type="paragraph" w:styleId="Overskrift">
+  <w:style w:type="paragraph" w:styleId="TOCHeading">
     <w:name w:val="TOC Heading"/>
-    <w:basedOn w:val="Overskrift1"/>
+    <w:basedOn w:val="Heading1"/>
     <w:next w:val="Normal"/>
     <w:uiPriority w:val="39"/>
     <w:unhideWhenUsed/>
@@ -2877,7 +2736,7 @@
       <w:lang w:eastAsia="da-DK"/>
     </w:rPr>
   </w:style>
-  <w:style w:type="paragraph" w:styleId="Indholdsfortegnelse2">
+  <w:style w:type="paragraph" w:styleId="TOC2">
     <w:name w:val="toc 2"/>
     <w:basedOn w:val="Normal"/>
     <w:next w:val="Normal"/>
@@ -2894,7 +2753,7 @@
       <w:lang w:eastAsia="da-DK"/>
     </w:rPr>
   </w:style>
-  <w:style w:type="paragraph" w:styleId="Indholdsfortegnelse1">
+  <w:style w:type="paragraph" w:styleId="TOC1">
     <w:name w:val="toc 1"/>
     <w:basedOn w:val="Normal"/>
     <w:next w:val="Normal"/>
@@ -2910,7 +2769,7 @@
       <w:lang w:eastAsia="da-DK"/>
     </w:rPr>
   </w:style>
-  <w:style w:type="paragraph" w:styleId="Indholdsfortegnelse3">
+  <w:style w:type="paragraph" w:styleId="TOC3">
     <w:name w:val="toc 3"/>
     <w:basedOn w:val="Normal"/>
     <w:next w:val="Normal"/>
@@ -2929,7 +2788,7 @@
   </w:style>
   <w:style w:type="character" w:styleId="Hyperlink">
     <w:name w:val="Hyperlink"/>
-    <w:basedOn w:val="Standardskrifttypeiafsnit"/>
+    <w:basedOn w:val="DefaultParagraphFont"/>
     <w:uiPriority w:val="99"/>
     <w:unhideWhenUsed/>
     <w:rsid w:val="00FE7504"/>
@@ -2954,9 +2813,9 @@
       <w:lang w:eastAsia="da-DK"/>
     </w:rPr>
   </w:style>
-  <w:style w:type="character" w:styleId="Fremhv">
+  <w:style w:type="character" w:styleId="Emphasis">
     <w:name w:val="Emphasis"/>
-    <w:basedOn w:val="Standardskrifttypeiafsnit"/>
+    <w:basedOn w:val="DefaultParagraphFont"/>
     <w:uiPriority w:val="20"/>
     <w:qFormat/>
     <w:rsid w:val="005A16C1"/>
@@ -2965,7 +2824,7 @@
       <w:iCs/>
     </w:rPr>
   </w:style>
-  <w:style w:type="paragraph" w:styleId="Listeafsnit">
+  <w:style w:type="paragraph" w:styleId="ListParagraph">
     <w:name w:val="List Paragraph"/>
     <w:basedOn w:val="Normal"/>
     <w:uiPriority w:val="34"/>
@@ -2976,11 +2835,11 @@
       <w:contextualSpacing/>
     </w:pPr>
   </w:style>
-  <w:style w:type="paragraph" w:styleId="Undertitel">
+  <w:style w:type="paragraph" w:styleId="Subtitle">
     <w:name w:val="Subtitle"/>
     <w:basedOn w:val="Normal"/>
     <w:next w:val="Normal"/>
-    <w:link w:val="UndertitelTegn"/>
+    <w:link w:val="SubtitleChar"/>
     <w:uiPriority w:val="11"/>
     <w:qFormat/>
     <w:rsid w:val="00AB0188"/>
@@ -2995,10 +2854,10 @@
       <w:spacing w:val="15"/>
     </w:rPr>
   </w:style>
-  <w:style w:type="character" w:customStyle="1" w:styleId="UndertitelTegn">
-    <w:name w:val="Undertitel Tegn"/>
-    <w:basedOn w:val="Standardskrifttypeiafsnit"/>
-    <w:link w:val="Undertitel"/>
+  <w:style w:type="character" w:customStyle="1" w:styleId="SubtitleChar">
+    <w:name w:val="Subtitle Char"/>
+    <w:basedOn w:val="DefaultParagraphFont"/>
+    <w:link w:val="Subtitle"/>
     <w:uiPriority w:val="11"/>
     <w:rsid w:val="00AB0188"/>
     <w:rPr>
@@ -3007,9 +2866,9 @@
       <w:spacing w:val="15"/>
     </w:rPr>
   </w:style>
-  <w:style w:type="table" w:styleId="Tabel-Gitter">
+  <w:style w:type="table" w:styleId="TableGrid">
     <w:name w:val="Table Grid"/>
-    <w:basedOn w:val="Tabel-Normal"/>
+    <w:basedOn w:val="TableNormal"/>
     <w:uiPriority w:val="39"/>
     <w:rsid w:val="00BD6236"/>
     <w:pPr>
@@ -3026,9 +2885,9 @@
       </w:tblBorders>
     </w:tblPr>
   </w:style>
-  <w:style w:type="character" w:styleId="Ulstomtale">
+  <w:style w:type="character" w:styleId="UnresolvedMention">
     <w:name w:val="Unresolved Mention"/>
-    <w:basedOn w:val="Standardskrifttypeiafsnit"/>
+    <w:basedOn w:val="DefaultParagraphFont"/>
     <w:uiPriority w:val="99"/>
     <w:semiHidden/>
     <w:unhideWhenUsed/>
@@ -3038,10 +2897,10 @@
       <w:shd w:val="clear" w:color="auto" w:fill="E1DFDD"/>
     </w:rPr>
   </w:style>
-  <w:style w:type="paragraph" w:styleId="Fodnotetekst">
+  <w:style w:type="paragraph" w:styleId="FootnoteText">
     <w:name w:val="footnote text"/>
     <w:basedOn w:val="Normal"/>
-    <w:link w:val="FodnotetekstTegn"/>
+    <w:link w:val="FootnoteTextChar"/>
     <w:uiPriority w:val="99"/>
     <w:semiHidden/>
     <w:unhideWhenUsed/>
@@ -3054,10 +2913,10 @@
       <w:szCs w:val="20"/>
     </w:rPr>
   </w:style>
-  <w:style w:type="character" w:customStyle="1" w:styleId="FodnotetekstTegn">
-    <w:name w:val="Fodnotetekst Tegn"/>
-    <w:basedOn w:val="Standardskrifttypeiafsnit"/>
-    <w:link w:val="Fodnotetekst"/>
+  <w:style w:type="character" w:customStyle="1" w:styleId="FootnoteTextChar">
+    <w:name w:val="Footnote Text Char"/>
+    <w:basedOn w:val="DefaultParagraphFont"/>
+    <w:link w:val="FootnoteText"/>
     <w:uiPriority w:val="99"/>
     <w:semiHidden/>
     <w:rsid w:val="00F91896"/>
@@ -3066,9 +2925,9 @@
       <w:szCs w:val="20"/>
     </w:rPr>
   </w:style>
-  <w:style w:type="character" w:styleId="Fodnotehenvisning">
+  <w:style w:type="character" w:styleId="FootnoteReference">
     <w:name w:val="footnote reference"/>
-    <w:basedOn w:val="Standardskrifttypeiafsnit"/>
+    <w:basedOn w:val="DefaultParagraphFont"/>
     <w:uiPriority w:val="99"/>
     <w:semiHidden/>
     <w:unhideWhenUsed/>
@@ -3076,6 +2935,50 @@
     <w:rPr>
       <w:vertAlign w:val="superscript"/>
     </w:rPr>
+  </w:style>
+  <w:style w:type="paragraph" w:styleId="Header">
+    <w:name w:val="header"/>
+    <w:basedOn w:val="Normal"/>
+    <w:link w:val="HeaderChar"/>
+    <w:uiPriority w:val="99"/>
+    <w:unhideWhenUsed/>
+    <w:rsid w:val="00C873F4"/>
+    <w:pPr>
+      <w:tabs>
+        <w:tab w:val="center" w:pos="4513"/>
+        <w:tab w:val="right" w:pos="9026"/>
+      </w:tabs>
+      <w:spacing w:after="0" w:line="240" w:lineRule="auto"/>
+    </w:pPr>
+  </w:style>
+  <w:style w:type="character" w:customStyle="1" w:styleId="HeaderChar">
+    <w:name w:val="Header Char"/>
+    <w:basedOn w:val="DefaultParagraphFont"/>
+    <w:link w:val="Header"/>
+    <w:uiPriority w:val="99"/>
+    <w:rsid w:val="00C873F4"/>
+  </w:style>
+  <w:style w:type="paragraph" w:styleId="Footer">
+    <w:name w:val="footer"/>
+    <w:basedOn w:val="Normal"/>
+    <w:link w:val="FooterChar"/>
+    <w:uiPriority w:val="99"/>
+    <w:unhideWhenUsed/>
+    <w:rsid w:val="00C873F4"/>
+    <w:pPr>
+      <w:tabs>
+        <w:tab w:val="center" w:pos="4513"/>
+        <w:tab w:val="right" w:pos="9026"/>
+      </w:tabs>
+      <w:spacing w:after="0" w:line="240" w:lineRule="auto"/>
+    </w:pPr>
+  </w:style>
+  <w:style w:type="character" w:customStyle="1" w:styleId="FooterChar">
+    <w:name w:val="Footer Char"/>
+    <w:basedOn w:val="DefaultParagraphFont"/>
+    <w:link w:val="Footer"/>
+    <w:uiPriority w:val="99"/>
+    <w:rsid w:val="00C873F4"/>
   </w:style>
 </w:styles>
 </file>
@@ -3380,7 +3283,7 @@
 </file>
 
 <file path=customXml/itemProps1.xml><?xml version="1.0" encoding="utf-8"?>
-<ds:datastoreItem xmlns:ds="http://schemas.openxmlformats.org/officeDocument/2006/customXml" ds:itemID="{70D0BA3F-3A2A-4E95-ACCC-DCD4D898BDF0}">
+<ds:datastoreItem xmlns:ds="http://schemas.openxmlformats.org/officeDocument/2006/customXml" ds:itemID="{B13E649D-0119-4357-89E5-09DADDCFF289}">
   <ds:schemaRefs>
     <ds:schemaRef ds:uri="http://schemas.openxmlformats.org/officeDocument/2006/bibliography"/>
   </ds:schemaRefs>

</xml_diff>

<commit_message>
Working on Domain model section of the report
</commit_message>
<xml_diff>
--- a/docs/CupCakeRapport.docx
+++ b/docs/CupCakeRapport.docx
@@ -94,8 +94,17 @@
                 <w:b/>
                 <w:bCs/>
               </w:rPr>
-              <w:t>Alexander Jacob Ingemann Sarson</w:t>
-            </w:r>
+              <w:t xml:space="preserve">Alexander Jacob Ingemann </w:t>
+            </w:r>
+            <w:proofErr w:type="spellStart"/>
+            <w:r>
+              <w:rPr>
+                <w:b/>
+                <w:bCs/>
+              </w:rPr>
+              <w:t>Sarson</w:t>
+            </w:r>
+            <w:proofErr w:type="spellEnd"/>
           </w:p>
         </w:tc>
         <w:tc>
@@ -132,6 +141,7 @@
                 <w:bCs/>
               </w:rPr>
             </w:pPr>
+            <w:proofErr w:type="spellStart"/>
             <w:r>
               <w:rPr>
                 <w:b/>
@@ -139,6 +149,7 @@
               </w:rPr>
               <w:t>AlexanderSarson</w:t>
             </w:r>
+            <w:proofErr w:type="spellEnd"/>
           </w:p>
           <w:p>
             <w:pPr>
@@ -218,8 +229,17 @@
                 <w:b/>
                 <w:bCs/>
               </w:rPr>
-              <w:t>Paepke-cph</w:t>
-            </w:r>
+              <w:t>Paepke-</w:t>
+            </w:r>
+            <w:proofErr w:type="spellStart"/>
+            <w:r>
+              <w:rPr>
+                <w:b/>
+                <w:bCs/>
+              </w:rPr>
+              <w:t>cph</w:t>
+            </w:r>
+            <w:proofErr w:type="spellEnd"/>
           </w:p>
           <w:p>
             <w:pPr>
@@ -338,8 +358,18 @@
                 <w:bCs/>
                 <w:lang w:val="en-US"/>
               </w:rPr>
-              <w:t>Oscar Nils Laurberg</w:t>
-            </w:r>
+              <w:t xml:space="preserve">Oscar Nils </w:t>
+            </w:r>
+            <w:proofErr w:type="spellStart"/>
+            <w:r>
+              <w:rPr>
+                <w:b/>
+                <w:bCs/>
+                <w:lang w:val="en-US"/>
+              </w:rPr>
+              <w:t>Laurberg</w:t>
+            </w:r>
+            <w:proofErr w:type="spellEnd"/>
           </w:p>
         </w:tc>
         <w:tc>
@@ -377,6 +407,7 @@
                 <w:bCs/>
               </w:rPr>
             </w:pPr>
+            <w:proofErr w:type="spellStart"/>
             <w:r>
               <w:rPr>
                 <w:b/>
@@ -384,6 +415,7 @@
               </w:rPr>
               <w:t>OscarLaurberg</w:t>
             </w:r>
+            <w:proofErr w:type="spellEnd"/>
           </w:p>
           <w:p>
             <w:pPr>
@@ -465,6 +497,7 @@
                 <w:bCs/>
               </w:rPr>
             </w:pPr>
+            <w:proofErr w:type="spellStart"/>
             <w:r>
               <w:rPr>
                 <w:b/>
@@ -472,6 +505,7 @@
               </w:rPr>
               <w:t>Tunoc</w:t>
             </w:r>
+            <w:proofErr w:type="spellEnd"/>
           </w:p>
           <w:p>
             <w:pPr>
@@ -899,30 +933,7 @@
                 <w:rStyle w:val="Hyperlink"/>
                 <w:noProof/>
               </w:rPr>
-              <w:t>JUnit</w:t>
-            </w:r>
-            <w:r>
-              <w:rPr>
-                <w:rStyle w:val="Hyperlink"/>
-                <w:noProof/>
-                <w:lang/>
-              </w:rPr>
-              <w:t>,</w:t>
-            </w:r>
-            <w:r>
-              <w:rPr>
-                <w:rStyle w:val="Hyperlink"/>
-                <w:noProof/>
-              </w:rPr>
-              <w:t xml:space="preserve"> Mockito</w:t>
-            </w:r>
-            <w:r>
-              <w:rPr>
-                <w:rStyle w:val="Hyperlink"/>
-                <w:noProof/>
-                <w:lang/>
-              </w:rPr>
-              <w:t xml:space="preserve"> &amp; Selenium</w:t>
+              <w:t>JUnit, Mockito &amp; Selenium</w:t>
             </w:r>
             <w:r>
               <w:rPr>
@@ -1267,30 +1278,7 @@
                 <w:rStyle w:val="Hyperlink"/>
                 <w:noProof/>
               </w:rPr>
-              <w:t>U</w:t>
-            </w:r>
-            <w:r>
-              <w:rPr>
-                <w:rStyle w:val="Hyperlink"/>
-                <w:noProof/>
-                <w:lang/>
-              </w:rPr>
-              <w:t>ser</w:t>
-            </w:r>
-            <w:r>
-              <w:rPr>
-                <w:rStyle w:val="Hyperlink"/>
-                <w:noProof/>
-              </w:rPr>
-              <w:t>-S</w:t>
-            </w:r>
-            <w:r>
-              <w:rPr>
-                <w:rStyle w:val="Hyperlink"/>
-                <w:noProof/>
-                <w:lang/>
-              </w:rPr>
-              <w:t>tories:</w:t>
+              <w:t>User-Stories:</w:t>
             </w:r>
             <w:r>
               <w:rPr>
@@ -1427,7 +1415,6 @@
               <w:rPr>
                 <w:rStyle w:val="Hyperlink"/>
                 <w:noProof/>
-                <w:lang/>
               </w:rPr>
               <w:t>ER model</w:t>
             </w:r>
@@ -1497,7 +1484,6 @@
               <w:rPr>
                 <w:rStyle w:val="Hyperlink"/>
                 <w:noProof/>
-                <w:lang/>
               </w:rPr>
               <w:t>Domæne model</w:t>
             </w:r>
@@ -1953,7 +1939,39 @@
         <w:t>, lave en bruger, ved brug af mail og kodeord.</w:t>
       </w:r>
       <w:r>
-        <w:t xml:space="preserve"> Projektet indebærer udarbejdelse af en frontend, hvor kunderne vil kunne fortage sine bestillinger, en logik del der manipulerer data til og fra frontend og backend. Derudover skal projektet også have en backend i form af en MySQL database, som holder al relevant data.</w:t>
+        <w:t xml:space="preserve"> Projektet indebærer udarbejdelse af en </w:t>
+      </w:r>
+      <w:proofErr w:type="spellStart"/>
+      <w:r>
+        <w:t>frontend</w:t>
+      </w:r>
+      <w:proofErr w:type="spellEnd"/>
+      <w:r>
+        <w:t xml:space="preserve">, hvor kunderne vil kunne fortage sine bestillinger, en logik del der manipulerer data til og fra </w:t>
+      </w:r>
+      <w:proofErr w:type="spellStart"/>
+      <w:r>
+        <w:t>frontend</w:t>
+      </w:r>
+      <w:proofErr w:type="spellEnd"/>
+      <w:r>
+        <w:t xml:space="preserve"> og </w:t>
+      </w:r>
+      <w:proofErr w:type="spellStart"/>
+      <w:r>
+        <w:t>backend</w:t>
+      </w:r>
+      <w:proofErr w:type="spellEnd"/>
+      <w:r>
+        <w:t xml:space="preserve">. Derudover skal projektet også have en </w:t>
+      </w:r>
+      <w:proofErr w:type="spellStart"/>
+      <w:r>
+        <w:t>backend</w:t>
+      </w:r>
+      <w:proofErr w:type="spellEnd"/>
+      <w:r>
+        <w:t xml:space="preserve"> i form af en MySQL database, som holder al relevant data.</w:t>
       </w:r>
     </w:p>
     <w:p>
@@ -2096,54 +2114,70 @@
     <w:p>
       <w:pPr>
         <w:pStyle w:val="Overskrift3"/>
-        <w:rPr>
-          <w:lang/>
-        </w:rPr>
       </w:pPr>
       <w:bookmarkStart w:id="4" w:name="_Toc23323330"/>
+      <w:proofErr w:type="spellStart"/>
       <w:r>
         <w:t>JUnit</w:t>
       </w:r>
-      <w:r>
-        <w:rPr>
-          <w:lang/>
-        </w:rPr>
+      <w:proofErr w:type="spellEnd"/>
+      <w:r>
         <w:t>,</w:t>
       </w:r>
       <w:r>
-        <w:t xml:space="preserve"> Mockito</w:t>
-      </w:r>
-      <w:r>
-        <w:rPr>
-          <w:lang/>
-        </w:rPr>
-        <w:t xml:space="preserve"> &amp; Selenium</w:t>
+        <w:t xml:space="preserve"> </w:t>
+      </w:r>
+      <w:proofErr w:type="spellStart"/>
+      <w:r>
+        <w:t>Mockito</w:t>
+      </w:r>
+      <w:proofErr w:type="spellEnd"/>
+      <w:r>
+        <w:t xml:space="preserve"> &amp; </w:t>
+      </w:r>
+      <w:proofErr w:type="spellStart"/>
+      <w:r>
+        <w:t>Selenium</w:t>
       </w:r>
       <w:bookmarkEnd w:id="4"/>
-    </w:p>
-    <w:p>
-      <w:pPr>
-        <w:rPr>
-          <w:lang/>
-        </w:rPr>
-      </w:pPr>
-      <w:r>
-        <w:t>For at kunne bedst teste og sikre stabilitet, gør vi brug af både JUnit-version 4.12</w:t>
-      </w:r>
-      <w:r>
-        <w:rPr>
-          <w:lang/>
-        </w:rPr>
+      <w:proofErr w:type="spellEnd"/>
+    </w:p>
+    <w:p>
+      <w:r>
+        <w:t xml:space="preserve">For at kunne bedst teste og sikre stabilitet, gør vi brug af både </w:t>
+      </w:r>
+      <w:proofErr w:type="spellStart"/>
+      <w:r>
+        <w:t>JUnit</w:t>
+      </w:r>
+      <w:proofErr w:type="spellEnd"/>
+      <w:r>
+        <w:t>-version 4.12</w:t>
+      </w:r>
+      <w:r>
         <w:t>,</w:t>
       </w:r>
       <w:r>
-        <w:t xml:space="preserve"> Mockito-version 3.0.0</w:t>
-      </w:r>
-      <w:r>
-        <w:rPr>
-          <w:lang/>
-        </w:rPr>
-        <w:t xml:space="preserve"> og Selenium-version 3.5.3</w:t>
+        <w:t xml:space="preserve"> </w:t>
+      </w:r>
+      <w:proofErr w:type="spellStart"/>
+      <w:r>
+        <w:t>Mockito</w:t>
+      </w:r>
+      <w:proofErr w:type="spellEnd"/>
+      <w:r>
+        <w:t>-version 3.0.0</w:t>
+      </w:r>
+      <w:r>
+        <w:t xml:space="preserve"> og </w:t>
+      </w:r>
+      <w:proofErr w:type="spellStart"/>
+      <w:r>
+        <w:t>Selenium</w:t>
+      </w:r>
+      <w:proofErr w:type="spellEnd"/>
+      <w:r>
+        <w:t>-version 3.5.3</w:t>
       </w:r>
     </w:p>
     <w:p>
@@ -2152,16 +2186,29 @@
       </w:pPr>
       <w:bookmarkStart w:id="5" w:name="_Toc23323331"/>
       <w:r>
-        <w:t>Git &amp; Github</w:t>
+        <w:t xml:space="preserve">Git &amp; </w:t>
+      </w:r>
+      <w:proofErr w:type="spellStart"/>
+      <w:r>
+        <w:t>Github</w:t>
       </w:r>
       <w:bookmarkEnd w:id="5"/>
+      <w:proofErr w:type="spellEnd"/>
     </w:p>
     <w:p>
       <w:r>
         <w:t xml:space="preserve">Der er gjort brug </w:t>
       </w:r>
       <w:r>
-        <w:t>af Git version 2.23.0 og Github til versionsstyring, hvilke også betyder at udviklingsmiljøet er underordnet, da ingen irrelevante filer deles.</w:t>
+        <w:t xml:space="preserve">af Git version 2.23.0 og </w:t>
+      </w:r>
+      <w:proofErr w:type="spellStart"/>
+      <w:r>
+        <w:t>Github</w:t>
+      </w:r>
+      <w:proofErr w:type="spellEnd"/>
+      <w:r>
+        <w:t xml:space="preserve"> til versionsstyring, hvilke også betyder at udviklingsmiljøet er underordnet, da ingen irrelevante filer deles.</w:t>
       </w:r>
     </w:p>
     <w:p>
@@ -2170,13 +2217,50 @@
       </w:pPr>
       <w:bookmarkStart w:id="6" w:name="_Toc23323332"/>
       <w:r>
-        <w:t>Digital Ocean Droplet</w:t>
+        <w:t xml:space="preserve">Digital Ocean </w:t>
+      </w:r>
+      <w:proofErr w:type="spellStart"/>
+      <w:r>
+        <w:t>Droplet</w:t>
       </w:r>
       <w:bookmarkEnd w:id="6"/>
-    </w:p>
-    <w:p>
-      <w:r>
-        <w:t>Til lagring af vores web-applikation, gør vi brug af en Server, hosted af DigitalOcean.  Serveren køre Ubuntu 19.04 x64 med 1 GB hukommelse og 25 GB lager plads. Severen køre Apache Tomat version 9.0.27 som håndterer HTTP kommunikationen med applikationen.</w:t>
+      <w:proofErr w:type="spellEnd"/>
+    </w:p>
+    <w:p>
+      <w:r>
+        <w:t xml:space="preserve">Til lagring af vores </w:t>
+      </w:r>
+      <w:proofErr w:type="spellStart"/>
+      <w:r>
+        <w:t>web-applikation</w:t>
+      </w:r>
+      <w:proofErr w:type="spellEnd"/>
+      <w:r>
+        <w:t xml:space="preserve">, gør vi brug af en Server, </w:t>
+      </w:r>
+      <w:proofErr w:type="spellStart"/>
+      <w:r>
+        <w:t>hosted</w:t>
+      </w:r>
+      <w:proofErr w:type="spellEnd"/>
+      <w:r>
+        <w:t xml:space="preserve"> af </w:t>
+      </w:r>
+      <w:proofErr w:type="spellStart"/>
+      <w:r>
+        <w:t>DigitalOcean</w:t>
+      </w:r>
+      <w:proofErr w:type="spellEnd"/>
+      <w:r>
+        <w:t xml:space="preserve">.  Serveren køre Ubuntu 19.04 x64 med 1 GB hukommelse og 25 GB lager plads. </w:t>
+      </w:r>
+      <w:proofErr w:type="spellStart"/>
+      <w:r>
+        <w:t>Severen</w:t>
+      </w:r>
+      <w:proofErr w:type="spellEnd"/>
+      <w:r>
+        <w:t xml:space="preserve"> køre Apache Tomat version 9.0.27 som håndterer HTTP kommunikationen med applikationen.</w:t>
       </w:r>
     </w:p>
     <w:p>
@@ -2184,29 +2268,68 @@
         <w:pStyle w:val="Overskrift3"/>
       </w:pPr>
       <w:bookmarkStart w:id="7" w:name="_Toc23323333"/>
+      <w:proofErr w:type="spellStart"/>
       <w:r>
         <w:lastRenderedPageBreak/>
-        <w:t>Azure DevOps</w:t>
+        <w:t>Azure</w:t>
+      </w:r>
+      <w:proofErr w:type="spellEnd"/>
+      <w:r>
+        <w:t xml:space="preserve"> </w:t>
+      </w:r>
+      <w:proofErr w:type="spellStart"/>
+      <w:r>
+        <w:t>DevOps</w:t>
       </w:r>
       <w:bookmarkEnd w:id="7"/>
-    </w:p>
-    <w:p>
-      <w:pPr>
-        <w:rPr>
-          <w:lang/>
-        </w:rPr>
-      </w:pPr>
-      <w:r>
-        <w:rPr>
-          <w:lang/>
-        </w:rPr>
-        <w:t>For at kunne sikre CI/CD gør vi brug af pipeline delen af Azure DevOps til at teste og deploy vores kode, hvilket betyder at vi får fjernet fejlene “det virker på min maskine”</w:t>
-      </w:r>
-      <w:r>
-        <w:rPr>
-          <w:lang/>
-        </w:rPr>
-        <w:t xml:space="preserve"> og webapplikationen heletiden bliver opdateret på serveren.</w:t>
+      <w:proofErr w:type="spellEnd"/>
+    </w:p>
+    <w:p>
+      <w:r>
+        <w:t xml:space="preserve">For at kunne sikre CI/CD gør vi brug af </w:t>
+      </w:r>
+      <w:proofErr w:type="gramStart"/>
+      <w:r>
+        <w:t>pipeline delen</w:t>
+      </w:r>
+      <w:proofErr w:type="gramEnd"/>
+      <w:r>
+        <w:t xml:space="preserve"> af </w:t>
+      </w:r>
+      <w:proofErr w:type="spellStart"/>
+      <w:r>
+        <w:t>Azure</w:t>
+      </w:r>
+      <w:proofErr w:type="spellEnd"/>
+      <w:r>
+        <w:t xml:space="preserve"> </w:t>
+      </w:r>
+      <w:proofErr w:type="spellStart"/>
+      <w:r>
+        <w:t>DevOps</w:t>
+      </w:r>
+      <w:proofErr w:type="spellEnd"/>
+      <w:r>
+        <w:t xml:space="preserve"> til at teste og </w:t>
+      </w:r>
+      <w:proofErr w:type="spellStart"/>
+      <w:r>
+        <w:t>deploy</w:t>
+      </w:r>
+      <w:proofErr w:type="spellEnd"/>
+      <w:r>
+        <w:t xml:space="preserve"> vores kode, hvilket betyder at vi får fjernet fejlene “det virker på min maskine”</w:t>
+      </w:r>
+      <w:r>
+        <w:t xml:space="preserve"> og webapplikationen </w:t>
+      </w:r>
+      <w:proofErr w:type="spellStart"/>
+      <w:r>
+        <w:t>heletiden</w:t>
+      </w:r>
+      <w:proofErr w:type="spellEnd"/>
+      <w:r>
+        <w:t xml:space="preserve"> bliver opdateret på serveren.</w:t>
       </w:r>
     </w:p>
     <w:p>
@@ -2258,8 +2381,13 @@
       <w:r>
         <w:t xml:space="preserve"> </w:t>
       </w:r>
-      <w:r>
-        <w:t>Stories, som projektet er</w:t>
+      <w:proofErr w:type="spellStart"/>
+      <w:r>
+        <w:t>Stories</w:t>
+      </w:r>
+      <w:proofErr w:type="spellEnd"/>
+      <w:r>
+        <w:t>, som projektet er</w:t>
       </w:r>
       <w:r>
         <w:t xml:space="preserve"> udviklet ud</w:t>
@@ -2271,9 +2399,6 @@
     <w:p>
       <w:pPr>
         <w:pStyle w:val="Overskrift3"/>
-        <w:rPr>
-          <w:lang/>
-        </w:rPr>
       </w:pPr>
       <w:r>
         <w:t>Funktionelle krav</w:t>
@@ -2296,9 +2421,6 @@
         </w:numPr>
       </w:pPr>
       <w:r>
-        <w:rPr>
-          <w:lang/>
-        </w:rPr>
         <w:t>Brugeren skal kunne oprette en konto.</w:t>
       </w:r>
     </w:p>
@@ -2311,9 +2433,6 @@
         </w:numPr>
       </w:pPr>
       <w:r>
-        <w:rPr>
-          <w:lang/>
-        </w:rPr>
         <w:t>Brugeren skal kunne logge ind på sin konto.</w:t>
       </w:r>
     </w:p>
@@ -2326,9 +2445,6 @@
         </w:numPr>
       </w:pPr>
       <w:r>
-        <w:rPr>
-          <w:lang/>
-        </w:rPr>
         <w:t>Brugeren skal kunne lave sin egen cupcake.</w:t>
       </w:r>
     </w:p>
@@ -2341,15 +2457,9 @@
         </w:numPr>
       </w:pPr>
       <w:r>
-        <w:rPr>
-          <w:lang/>
-        </w:rPr>
         <w:t>Brugeren bestiller sine cupcakes</w:t>
       </w:r>
       <w:r>
-        <w:rPr>
-          <w:lang/>
-        </w:rPr>
         <w:t>.</w:t>
       </w:r>
     </w:p>
@@ -2362,9 +2472,6 @@
         </w:numPr>
       </w:pPr>
       <w:r>
-        <w:rPr>
-          <w:lang/>
-        </w:rPr>
         <w:t>Brugeren tjekker tidligere ordre.</w:t>
       </w:r>
     </w:p>
@@ -2377,9 +2484,6 @@
         </w:numPr>
       </w:pPr>
       <w:r>
-        <w:rPr>
-          <w:lang/>
-        </w:rPr>
         <w:t>Brugeren tjekker sin balance.</w:t>
       </w:r>
     </w:p>
@@ -2400,10 +2504,19 @@
         </w:numPr>
       </w:pPr>
       <w:r>
-        <w:rPr>
-          <w:lang/>
-        </w:rPr>
         <w:t>Administrator skal kunne se alle ordre og deres detaljer.</w:t>
+      </w:r>
+    </w:p>
+    <w:p>
+      <w:pPr>
+        <w:pStyle w:val="Listeafsnit"/>
+        <w:numPr>
+          <w:ilvl w:val="0"/>
+          <w:numId w:val="4"/>
+        </w:numPr>
+      </w:pPr>
+      <w:r>
+        <w:t>Administrator skal kunne se alle registrerede brugere.</w:t>
       </w:r>
     </w:p>
     <w:p>
@@ -2514,15 +2627,9 @@
     <w:p>
       <w:pPr>
         <w:pStyle w:val="Overskrift2"/>
-        <w:rPr>
-          <w:lang/>
-        </w:rPr>
       </w:pPr>
       <w:bookmarkStart w:id="10" w:name="_Toc23323338"/>
       <w:r>
-        <w:rPr>
-          <w:lang/>
-        </w:rPr>
         <w:t>Domæne model</w:t>
       </w:r>
       <w:bookmarkEnd w:id="10"/>
@@ -2540,27 +2647,84 @@
       <w:r>
         <w:t>. Tilgangen til at danne domænemodellen var at tage opgavebeskrivelsen og finde navneord og udsagnsord, for at danne et overblik over hvilke komponenter og processer der forekommer i firmaet, som skal sælge cupcakes. Igennem processen blev der fundet følgende komponenter</w:t>
       </w:r>
+      <w:r>
+        <w:t xml:space="preserve">, illustreret i </w:t>
+      </w:r>
+      <w:r>
+        <w:fldChar w:fldCharType="begin"/>
+      </w:r>
+      <w:r>
+        <w:instrText xml:space="preserve"> REF _Ref23326434 \h </w:instrText>
+      </w:r>
+      <w:r>
+        <w:fldChar w:fldCharType="separate"/>
+      </w:r>
+      <w:r>
+        <w:t xml:space="preserve">Figur </w:t>
+      </w:r>
+      <w:r>
+        <w:rPr>
+          <w:noProof/>
+        </w:rPr>
+        <w:t>1</w:t>
+      </w:r>
+      <w:r>
+        <w:t xml:space="preserve"> Domæne</w:t>
+      </w:r>
+      <w:r>
+        <w:rPr>
+          <w:noProof/>
+        </w:rPr>
+        <w:t>model</w:t>
+      </w:r>
+      <w:r>
+        <w:fldChar w:fldCharType="end"/>
+      </w:r>
+      <w:r>
+        <w:t>.</w:t>
+      </w:r>
+      <w:r>
+        <w:t xml:space="preserve"> </w:t>
+      </w:r>
+    </w:p>
+    <w:p>
+      <w:pPr>
+        <w:pStyle w:val="Listeafsnit"/>
+        <w:numPr>
+          <w:ilvl w:val="0"/>
+          <w:numId w:val="4"/>
+        </w:numPr>
+      </w:pPr>
+      <w:r>
+        <w:t>Brugere af projektet, differentieres i to, henholdsvis Administrator og Kunde. Administrator har samme rettigheder som kunde, han kan købe cupcakes og se tidligere ordre. Derudover kan administratoren også se alle kunder og deres ordre.</w:t>
+      </w:r>
+    </w:p>
+    <w:p>
+      <w:pPr>
+        <w:pStyle w:val="Listeafsnit"/>
+        <w:numPr>
+          <w:ilvl w:val="0"/>
+          <w:numId w:val="4"/>
+        </w:numPr>
+      </w:pPr>
+      <w:r>
+        <w:t xml:space="preserve"> </w:t>
+      </w:r>
+    </w:p>
+    <w:p>
+      <w:pPr>
+        <w:keepNext/>
+        <w:ind w:left="360"/>
+      </w:pPr>
       <w:bookmarkStart w:id="11" w:name="_GoBack"/>
-      <w:bookmarkEnd w:id="11"/>
-      <w:r>
-        <w:t xml:space="preserve"> </w:t>
-      </w:r>
-    </w:p>
-    <w:p>
-      <w:pPr>
-        <w:ind w:left="360"/>
-        <w:rPr>
-          <w:lang/>
-        </w:rPr>
-      </w:pPr>
       <w:r>
         <w:rPr>
           <w:noProof/>
         </w:rPr>
         <w:drawing>
-          <wp:inline distT="0" distB="0" distL="0" distR="0" wp14:anchorId="2F387B0E" wp14:editId="24D59856">
-            <wp:extent cx="6120130" cy="2430145"/>
-            <wp:effectExtent l="0" t="0" r="0" b="8255"/>
+          <wp:inline distT="0" distB="0" distL="0" distR="0" wp14:anchorId="2F387B0E" wp14:editId="6D38346E">
+            <wp:extent cx="5556733" cy="2683124"/>
+            <wp:effectExtent l="0" t="0" r="6350" b="3175"/>
             <wp:docPr id="2" name="Picture 2"/>
             <wp:cNvGraphicFramePr>
               <a:graphicFrameLocks xmlns:a="http://schemas.openxmlformats.org/drawingml/2006/main" noChangeAspect="1"/>
@@ -2573,7 +2737,13 @@
                     <pic:cNvPicPr/>
                   </pic:nvPicPr>
                   <pic:blipFill>
-                    <a:blip r:embed="rId13"/>
+                    <a:blip r:embed="rId13">
+                      <a:extLst>
+                        <a:ext uri="{28A0092B-C50C-407E-A947-70E740481C1C}">
+                          <a14:useLocalDpi xmlns:a14="http://schemas.microsoft.com/office/drawing/2010/main" val="0"/>
+                        </a:ext>
+                      </a:extLst>
+                    </a:blip>
                     <a:stretch>
                       <a:fillRect/>
                     </a:stretch>
@@ -2581,7 +2751,7 @@
                   <pic:spPr>
                     <a:xfrm>
                       <a:off x="0" y="0"/>
-                      <a:ext cx="6120130" cy="2430145"/>
+                      <a:ext cx="5556733" cy="2683124"/>
                     </a:xfrm>
                     <a:prstGeom prst="rect">
                       <a:avLst/>
@@ -2593,29 +2763,49 @@
           </wp:inline>
         </w:drawing>
       </w:r>
+      <w:bookmarkEnd w:id="11"/>
+    </w:p>
+    <w:p>
+      <w:pPr>
+        <w:pStyle w:val="Billedtekst"/>
+      </w:pPr>
+      <w:bookmarkStart w:id="12" w:name="_Ref23326434"/>
+      <w:r>
+        <w:t xml:space="preserve">Figur </w:t>
+      </w:r>
+      <w:fldSimple w:instr=" SEQ Figur \* ARABIC ">
+        <w:r>
+          <w:rPr>
+            <w:noProof/>
+          </w:rPr>
+          <w:t>1</w:t>
+        </w:r>
+      </w:fldSimple>
+      <w:r>
+        <w:t xml:space="preserve"> Domæne</w:t>
+      </w:r>
+      <w:r>
+        <w:rPr>
+          <w:noProof/>
+        </w:rPr>
+        <w:t>model</w:t>
+      </w:r>
+      <w:bookmarkEnd w:id="12"/>
     </w:p>
     <w:p>
       <w:pPr>
         <w:pStyle w:val="Overskrift2"/>
-        <w:rPr>
-          <w:lang/>
-        </w:rPr>
-      </w:pPr>
-      <w:bookmarkStart w:id="12" w:name="_Toc23323337"/>
-      <w:r>
-        <w:rPr>
-          <w:lang/>
-        </w:rPr>
+      </w:pPr>
+      <w:bookmarkStart w:id="13" w:name="_Toc23323337"/>
+      <w:r>
         <w:t>ER model</w:t>
       </w:r>
-      <w:bookmarkEnd w:id="12"/>
-    </w:p>
-    <w:p>
-      <w:pPr>
-        <w:rPr>
-          <w:lang/>
-        </w:rPr>
-      </w:pPr>
+      <w:bookmarkEnd w:id="13"/>
+    </w:p>
+    <w:p>
+      <w:r>
+        <w:t>Lige som domænemodellen er ER modellen også udarbejdet ud fra opgavebeskrivelsen og Domænemodellen.</w:t>
+      </w:r>
     </w:p>
     <w:p>
       <w:pPr>
@@ -2626,10 +2816,39 @@
         </w:numPr>
       </w:pPr>
       <w:r>
-        <w:rPr>
-          <w:lang/>
-        </w:rPr>
-        <w:t>Toppings og Bottoms tabellerne opfylder ikke kravene for 3. Normalform, da name og picture er afhængig af hinanden og vi burde måske have lavet en “flavour table”, men tiden har ikke været der.</w:t>
+        <w:t xml:space="preserve">Toppings og Bottoms tabellerne opfylder ikke kravene for 3. Normalform, da </w:t>
+      </w:r>
+      <w:proofErr w:type="spellStart"/>
+      <w:r>
+        <w:t>name</w:t>
+      </w:r>
+      <w:proofErr w:type="spellEnd"/>
+      <w:r>
+        <w:t xml:space="preserve"> og </w:t>
+      </w:r>
+      <w:proofErr w:type="spellStart"/>
+      <w:r>
+        <w:t>picture</w:t>
+      </w:r>
+      <w:proofErr w:type="spellEnd"/>
+      <w:r>
+        <w:t xml:space="preserve"> er afhængig af hinanden og vi burde måske have lavet en “</w:t>
+      </w:r>
+      <w:proofErr w:type="spellStart"/>
+      <w:r>
+        <w:t>flavour</w:t>
+      </w:r>
+      <w:proofErr w:type="spellEnd"/>
+      <w:r>
+        <w:t xml:space="preserve"> </w:t>
+      </w:r>
+      <w:proofErr w:type="spellStart"/>
+      <w:r>
+        <w:t>table</w:t>
+      </w:r>
+      <w:proofErr w:type="spellEnd"/>
+      <w:r>
+        <w:t>”, men tiden har ikke været der.</w:t>
       </w:r>
     </w:p>
     <w:p>
@@ -2641,10 +2860,23 @@
         </w:numPr>
       </w:pPr>
       <w:r>
-        <w:rPr>
-          <w:lang/>
-        </w:rPr>
-        <w:t>Logins table opfylder ikke kravene for 3. Normalform, da password og salt er afhængig af hinanden, dette burde have været trukket ud til sin egen table, men tiden har ikke været der.</w:t>
+        <w:t xml:space="preserve">Logins </w:t>
+      </w:r>
+      <w:proofErr w:type="spellStart"/>
+      <w:r>
+        <w:t>table</w:t>
+      </w:r>
+      <w:proofErr w:type="spellEnd"/>
+      <w:r>
+        <w:t xml:space="preserve"> opfylder ikke kravene for 3. Normalform, da password og salt er afhængig af hinanden, dette burde have været trukket ud til sin egen </w:t>
+      </w:r>
+      <w:proofErr w:type="spellStart"/>
+      <w:r>
+        <w:t>table</w:t>
+      </w:r>
+      <w:proofErr w:type="spellEnd"/>
+      <w:r>
+        <w:t>, men tiden har ikke været der.</w:t>
       </w:r>
     </w:p>
     <w:p>
@@ -2656,43 +2888,70 @@
         </w:numPr>
       </w:pPr>
       <w:r>
-        <w:rPr>
-          <w:lang/>
-        </w:rPr>
-        <w:t>Logins, Users og Accounts har en til en relation, dette ville vi have ændret, hvis tiden havde været der.</w:t>
-      </w:r>
-    </w:p>
-    <w:p>
-      <w:pPr>
+        <w:t xml:space="preserve">Logins, Users og </w:t>
+      </w:r>
+      <w:proofErr w:type="spellStart"/>
+      <w:r>
+        <w:t>Accounts</w:t>
+      </w:r>
+      <w:proofErr w:type="spellEnd"/>
+      <w:r>
+        <w:t xml:space="preserve"> har en til en relation, dette ville vi have ændret, hvis tiden havde været der.</w:t>
+      </w:r>
+    </w:p>
+    <w:p>
+      <w:pPr>
+        <w:keepNext/>
         <w:ind w:left="360"/>
-        <w:rPr>
-          <w:lang/>
-        </w:rPr>
-      </w:pPr>
-      <w:r>
-        <w:rPr>
-          <w:lang/>
-        </w:rPr>
-        <w:t xml:space="preserve">Databasen er designet ud fra at opnå 3. Normalform. Vi har brugt primary og foreign keys for at holde konsistensen gennem hele databasen. Vi kunne godt have tænkt os at have redesigned Toppings og Bottoms tabellen, da de indeholder de samme felter, men havde desværre ikke tiden til at komme op </w:t>
-      </w:r>
-      <w:r>
-        <w:rPr>
-          <w:lang/>
-        </w:rPr>
+      </w:pPr>
+      <w:r>
+        <w:t xml:space="preserve">Databasen er designet ud fra at opnå 3. Normalform. Vi har brugt </w:t>
+      </w:r>
+      <w:proofErr w:type="spellStart"/>
+      <w:r>
+        <w:t>primary</w:t>
+      </w:r>
+      <w:proofErr w:type="spellEnd"/>
+      <w:r>
+        <w:t xml:space="preserve"> og </w:t>
+      </w:r>
+      <w:proofErr w:type="spellStart"/>
+      <w:r>
+        <w:t>foreign</w:t>
+      </w:r>
+      <w:proofErr w:type="spellEnd"/>
+      <w:r>
+        <w:t xml:space="preserve"> </w:t>
+      </w:r>
+      <w:proofErr w:type="spellStart"/>
+      <w:r>
+        <w:t>keys</w:t>
+      </w:r>
+      <w:proofErr w:type="spellEnd"/>
+      <w:r>
+        <w:t xml:space="preserve"> for at holde konsistensen gennem hele databasen. Vi kunne godt have tænkt os at have </w:t>
+      </w:r>
+      <w:proofErr w:type="spellStart"/>
+      <w:r>
+        <w:t>redesigned</w:t>
+      </w:r>
+      <w:proofErr w:type="spellEnd"/>
+      <w:r>
+        <w:t xml:space="preserve"> Toppings og </w:t>
+      </w:r>
+      <w:r>
         <w:lastRenderedPageBreak/>
-        <w:t>på en god løsning.</w:t>
+        <w:t>Bottoms tabellen, da de indeholder de samme felter, men havde desværre ikke tiden til at komme op på en god løsning.</w:t>
       </w:r>
       <w:r>
         <w:rPr>
           <w:noProof/>
-          <w:lang/>
         </w:rPr>
         <w:t xml:space="preserve"> </w:t>
       </w:r>
       <w:r>
         <w:rPr>
           <w:noProof/>
-          <w:lang/>
         </w:rPr>
         <w:drawing>
           <wp:inline distT="0" distB="0" distL="0" distR="0" wp14:anchorId="06DA7CAE" wp14:editId="797E5542">
@@ -2739,22 +2998,36 @@
     </w:p>
     <w:p>
       <w:pPr>
+        <w:pStyle w:val="Billedtekst"/>
+      </w:pPr>
+      <w:r>
+        <w:t xml:space="preserve">Figur </w:t>
+      </w:r>
+      <w:fldSimple w:instr=" SEQ Figur \* ARABIC ">
+        <w:r>
+          <w:rPr>
+            <w:noProof/>
+          </w:rPr>
+          <w:t>2</w:t>
+        </w:r>
+      </w:fldSimple>
+      <w:r>
+        <w:t xml:space="preserve"> ER Model</w:t>
+      </w:r>
+    </w:p>
+    <w:p>
+      <w:pPr>
         <w:pStyle w:val="Overskrift1"/>
       </w:pPr>
-      <w:bookmarkStart w:id="13" w:name="_Toc23323339"/>
+      <w:bookmarkStart w:id="14" w:name="_Toc23323339"/>
       <w:r>
         <w:t>Navigationsdiagram</w:t>
       </w:r>
-      <w:bookmarkEnd w:id="13"/>
-    </w:p>
-    <w:p>
-      <w:pPr>
-        <w:rPr>
-          <w:rFonts w:asciiTheme="majorHAnsi" w:eastAsiaTheme="majorEastAsia" w:hAnsiTheme="majorHAnsi" w:cstheme="majorBidi"/>
-          <w:color w:val="2E74B5" w:themeColor="accent1" w:themeShade="BF"/>
-          <w:sz w:val="32"/>
-          <w:szCs w:val="32"/>
-        </w:rPr>
+      <w:bookmarkEnd w:id="14"/>
+    </w:p>
+    <w:p>
+      <w:pPr>
+        <w:keepNext/>
       </w:pPr>
       <w:r>
         <w:rPr>
@@ -2799,24 +3072,7 @@
     </w:p>
     <w:p>
       <w:pPr>
-        <w:pStyle w:val="Listeafsnit"/>
-        <w:numPr>
-          <w:ilvl w:val="0"/>
-          <w:numId w:val="23"/>
-        </w:numPr>
-        <w:rPr>
-          <w:lang/>
-        </w:rPr>
-      </w:pPr>
-      <w:r>
-        <w:rPr>
-          <w:lang/>
-        </w:rPr>
-        <w:t>ikke n</w:t>
-      </w:r>
-    </w:p>
-    <w:p>
-      <w:pPr>
+        <w:pStyle w:val="Billedtekst"/>
         <w:rPr>
           <w:rFonts w:asciiTheme="majorHAnsi" w:eastAsiaTheme="majorEastAsia" w:hAnsiTheme="majorHAnsi" w:cstheme="majorBidi"/>
           <w:color w:val="2E74B5" w:themeColor="accent1" w:themeShade="BF"/>
@@ -2824,16 +3080,32 @@
           <w:szCs w:val="32"/>
         </w:rPr>
       </w:pPr>
-    </w:p>
-    <w:p>
-      <w:pPr>
-        <w:pStyle w:val="Overskrift1"/>
-      </w:pPr>
-      <w:bookmarkStart w:id="14" w:name="_Toc23323340"/>
-      <w:r>
-        <w:t>Sekvens diagrammer</w:t>
-      </w:r>
-      <w:bookmarkEnd w:id="14"/>
+      <w:r>
+        <w:t xml:space="preserve">Figur </w:t>
+      </w:r>
+      <w:fldSimple w:instr=" SEQ Figur \* ARABIC ">
+        <w:r>
+          <w:rPr>
+            <w:noProof/>
+          </w:rPr>
+          <w:t>3</w:t>
+        </w:r>
+      </w:fldSimple>
+      <w:r>
+        <w:t xml:space="preserve"> Navigationsdiagram</w:t>
+      </w:r>
+    </w:p>
+    <w:p>
+      <w:pPr>
+        <w:pStyle w:val="Listeafsnit"/>
+        <w:numPr>
+          <w:ilvl w:val="0"/>
+          <w:numId w:val="23"/>
+        </w:numPr>
+      </w:pPr>
+      <w:r>
+        <w:t>ikke n</w:t>
+      </w:r>
     </w:p>
     <w:p>
       <w:pPr>
@@ -2844,201 +3116,17 @@
           <w:szCs w:val="32"/>
         </w:rPr>
       </w:pPr>
-      <w:r>
-        <w:br w:type="page"/>
-      </w:r>
     </w:p>
     <w:p>
       <w:pPr>
         <w:pStyle w:val="Overskrift1"/>
       </w:pPr>
-      <w:bookmarkStart w:id="15" w:name="_Toc23323341"/>
+      <w:bookmarkStart w:id="15" w:name="_Toc23323340"/>
       <w:r>
         <w:lastRenderedPageBreak/>
-        <w:t>Særlige forhold</w:t>
+        <w:t>Sekvens diagrammer</w:t>
       </w:r>
       <w:bookmarkEnd w:id="15"/>
-    </w:p>
-    <w:p/>
-    <w:p>
-      <w:pPr>
-        <w:pStyle w:val="Listeafsnit"/>
-        <w:numPr>
-          <w:ilvl w:val="0"/>
-          <w:numId w:val="14"/>
-        </w:numPr>
-        <w:rPr>
-          <w:lang/>
-        </w:rPr>
-      </w:pPr>
-      <w:r>
-        <w:rPr>
-          <w:lang/>
-        </w:rPr>
-        <w:t>Shopping cart og bruger bliver gemt i http sessionen.</w:t>
-      </w:r>
-    </w:p>
-    <w:p>
-      <w:pPr>
-        <w:pStyle w:val="Listeafsnit"/>
-        <w:numPr>
-          <w:ilvl w:val="0"/>
-          <w:numId w:val="14"/>
-        </w:numPr>
-        <w:rPr>
-          <w:lang/>
-        </w:rPr>
-      </w:pPr>
-      <w:r>
-        <w:rPr>
-          <w:lang/>
-        </w:rPr>
-        <w:t>Exceptions bliver kastet op til presentation laget, hvor der bliver vist</w:t>
-      </w:r>
-      <w:r>
-        <w:rPr>
-          <w:lang/>
-        </w:rPr>
-        <w:t xml:space="preserve"> </w:t>
-      </w:r>
-      <w:r>
-        <w:rPr>
-          <w:lang/>
-        </w:rPr>
-        <w:t>en meningsfuld besked til brugeren.</w:t>
-      </w:r>
-    </w:p>
-    <w:p>
-      <w:pPr>
-        <w:pStyle w:val="Listeafsnit"/>
-        <w:numPr>
-          <w:ilvl w:val="0"/>
-          <w:numId w:val="14"/>
-        </w:numPr>
-        <w:rPr>
-          <w:lang/>
-        </w:rPr>
-      </w:pPr>
-      <w:r>
-        <w:rPr>
-          <w:lang/>
-        </w:rPr>
-        <w:t>Validering af brugerinput er lavet ved hjælp af JavaScript.</w:t>
-      </w:r>
-    </w:p>
-    <w:p>
-      <w:pPr>
-        <w:pStyle w:val="Listeafsnit"/>
-        <w:numPr>
-          <w:ilvl w:val="0"/>
-          <w:numId w:val="14"/>
-        </w:numPr>
-        <w:rPr>
-          <w:lang/>
-        </w:rPr>
-      </w:pPr>
-      <w:r>
-        <w:rPr>
-          <w:lang/>
-        </w:rPr>
-        <w:t>Vi har valgt at kryptere brugernes passwords ved hjælp af</w:t>
-      </w:r>
-      <w:r>
-        <w:rPr>
-          <w:lang/>
-        </w:rPr>
-        <w:t xml:space="preserve"> salt</w:t>
-      </w:r>
-      <w:r>
-        <w:rPr>
-          <w:lang/>
-        </w:rPr>
-        <w:t xml:space="preserve"> 256</w:t>
-      </w:r>
-      <w:r>
-        <w:rPr>
-          <w:lang/>
-        </w:rPr>
-        <w:t>.</w:t>
-      </w:r>
-    </w:p>
-    <w:p>
-      <w:pPr>
-        <w:pStyle w:val="Listeafsnit"/>
-        <w:numPr>
-          <w:ilvl w:val="0"/>
-          <w:numId w:val="14"/>
-        </w:numPr>
-        <w:rPr>
-          <w:lang/>
-        </w:rPr>
-      </w:pPr>
-      <w:r>
-        <w:rPr>
-          <w:lang/>
-        </w:rPr>
-        <w:t>Vi har 2 forskellige type brugere. Kunde og administrator. Dette holder vi styr på via en kolonne i databasen som hedder rolle i users table.</w:t>
-      </w:r>
-    </w:p>
-    <w:p>
-      <w:pPr>
-        <w:pStyle w:val="Listeafsnit"/>
-        <w:numPr>
-          <w:ilvl w:val="0"/>
-          <w:numId w:val="14"/>
-        </w:numPr>
-        <w:rPr>
-          <w:lang/>
-        </w:rPr>
-      </w:pPr>
-      <w:r>
-        <w:rPr>
-          <w:lang/>
-        </w:rPr>
-        <w:t>Vi har valgt at</w:t>
-      </w:r>
-      <w:r>
-        <w:rPr>
-          <w:lang/>
-        </w:rPr>
-        <w:t xml:space="preserve"> styre programflow via command patterns.</w:t>
-      </w:r>
-    </w:p>
-    <w:p>
-      <w:pPr>
-        <w:pStyle w:val="Listeafsnit"/>
-        <w:numPr>
-          <w:ilvl w:val="0"/>
-          <w:numId w:val="14"/>
-        </w:numPr>
-        <w:rPr>
-          <w:lang/>
-        </w:rPr>
-      </w:pPr>
-      <w:r>
-        <w:rPr>
-          <w:lang/>
-        </w:rPr>
-        <w:t>Alt information i forhold til at forbinde til database ligger i en properties fil.</w:t>
-      </w:r>
-    </w:p>
-    <w:p>
-      <w:pPr>
-        <w:pStyle w:val="Listeafsnit"/>
-        <w:numPr>
-          <w:ilvl w:val="0"/>
-          <w:numId w:val="14"/>
-        </w:numPr>
-        <w:rPr>
-          <w:lang/>
-        </w:rPr>
-      </w:pPr>
-      <w:r>
-        <w:rPr>
-          <w:lang/>
-        </w:rPr>
-        <w:t>Vi har valgt at tage Selenium og Mockito i brug, så vi kan opnå større code coverage og mindske risikoen for fremtidige fejl.</w:t>
-      </w:r>
     </w:p>
     <w:p>
       <w:pPr>
@@ -3049,6 +3137,204 @@
           <w:szCs w:val="32"/>
         </w:rPr>
       </w:pPr>
+      <w:r>
+        <w:br w:type="page"/>
+      </w:r>
+    </w:p>
+    <w:p>
+      <w:pPr>
+        <w:pStyle w:val="Overskrift1"/>
+      </w:pPr>
+      <w:bookmarkStart w:id="16" w:name="_Toc23323341"/>
+      <w:r>
+        <w:lastRenderedPageBreak/>
+        <w:t>Særlige forhold</w:t>
+      </w:r>
+      <w:bookmarkEnd w:id="16"/>
+    </w:p>
+    <w:p/>
+    <w:p>
+      <w:pPr>
+        <w:pStyle w:val="Listeafsnit"/>
+        <w:numPr>
+          <w:ilvl w:val="0"/>
+          <w:numId w:val="14"/>
+        </w:numPr>
+      </w:pPr>
+      <w:r>
+        <w:t>Shopping cart og bruger bliver gemt i http sessionen.</w:t>
+      </w:r>
+    </w:p>
+    <w:p>
+      <w:pPr>
+        <w:pStyle w:val="Listeafsnit"/>
+        <w:numPr>
+          <w:ilvl w:val="0"/>
+          <w:numId w:val="14"/>
+        </w:numPr>
+      </w:pPr>
+      <w:proofErr w:type="spellStart"/>
+      <w:r>
+        <w:t>Exceptions</w:t>
+      </w:r>
+      <w:proofErr w:type="spellEnd"/>
+      <w:r>
+        <w:t xml:space="preserve"> bliver kastet op til </w:t>
+      </w:r>
+      <w:proofErr w:type="spellStart"/>
+      <w:r>
+        <w:t>presentation</w:t>
+      </w:r>
+      <w:proofErr w:type="spellEnd"/>
+      <w:r>
+        <w:t xml:space="preserve"> laget, hvor der bliver vist</w:t>
+      </w:r>
+      <w:r>
+        <w:t xml:space="preserve"> </w:t>
+      </w:r>
+      <w:r>
+        <w:t>en meningsfuld besked til brugeren.</w:t>
+      </w:r>
+    </w:p>
+    <w:p>
+      <w:pPr>
+        <w:pStyle w:val="Listeafsnit"/>
+        <w:numPr>
+          <w:ilvl w:val="0"/>
+          <w:numId w:val="14"/>
+        </w:numPr>
+      </w:pPr>
+      <w:r>
+        <w:t>Validering af brugerinput er lavet ved hjælp af JavaScript.</w:t>
+      </w:r>
+    </w:p>
+    <w:p>
+      <w:pPr>
+        <w:pStyle w:val="Listeafsnit"/>
+        <w:numPr>
+          <w:ilvl w:val="0"/>
+          <w:numId w:val="14"/>
+        </w:numPr>
+      </w:pPr>
+      <w:r>
+        <w:t>Vi har valgt at kryptere brugernes passwords ved hjælp af</w:t>
+      </w:r>
+      <w:r>
+        <w:t xml:space="preserve"> salt</w:t>
+      </w:r>
+      <w:r>
+        <w:t xml:space="preserve"> 256</w:t>
+      </w:r>
+      <w:r>
+        <w:t>.</w:t>
+      </w:r>
+    </w:p>
+    <w:p>
+      <w:pPr>
+        <w:pStyle w:val="Listeafsnit"/>
+        <w:numPr>
+          <w:ilvl w:val="0"/>
+          <w:numId w:val="14"/>
+        </w:numPr>
+      </w:pPr>
+      <w:r>
+        <w:t xml:space="preserve">Vi har 2 forskellige type brugere. Kunde og administrator. Dette holder vi styr på via en kolonne i databasen som hedder rolle i users </w:t>
+      </w:r>
+      <w:proofErr w:type="spellStart"/>
+      <w:r>
+        <w:t>table</w:t>
+      </w:r>
+      <w:proofErr w:type="spellEnd"/>
+      <w:r>
+        <w:t>.</w:t>
+      </w:r>
+    </w:p>
+    <w:p>
+      <w:pPr>
+        <w:pStyle w:val="Listeafsnit"/>
+        <w:numPr>
+          <w:ilvl w:val="0"/>
+          <w:numId w:val="14"/>
+        </w:numPr>
+      </w:pPr>
+      <w:r>
+        <w:t>Vi har valgt at</w:t>
+      </w:r>
+      <w:r>
+        <w:t xml:space="preserve"> styre </w:t>
+      </w:r>
+      <w:proofErr w:type="spellStart"/>
+      <w:r>
+        <w:t>programflow</w:t>
+      </w:r>
+      <w:proofErr w:type="spellEnd"/>
+      <w:r>
+        <w:t xml:space="preserve"> via </w:t>
+      </w:r>
+      <w:proofErr w:type="spellStart"/>
+      <w:r>
+        <w:t>command</w:t>
+      </w:r>
+      <w:proofErr w:type="spellEnd"/>
+      <w:r>
+        <w:t xml:space="preserve"> patterns.</w:t>
+      </w:r>
+    </w:p>
+    <w:p>
+      <w:pPr>
+        <w:pStyle w:val="Listeafsnit"/>
+        <w:numPr>
+          <w:ilvl w:val="0"/>
+          <w:numId w:val="14"/>
+        </w:numPr>
+      </w:pPr>
+      <w:r>
+        <w:t>Alt information i forhold til at forbinde til database ligger i en properties fil.</w:t>
+      </w:r>
+    </w:p>
+    <w:p>
+      <w:pPr>
+        <w:pStyle w:val="Listeafsnit"/>
+        <w:numPr>
+          <w:ilvl w:val="0"/>
+          <w:numId w:val="14"/>
+        </w:numPr>
+      </w:pPr>
+      <w:r>
+        <w:t xml:space="preserve">Vi har valgt at tage </w:t>
+      </w:r>
+      <w:proofErr w:type="spellStart"/>
+      <w:r>
+        <w:t>Selenium</w:t>
+      </w:r>
+      <w:proofErr w:type="spellEnd"/>
+      <w:r>
+        <w:t xml:space="preserve"> og </w:t>
+      </w:r>
+      <w:proofErr w:type="spellStart"/>
+      <w:r>
+        <w:t>Mockito</w:t>
+      </w:r>
+      <w:proofErr w:type="spellEnd"/>
+      <w:r>
+        <w:t xml:space="preserve"> i brug, så vi kan opnå større </w:t>
+      </w:r>
+      <w:proofErr w:type="spellStart"/>
+      <w:r>
+        <w:t>code</w:t>
+      </w:r>
+      <w:proofErr w:type="spellEnd"/>
+      <w:r>
+        <w:t xml:space="preserve"> </w:t>
+      </w:r>
+      <w:proofErr w:type="spellStart"/>
+      <w:r>
+        <w:t>coverage</w:t>
+      </w:r>
+      <w:proofErr w:type="spellEnd"/>
+      <w:r>
+        <w:t xml:space="preserve"> og mindske risikoen for fremtidige fejl.</w:t>
+      </w:r>
     </w:p>
     <w:p>
       <w:pPr>
@@ -3072,13 +3358,23 @@
     </w:p>
     <w:p>
       <w:pPr>
+        <w:rPr>
+          <w:rFonts w:asciiTheme="majorHAnsi" w:eastAsiaTheme="majorEastAsia" w:hAnsiTheme="majorHAnsi" w:cstheme="majorBidi"/>
+          <w:color w:val="2E74B5" w:themeColor="accent1" w:themeShade="BF"/>
+          <w:sz w:val="32"/>
+          <w:szCs w:val="32"/>
+        </w:rPr>
+      </w:pPr>
+    </w:p>
+    <w:p>
+      <w:pPr>
         <w:pStyle w:val="Overskrift1"/>
       </w:pPr>
-      <w:bookmarkStart w:id="16" w:name="_Toc23323342"/>
+      <w:bookmarkStart w:id="17" w:name="_Toc23323342"/>
       <w:r>
         <w:t>Status på implementering</w:t>
       </w:r>
-      <w:bookmarkEnd w:id="16"/>
+      <w:bookmarkEnd w:id="17"/>
     </w:p>
     <w:p>
       <w:pPr>
@@ -3087,26 +3383,35 @@
           <w:ilvl w:val="0"/>
           <w:numId w:val="18"/>
         </w:numPr>
-        <w:rPr>
-          <w:lang/>
-        </w:rPr>
-      </w:pPr>
-      <w:r>
-        <w:rPr>
-          <w:lang/>
-        </w:rPr>
-        <w:t xml:space="preserve">Har ikke nået at implementere Junit categories, for at gøre </w:t>
-      </w:r>
-      <w:r>
-        <w:rPr>
-          <w:lang/>
-        </w:rPr>
-        <w:t>build flow</w:t>
-      </w:r>
-      <w:r>
-        <w:rPr>
-          <w:lang/>
-        </w:rPr>
+      </w:pPr>
+      <w:r>
+        <w:t xml:space="preserve">Har ikke nået at implementere </w:t>
+      </w:r>
+      <w:proofErr w:type="spellStart"/>
+      <w:r>
+        <w:t>Junit</w:t>
+      </w:r>
+      <w:proofErr w:type="spellEnd"/>
+      <w:r>
+        <w:t xml:space="preserve"> </w:t>
+      </w:r>
+      <w:proofErr w:type="spellStart"/>
+      <w:r>
+        <w:t>categories</w:t>
+      </w:r>
+      <w:proofErr w:type="spellEnd"/>
+      <w:r>
+        <w:t xml:space="preserve">, for at gøre </w:t>
+      </w:r>
+      <w:proofErr w:type="spellStart"/>
+      <w:r>
+        <w:t>build</w:t>
+      </w:r>
+      <w:proofErr w:type="spellEnd"/>
+      <w:r>
+        <w:t xml:space="preserve"> flow</w:t>
+      </w:r>
+      <w:r>
         <w:t xml:space="preserve"> lettere.</w:t>
       </w:r>
     </w:p>
@@ -3117,15 +3422,17 @@
           <w:ilvl w:val="0"/>
           <w:numId w:val="18"/>
         </w:numPr>
-        <w:rPr>
-          <w:lang/>
-        </w:rPr>
-      </w:pPr>
-      <w:r>
-        <w:rPr>
-          <w:lang/>
-        </w:rPr>
-        <w:t>Opsat server med sonarqube, som hele gruppen kunne tilgå hvor som helst, når som helst.</w:t>
+      </w:pPr>
+      <w:r>
+        <w:t xml:space="preserve">Opsat server med </w:t>
+      </w:r>
+      <w:proofErr w:type="spellStart"/>
+      <w:r>
+        <w:t>sonarqube</w:t>
+      </w:r>
+      <w:proofErr w:type="spellEnd"/>
+      <w:r>
+        <w:t>, som hele gruppen kunne tilgå hvor som helst, når som helst.</w:t>
       </w:r>
     </w:p>
     <w:p>
@@ -3135,9 +3442,6 @@
           <w:ilvl w:val="0"/>
           <w:numId w:val="18"/>
         </w:numPr>
-        <w:rPr>
-          <w:lang/>
-        </w:rPr>
       </w:pPr>
     </w:p>
     <w:p>
@@ -3147,7 +3451,6 @@
           <w:color w:val="2E74B5" w:themeColor="accent1" w:themeShade="BF"/>
           <w:sz w:val="32"/>
           <w:szCs w:val="32"/>
-          <w:lang/>
         </w:rPr>
       </w:pPr>
     </w:p>
@@ -3155,11 +3458,11 @@
       <w:pPr>
         <w:pStyle w:val="Overskrift1"/>
       </w:pPr>
-      <w:bookmarkStart w:id="17" w:name="_Toc23323343"/>
+      <w:bookmarkStart w:id="18" w:name="_Toc23323343"/>
       <w:r>
         <w:t>Test</w:t>
       </w:r>
-      <w:bookmarkEnd w:id="17"/>
+      <w:bookmarkEnd w:id="18"/>
     </w:p>
     <w:p/>
     <w:sectPr>
@@ -3250,7 +3553,10 @@
         <w:t xml:space="preserve"> </w:t>
       </w:r>
       <w:r>
-        <w:t>Opgavebekskrivelse:</w:t>
+        <w:t>Opgavebeskrivelse</w:t>
+      </w:r>
+      <w:r>
+        <w:t>:</w:t>
       </w:r>
       <w:r>
         <w:t xml:space="preserve"> </w:t>
@@ -3280,8 +3586,13 @@
         <w:footnoteRef/>
       </w:r>
       <w:r>
-        <w:t xml:space="preserve"> Underviserne: Tina Marbjerg og Tue Hellstern</w:t>
-      </w:r>
+        <w:t xml:space="preserve"> Underviserne: Tina Marbjerg og Tue </w:t>
+      </w:r>
+      <w:proofErr w:type="spellStart"/>
+      <w:r>
+        <w:t>Hellstern</w:t>
+      </w:r>
+      <w:proofErr w:type="spellEnd"/>
     </w:p>
   </w:footnote>
   <w:footnote w:id="4">
@@ -3312,10 +3623,7 @@
         <w:footnoteRef/>
       </w:r>
       <w:r>
-        <w:t xml:space="preserve"> Opgavebeskrivelse:</w:t>
-      </w:r>
-      <w:r>
-        <w:t xml:space="preserve"> </w:t>
+        <w:t xml:space="preserve"> Opgavebeskrivelse: </w:t>
       </w:r>
       <w:hyperlink r:id="rId2" w:history="1">
         <w:r>
@@ -6852,6 +7160,25 @@
       <w:color w:val="2E74B5" w:themeColor="accent1" w:themeShade="BF"/>
     </w:rPr>
   </w:style>
+  <w:style w:type="paragraph" w:styleId="Billedtekst">
+    <w:name w:val="caption"/>
+    <w:basedOn w:val="Normal"/>
+    <w:next w:val="Normal"/>
+    <w:uiPriority w:val="35"/>
+    <w:unhideWhenUsed/>
+    <w:qFormat/>
+    <w:rsid w:val="005F3613"/>
+    <w:pPr>
+      <w:spacing w:after="200" w:line="240" w:lineRule="auto"/>
+    </w:pPr>
+    <w:rPr>
+      <w:i/>
+      <w:iCs/>
+      <w:color w:val="44546A" w:themeColor="text2"/>
+      <w:sz w:val="18"/>
+      <w:szCs w:val="18"/>
+    </w:rPr>
+  </w:style>
 </w:styles>
 </file>
 
@@ -7155,7 +7482,7 @@
 </file>
 
 <file path=customXml/itemProps1.xml><?xml version="1.0" encoding="utf-8"?>
-<ds:datastoreItem xmlns:ds="http://schemas.openxmlformats.org/officeDocument/2006/customXml" ds:itemID="{81DE56AE-C4D6-4BA7-84B9-9820FA22E492}">
+<ds:datastoreItem xmlns:ds="http://schemas.openxmlformats.org/officeDocument/2006/customXml" ds:itemID="{D98DB8F9-0272-483D-9D90-973D27D04473}">
   <ds:schemaRefs>
     <ds:schemaRef ds:uri="http://schemas.openxmlformats.org/officeDocument/2006/bibliography"/>
   </ds:schemaRefs>

</xml_diff>

<commit_message>
More report and JavaDoc
</commit_message>
<xml_diff>
--- a/docs/CupCakeRapport.docx
+++ b/docs/CupCakeRapport.docx
@@ -37,9 +37,11 @@
         <w:pStyle w:val="Overskrift1"/>
         <w:jc w:val="center"/>
       </w:pPr>
+      <w:bookmarkStart w:id="0" w:name="_Toc23403086"/>
       <w:r>
         <w:t>Gruppe 7</w:t>
       </w:r>
+      <w:bookmarkEnd w:id="0"/>
     </w:p>
     <w:p/>
     <w:tbl>
@@ -376,7 +378,6 @@
               <w:rPr>
                 <w:b/>
                 <w:bCs/>
-                <w:lang w:val="en-US"/>
               </w:rPr>
               <w:t>Oscar Nils Laurberg</w:t>
             </w:r>
@@ -400,7 +401,6 @@
                   <w:rStyle w:val="Hyperlink"/>
                   <w:b/>
                   <w:bCs/>
-                  <w:lang w:val="en-US"/>
                 </w:rPr>
                 <w:t>cph-ol38@cphbusiness.dk</w:t>
               </w:r>
@@ -535,7 +535,76 @@
     </w:tbl>
     <w:p/>
     <w:p/>
+    <w:p>
+      <w:pPr>
+        <w:pStyle w:val="Overskrift1"/>
+        <w:jc w:val="center"/>
+      </w:pPr>
+      <w:r>
+        <w:t>GitHub repository</w:t>
+      </w:r>
+    </w:p>
+    <w:p>
+      <w:pPr>
+        <w:pStyle w:val="Undertitel"/>
+        <w:jc w:val="center"/>
+      </w:pPr>
+      <w:hyperlink r:id="rId13" w:history="1">
+        <w:r>
+          <w:rPr>
+            <w:rStyle w:val="Hyperlink"/>
+          </w:rPr>
+          <w:t>https://github.com/AlexanderSarson/CupCake</w:t>
+        </w:r>
+      </w:hyperlink>
+      <w:r>
+        <w:t xml:space="preserve"> </w:t>
+      </w:r>
+    </w:p>
     <w:p/>
+    <w:p>
+      <w:pPr>
+        <w:pStyle w:val="Overskrift1"/>
+        <w:jc w:val="center"/>
+      </w:pPr>
+      <w:r>
+        <w:t>SonarQube</w:t>
+      </w:r>
+    </w:p>
+    <w:p>
+      <w:pPr>
+        <w:pStyle w:val="Undertitel"/>
+        <w:jc w:val="center"/>
+      </w:pPr>
+      <w:hyperlink r:id="rId14" w:history="1">
+        <w:r>
+          <w:rPr>
+            <w:rStyle w:val="Hyperlink"/>
+          </w:rPr>
+          <w:t>http://167.71.67.60:9001/dashboard?id=com.mycompany</w:t>
+        </w:r>
+        <w:r>
+          <w:rPr>
+            <w:rStyle w:val="Hyperlink"/>
+          </w:rPr>
+          <w:t>%</w:t>
+        </w:r>
+        <w:r>
+          <w:rPr>
+            <w:rStyle w:val="Hyperlink"/>
+          </w:rPr>
+          <w:t>3ACupCake</w:t>
+        </w:r>
+      </w:hyperlink>
+      <w:r>
+        <w:t xml:space="preserve"> </w:t>
+      </w:r>
+    </w:p>
+    <w:p>
+      <w:pPr>
+        <w:pStyle w:val="Ingenafstand"/>
+      </w:pPr>
+    </w:p>
     <w:p/>
     <w:p>
       <w:r>
@@ -558,6 +627,7 @@
     </w:p>
     <w:p>
       <w:r>
+        <w:lastRenderedPageBreak/>
         <w:tab/>
       </w:r>
       <w:r>
@@ -568,21 +638,10 @@
       </w:r>
     </w:p>
     <w:p>
-      <w:pPr>
-        <w:rPr>
-          <w:lang w:val="en-US"/>
-        </w:rPr>
-      </w:pPr>
-      <w:r>
-        <w:rPr>
-          <w:lang w:val="en-US"/>
-        </w:rPr>
+      <w:r>
         <w:tab/>
       </w:r>
       <w:r>
-        <w:rPr>
-          <w:lang w:val="en-US"/>
-        </w:rPr>
         <w:tab/>
       </w:r>
     </w:p>
@@ -658,12 +717,81 @@
           <w:r>
             <w:fldChar w:fldCharType="separate"/>
           </w:r>
-          <w:hyperlink w:anchor="_Toc23356789" w:history="1">
+          <w:hyperlink w:anchor="_Toc23403086" w:history="1">
             <w:r>
               <w:rPr>
                 <w:rStyle w:val="Hyperlink"/>
                 <w:noProof/>
               </w:rPr>
+              <w:t>Gruppe 7</w:t>
+            </w:r>
+            <w:r>
+              <w:rPr>
+                <w:noProof/>
+                <w:webHidden/>
+              </w:rPr>
+              <w:tab/>
+            </w:r>
+            <w:r>
+              <w:rPr>
+                <w:noProof/>
+                <w:webHidden/>
+              </w:rPr>
+              <w:fldChar w:fldCharType="begin"/>
+            </w:r>
+            <w:r>
+              <w:rPr>
+                <w:noProof/>
+                <w:webHidden/>
+              </w:rPr>
+              <w:instrText xml:space="preserve"> PAGEREF _Toc23403086 \h </w:instrText>
+            </w:r>
+            <w:r>
+              <w:rPr>
+                <w:noProof/>
+                <w:webHidden/>
+              </w:rPr>
+            </w:r>
+            <w:r>
+              <w:rPr>
+                <w:noProof/>
+                <w:webHidden/>
+              </w:rPr>
+              <w:fldChar w:fldCharType="separate"/>
+            </w:r>
+            <w:r>
+              <w:rPr>
+                <w:noProof/>
+                <w:webHidden/>
+              </w:rPr>
+              <w:t>1</w:t>
+            </w:r>
+            <w:r>
+              <w:rPr>
+                <w:noProof/>
+                <w:webHidden/>
+              </w:rPr>
+              <w:fldChar w:fldCharType="end"/>
+            </w:r>
+          </w:hyperlink>
+        </w:p>
+        <w:p>
+          <w:pPr>
+            <w:pStyle w:val="Indholdsfortegnelse1"/>
+            <w:tabs>
+              <w:tab w:val="right" w:leader="dot" w:pos="9628"/>
+            </w:tabs>
+            <w:rPr>
+              <w:rFonts w:cstheme="minorBidi"/>
+              <w:noProof/>
+            </w:rPr>
+          </w:pPr>
+          <w:hyperlink w:anchor="_Toc23403087" w:history="1">
+            <w:r>
+              <w:rPr>
+                <w:rStyle w:val="Hyperlink"/>
+                <w:noProof/>
+              </w:rPr>
               <w:t>Indledning</w:t>
             </w:r>
             <w:r>
@@ -685,7 +813,7 @@
                 <w:noProof/>
                 <w:webHidden/>
               </w:rPr>
-              <w:instrText xml:space="preserve"> PAGEREF _Toc23356789 \h </w:instrText>
+              <w:instrText xml:space="preserve"> PAGEREF _Toc23403087 \h </w:instrText>
             </w:r>
             <w:r>
               <w:rPr>
@@ -727,7 +855,7 @@
               <w:noProof/>
             </w:rPr>
           </w:pPr>
-          <w:hyperlink w:anchor="_Toc23356790" w:history="1">
+          <w:hyperlink w:anchor="_Toc23403088" w:history="1">
             <w:r>
               <w:rPr>
                 <w:rStyle w:val="Hyperlink"/>
@@ -754,7 +882,7 @@
                 <w:noProof/>
                 <w:webHidden/>
               </w:rPr>
-              <w:instrText xml:space="preserve"> PAGEREF _Toc23356790 \h </w:instrText>
+              <w:instrText xml:space="preserve"> PAGEREF _Toc23403088 \h </w:instrText>
             </w:r>
             <w:r>
               <w:rPr>
@@ -796,7 +924,7 @@
               <w:noProof/>
             </w:rPr>
           </w:pPr>
-          <w:hyperlink w:anchor="_Toc23356791" w:history="1">
+          <w:hyperlink w:anchor="_Toc23403089" w:history="1">
             <w:r>
               <w:rPr>
                 <w:rStyle w:val="Hyperlink"/>
@@ -823,7 +951,7 @@
                 <w:noProof/>
                 <w:webHidden/>
               </w:rPr>
-              <w:instrText xml:space="preserve"> PAGEREF _Toc23356791 \h </w:instrText>
+              <w:instrText xml:space="preserve"> PAGEREF _Toc23403089 \h </w:instrText>
             </w:r>
             <w:r>
               <w:rPr>
@@ -865,7 +993,7 @@
               <w:noProof/>
             </w:rPr>
           </w:pPr>
-          <w:hyperlink w:anchor="_Toc23356792" w:history="1">
+          <w:hyperlink w:anchor="_Toc23403090" w:history="1">
             <w:r>
               <w:rPr>
                 <w:rStyle w:val="Hyperlink"/>
@@ -892,7 +1020,7 @@
                 <w:noProof/>
                 <w:webHidden/>
               </w:rPr>
-              <w:instrText xml:space="preserve"> PAGEREF _Toc23356792 \h </w:instrText>
+              <w:instrText xml:space="preserve"> PAGEREF _Toc23403090 \h </w:instrText>
             </w:r>
             <w:r>
               <w:rPr>
@@ -934,7 +1062,7 @@
               <w:noProof/>
             </w:rPr>
           </w:pPr>
-          <w:hyperlink w:anchor="_Toc23356793" w:history="1">
+          <w:hyperlink w:anchor="_Toc23403091" w:history="1">
             <w:r>
               <w:rPr>
                 <w:rStyle w:val="Hyperlink"/>
@@ -961,7 +1089,7 @@
                 <w:noProof/>
                 <w:webHidden/>
               </w:rPr>
-              <w:instrText xml:space="preserve"> PAGEREF _Toc23356793 \h </w:instrText>
+              <w:instrText xml:space="preserve"> PAGEREF _Toc23403091 \h </w:instrText>
             </w:r>
             <w:r>
               <w:rPr>
@@ -1003,7 +1131,7 @@
               <w:noProof/>
             </w:rPr>
           </w:pPr>
-          <w:hyperlink w:anchor="_Toc23356794" w:history="1">
+          <w:hyperlink w:anchor="_Toc23403092" w:history="1">
             <w:r>
               <w:rPr>
                 <w:rStyle w:val="Hyperlink"/>
@@ -1030,7 +1158,7 @@
                 <w:noProof/>
                 <w:webHidden/>
               </w:rPr>
-              <w:instrText xml:space="preserve"> PAGEREF _Toc23356794 \h </w:instrText>
+              <w:instrText xml:space="preserve"> PAGEREF _Toc23403092 \h </w:instrText>
             </w:r>
             <w:r>
               <w:rPr>
@@ -1072,7 +1200,7 @@
               <w:noProof/>
             </w:rPr>
           </w:pPr>
-          <w:hyperlink w:anchor="_Toc23356795" w:history="1">
+          <w:hyperlink w:anchor="_Toc23403093" w:history="1">
             <w:r>
               <w:rPr>
                 <w:rStyle w:val="Hyperlink"/>
@@ -1099,7 +1227,7 @@
                 <w:noProof/>
                 <w:webHidden/>
               </w:rPr>
-              <w:instrText xml:space="preserve"> PAGEREF _Toc23356795 \h </w:instrText>
+              <w:instrText xml:space="preserve"> PAGEREF _Toc23403093 \h </w:instrText>
             </w:r>
             <w:r>
               <w:rPr>
@@ -1141,7 +1269,7 @@
               <w:noProof/>
             </w:rPr>
           </w:pPr>
-          <w:hyperlink w:anchor="_Toc23356796" w:history="1">
+          <w:hyperlink w:anchor="_Toc23403094" w:history="1">
             <w:r>
               <w:rPr>
                 <w:rStyle w:val="Hyperlink"/>
@@ -1168,7 +1296,7 @@
                 <w:noProof/>
                 <w:webHidden/>
               </w:rPr>
-              <w:instrText xml:space="preserve"> PAGEREF _Toc23356796 \h </w:instrText>
+              <w:instrText xml:space="preserve"> PAGEREF _Toc23403094 \h </w:instrText>
             </w:r>
             <w:r>
               <w:rPr>
@@ -1210,7 +1338,7 @@
               <w:noProof/>
             </w:rPr>
           </w:pPr>
-          <w:hyperlink w:anchor="_Toc23356797" w:history="1">
+          <w:hyperlink w:anchor="_Toc23403095" w:history="1">
             <w:r>
               <w:rPr>
                 <w:rStyle w:val="Hyperlink"/>
@@ -1237,7 +1365,7 @@
                 <w:noProof/>
                 <w:webHidden/>
               </w:rPr>
-              <w:instrText xml:space="preserve"> PAGEREF _Toc23356797 \h </w:instrText>
+              <w:instrText xml:space="preserve"> PAGEREF _Toc23403095 \h </w:instrText>
             </w:r>
             <w:r>
               <w:rPr>
@@ -1279,7 +1407,7 @@
               <w:noProof/>
             </w:rPr>
           </w:pPr>
-          <w:hyperlink w:anchor="_Toc23356798" w:history="1">
+          <w:hyperlink w:anchor="_Toc23403096" w:history="1">
             <w:r>
               <w:rPr>
                 <w:rStyle w:val="Hyperlink"/>
@@ -1306,7 +1434,7 @@
                 <w:noProof/>
                 <w:webHidden/>
               </w:rPr>
-              <w:instrText xml:space="preserve"> PAGEREF _Toc23356798 \h </w:instrText>
+              <w:instrText xml:space="preserve"> PAGEREF _Toc23403096 \h </w:instrText>
             </w:r>
             <w:r>
               <w:rPr>
@@ -1348,7 +1476,7 @@
               <w:noProof/>
             </w:rPr>
           </w:pPr>
-          <w:hyperlink w:anchor="_Toc23356799" w:history="1">
+          <w:hyperlink w:anchor="_Toc23403097" w:history="1">
             <w:r>
               <w:rPr>
                 <w:rStyle w:val="Hyperlink"/>
@@ -1375,7 +1503,7 @@
                 <w:noProof/>
                 <w:webHidden/>
               </w:rPr>
-              <w:instrText xml:space="preserve"> PAGEREF _Toc23356799 \h </w:instrText>
+              <w:instrText xml:space="preserve"> PAGEREF _Toc23403097 \h </w:instrText>
             </w:r>
             <w:r>
               <w:rPr>
@@ -1417,7 +1545,7 @@
               <w:noProof/>
             </w:rPr>
           </w:pPr>
-          <w:hyperlink w:anchor="_Toc23356800" w:history="1">
+          <w:hyperlink w:anchor="_Toc23403098" w:history="1">
             <w:r>
               <w:rPr>
                 <w:rStyle w:val="Hyperlink"/>
@@ -1444,7 +1572,7 @@
                 <w:noProof/>
                 <w:webHidden/>
               </w:rPr>
-              <w:instrText xml:space="preserve"> PAGEREF _Toc23356800 \h </w:instrText>
+              <w:instrText xml:space="preserve"> PAGEREF _Toc23403098 \h </w:instrText>
             </w:r>
             <w:r>
               <w:rPr>
@@ -1486,7 +1614,7 @@
               <w:noProof/>
             </w:rPr>
           </w:pPr>
-          <w:hyperlink w:anchor="_Toc23356801" w:history="1">
+          <w:hyperlink w:anchor="_Toc23403099" w:history="1">
             <w:r>
               <w:rPr>
                 <w:rStyle w:val="Hyperlink"/>
@@ -1513,7 +1641,7 @@
                 <w:noProof/>
                 <w:webHidden/>
               </w:rPr>
-              <w:instrText xml:space="preserve"> PAGEREF _Toc23356801 \h </w:instrText>
+              <w:instrText xml:space="preserve"> PAGEREF _Toc23403099 \h </w:instrText>
             </w:r>
             <w:r>
               <w:rPr>
@@ -1555,7 +1683,7 @@
               <w:noProof/>
             </w:rPr>
           </w:pPr>
-          <w:hyperlink w:anchor="_Toc23356802" w:history="1">
+          <w:hyperlink w:anchor="_Toc23403100" w:history="1">
             <w:r>
               <w:rPr>
                 <w:rStyle w:val="Hyperlink"/>
@@ -1582,7 +1710,7 @@
                 <w:noProof/>
                 <w:webHidden/>
               </w:rPr>
-              <w:instrText xml:space="preserve"> PAGEREF _Toc23356802 \h </w:instrText>
+              <w:instrText xml:space="preserve"> PAGEREF _Toc23403100 \h </w:instrText>
             </w:r>
             <w:r>
               <w:rPr>
@@ -1624,7 +1752,7 @@
               <w:noProof/>
             </w:rPr>
           </w:pPr>
-          <w:hyperlink w:anchor="_Toc23356803" w:history="1">
+          <w:hyperlink w:anchor="_Toc23403101" w:history="1">
             <w:r>
               <w:rPr>
                 <w:rStyle w:val="Hyperlink"/>
@@ -1651,7 +1779,7 @@
                 <w:noProof/>
                 <w:webHidden/>
               </w:rPr>
-              <w:instrText xml:space="preserve"> PAGEREF _Toc23356803 \h </w:instrText>
+              <w:instrText xml:space="preserve"> PAGEREF _Toc23403101 \h </w:instrText>
             </w:r>
             <w:r>
               <w:rPr>
@@ -1693,7 +1821,7 @@
               <w:noProof/>
             </w:rPr>
           </w:pPr>
-          <w:hyperlink w:anchor="_Toc23356804" w:history="1">
+          <w:hyperlink w:anchor="_Toc23403102" w:history="1">
             <w:r>
               <w:rPr>
                 <w:rStyle w:val="Hyperlink"/>
@@ -1720,7 +1848,7 @@
                 <w:noProof/>
                 <w:webHidden/>
               </w:rPr>
-              <w:instrText xml:space="preserve"> PAGEREF _Toc23356804 \h </w:instrText>
+              <w:instrText xml:space="preserve"> PAGEREF _Toc23403102 \h </w:instrText>
             </w:r>
             <w:r>
               <w:rPr>
@@ -1762,7 +1890,7 @@
               <w:noProof/>
             </w:rPr>
           </w:pPr>
-          <w:hyperlink w:anchor="_Toc23356805" w:history="1">
+          <w:hyperlink w:anchor="_Toc23403103" w:history="1">
             <w:r>
               <w:rPr>
                 <w:rStyle w:val="Hyperlink"/>
@@ -1789,7 +1917,283 @@
                 <w:noProof/>
                 <w:webHidden/>
               </w:rPr>
-              <w:instrText xml:space="preserve"> PAGEREF _Toc23356805 \h </w:instrText>
+              <w:instrText xml:space="preserve"> PAGEREF _Toc23403103 \h </w:instrText>
+            </w:r>
+            <w:r>
+              <w:rPr>
+                <w:noProof/>
+                <w:webHidden/>
+              </w:rPr>
+            </w:r>
+            <w:r>
+              <w:rPr>
+                <w:noProof/>
+                <w:webHidden/>
+              </w:rPr>
+              <w:fldChar w:fldCharType="separate"/>
+            </w:r>
+            <w:r>
+              <w:rPr>
+                <w:noProof/>
+                <w:webHidden/>
+              </w:rPr>
+              <w:t>11</w:t>
+            </w:r>
+            <w:r>
+              <w:rPr>
+                <w:noProof/>
+                <w:webHidden/>
+              </w:rPr>
+              <w:fldChar w:fldCharType="end"/>
+            </w:r>
+          </w:hyperlink>
+        </w:p>
+        <w:p>
+          <w:pPr>
+            <w:pStyle w:val="Indholdsfortegnelse2"/>
+            <w:tabs>
+              <w:tab w:val="right" w:leader="dot" w:pos="9628"/>
+            </w:tabs>
+            <w:rPr>
+              <w:rFonts w:cstheme="minorBidi"/>
+              <w:noProof/>
+            </w:rPr>
+          </w:pPr>
+          <w:hyperlink w:anchor="_Toc23403104" w:history="1">
+            <w:r>
+              <w:rPr>
+                <w:rStyle w:val="Hyperlink"/>
+                <w:noProof/>
+              </w:rPr>
+              <w:t>Generelt</w:t>
+            </w:r>
+            <w:r>
+              <w:rPr>
+                <w:noProof/>
+                <w:webHidden/>
+              </w:rPr>
+              <w:tab/>
+            </w:r>
+            <w:r>
+              <w:rPr>
+                <w:noProof/>
+                <w:webHidden/>
+              </w:rPr>
+              <w:fldChar w:fldCharType="begin"/>
+            </w:r>
+            <w:r>
+              <w:rPr>
+                <w:noProof/>
+                <w:webHidden/>
+              </w:rPr>
+              <w:instrText xml:space="preserve"> PAGEREF _Toc23403104 \h </w:instrText>
+            </w:r>
+            <w:r>
+              <w:rPr>
+                <w:noProof/>
+                <w:webHidden/>
+              </w:rPr>
+            </w:r>
+            <w:r>
+              <w:rPr>
+                <w:noProof/>
+                <w:webHidden/>
+              </w:rPr>
+              <w:fldChar w:fldCharType="separate"/>
+            </w:r>
+            <w:r>
+              <w:rPr>
+                <w:noProof/>
+                <w:webHidden/>
+              </w:rPr>
+              <w:t>11</w:t>
+            </w:r>
+            <w:r>
+              <w:rPr>
+                <w:noProof/>
+                <w:webHidden/>
+              </w:rPr>
+              <w:fldChar w:fldCharType="end"/>
+            </w:r>
+          </w:hyperlink>
+        </w:p>
+        <w:p>
+          <w:pPr>
+            <w:pStyle w:val="Indholdsfortegnelse2"/>
+            <w:tabs>
+              <w:tab w:val="right" w:leader="dot" w:pos="9628"/>
+            </w:tabs>
+            <w:rPr>
+              <w:rFonts w:cstheme="minorBidi"/>
+              <w:noProof/>
+            </w:rPr>
+          </w:pPr>
+          <w:hyperlink w:anchor="_Toc23403105" w:history="1">
+            <w:r>
+              <w:rPr>
+                <w:rStyle w:val="Hyperlink"/>
+                <w:noProof/>
+              </w:rPr>
+              <w:t>Frontend</w:t>
+            </w:r>
+            <w:r>
+              <w:rPr>
+                <w:noProof/>
+                <w:webHidden/>
+              </w:rPr>
+              <w:tab/>
+            </w:r>
+            <w:r>
+              <w:rPr>
+                <w:noProof/>
+                <w:webHidden/>
+              </w:rPr>
+              <w:fldChar w:fldCharType="begin"/>
+            </w:r>
+            <w:r>
+              <w:rPr>
+                <w:noProof/>
+                <w:webHidden/>
+              </w:rPr>
+              <w:instrText xml:space="preserve"> PAGEREF _Toc23403105 \h </w:instrText>
+            </w:r>
+            <w:r>
+              <w:rPr>
+                <w:noProof/>
+                <w:webHidden/>
+              </w:rPr>
+            </w:r>
+            <w:r>
+              <w:rPr>
+                <w:noProof/>
+                <w:webHidden/>
+              </w:rPr>
+              <w:fldChar w:fldCharType="separate"/>
+            </w:r>
+            <w:r>
+              <w:rPr>
+                <w:noProof/>
+                <w:webHidden/>
+              </w:rPr>
+              <w:t>11</w:t>
+            </w:r>
+            <w:r>
+              <w:rPr>
+                <w:noProof/>
+                <w:webHidden/>
+              </w:rPr>
+              <w:fldChar w:fldCharType="end"/>
+            </w:r>
+          </w:hyperlink>
+        </w:p>
+        <w:p>
+          <w:pPr>
+            <w:pStyle w:val="Indholdsfortegnelse2"/>
+            <w:tabs>
+              <w:tab w:val="right" w:leader="dot" w:pos="9628"/>
+            </w:tabs>
+            <w:rPr>
+              <w:rFonts w:cstheme="minorBidi"/>
+              <w:noProof/>
+            </w:rPr>
+          </w:pPr>
+          <w:hyperlink w:anchor="_Toc23403106" w:history="1">
+            <w:r>
+              <w:rPr>
+                <w:rStyle w:val="Hyperlink"/>
+                <w:noProof/>
+              </w:rPr>
+              <w:t>Backend (Business)</w:t>
+            </w:r>
+            <w:r>
+              <w:rPr>
+                <w:noProof/>
+                <w:webHidden/>
+              </w:rPr>
+              <w:tab/>
+            </w:r>
+            <w:r>
+              <w:rPr>
+                <w:noProof/>
+                <w:webHidden/>
+              </w:rPr>
+              <w:fldChar w:fldCharType="begin"/>
+            </w:r>
+            <w:r>
+              <w:rPr>
+                <w:noProof/>
+                <w:webHidden/>
+              </w:rPr>
+              <w:instrText xml:space="preserve"> PAGEREF _Toc23403106 \h </w:instrText>
+            </w:r>
+            <w:r>
+              <w:rPr>
+                <w:noProof/>
+                <w:webHidden/>
+              </w:rPr>
+            </w:r>
+            <w:r>
+              <w:rPr>
+                <w:noProof/>
+                <w:webHidden/>
+              </w:rPr>
+              <w:fldChar w:fldCharType="separate"/>
+            </w:r>
+            <w:r>
+              <w:rPr>
+                <w:noProof/>
+                <w:webHidden/>
+              </w:rPr>
+              <w:t>11</w:t>
+            </w:r>
+            <w:r>
+              <w:rPr>
+                <w:noProof/>
+                <w:webHidden/>
+              </w:rPr>
+              <w:fldChar w:fldCharType="end"/>
+            </w:r>
+          </w:hyperlink>
+        </w:p>
+        <w:p>
+          <w:pPr>
+            <w:pStyle w:val="Indholdsfortegnelse2"/>
+            <w:tabs>
+              <w:tab w:val="right" w:leader="dot" w:pos="9628"/>
+            </w:tabs>
+            <w:rPr>
+              <w:rFonts w:cstheme="minorBidi"/>
+              <w:noProof/>
+            </w:rPr>
+          </w:pPr>
+          <w:hyperlink w:anchor="_Toc23403107" w:history="1">
+            <w:r>
+              <w:rPr>
+                <w:rStyle w:val="Hyperlink"/>
+                <w:noProof/>
+              </w:rPr>
+              <w:t>Backend (Database)</w:t>
+            </w:r>
+            <w:r>
+              <w:rPr>
+                <w:noProof/>
+                <w:webHidden/>
+              </w:rPr>
+              <w:tab/>
+            </w:r>
+            <w:r>
+              <w:rPr>
+                <w:noProof/>
+                <w:webHidden/>
+              </w:rPr>
+              <w:fldChar w:fldCharType="begin"/>
+            </w:r>
+            <w:r>
+              <w:rPr>
+                <w:noProof/>
+                <w:webHidden/>
+              </w:rPr>
+              <w:instrText xml:space="preserve"> PAGEREF _Toc23403107 \h </w:instrText>
             </w:r>
             <w:r>
               <w:rPr>
@@ -1831,7 +2235,7 @@
               <w:noProof/>
             </w:rPr>
           </w:pPr>
-          <w:hyperlink w:anchor="_Toc23356806" w:history="1">
+          <w:hyperlink w:anchor="_Toc23403108" w:history="1">
             <w:r>
               <w:rPr>
                 <w:rStyle w:val="Hyperlink"/>
@@ -1858,7 +2262,214 @@
                 <w:noProof/>
                 <w:webHidden/>
               </w:rPr>
-              <w:instrText xml:space="preserve"> PAGEREF _Toc23356806 \h </w:instrText>
+              <w:instrText xml:space="preserve"> PAGEREF _Toc23403108 \h </w:instrText>
+            </w:r>
+            <w:r>
+              <w:rPr>
+                <w:noProof/>
+                <w:webHidden/>
+              </w:rPr>
+            </w:r>
+            <w:r>
+              <w:rPr>
+                <w:noProof/>
+                <w:webHidden/>
+              </w:rPr>
+              <w:fldChar w:fldCharType="separate"/>
+            </w:r>
+            <w:r>
+              <w:rPr>
+                <w:noProof/>
+                <w:webHidden/>
+              </w:rPr>
+              <w:t>12</w:t>
+            </w:r>
+            <w:r>
+              <w:rPr>
+                <w:noProof/>
+                <w:webHidden/>
+              </w:rPr>
+              <w:fldChar w:fldCharType="end"/>
+            </w:r>
+          </w:hyperlink>
+        </w:p>
+        <w:p>
+          <w:pPr>
+            <w:pStyle w:val="Indholdsfortegnelse2"/>
+            <w:tabs>
+              <w:tab w:val="right" w:leader="dot" w:pos="9628"/>
+            </w:tabs>
+            <w:rPr>
+              <w:rFonts w:cstheme="minorBidi"/>
+              <w:noProof/>
+            </w:rPr>
+          </w:pPr>
+          <w:hyperlink w:anchor="_Toc23403109" w:history="1">
+            <w:r>
+              <w:rPr>
+                <w:rStyle w:val="Hyperlink"/>
+                <w:noProof/>
+              </w:rPr>
+              <w:t>Unit Tests</w:t>
+            </w:r>
+            <w:r>
+              <w:rPr>
+                <w:noProof/>
+                <w:webHidden/>
+              </w:rPr>
+              <w:tab/>
+            </w:r>
+            <w:r>
+              <w:rPr>
+                <w:noProof/>
+                <w:webHidden/>
+              </w:rPr>
+              <w:fldChar w:fldCharType="begin"/>
+            </w:r>
+            <w:r>
+              <w:rPr>
+                <w:noProof/>
+                <w:webHidden/>
+              </w:rPr>
+              <w:instrText xml:space="preserve"> PAGEREF _Toc23403109 \h </w:instrText>
+            </w:r>
+            <w:r>
+              <w:rPr>
+                <w:noProof/>
+                <w:webHidden/>
+              </w:rPr>
+            </w:r>
+            <w:r>
+              <w:rPr>
+                <w:noProof/>
+                <w:webHidden/>
+              </w:rPr>
+              <w:fldChar w:fldCharType="separate"/>
+            </w:r>
+            <w:r>
+              <w:rPr>
+                <w:noProof/>
+                <w:webHidden/>
+              </w:rPr>
+              <w:t>12</w:t>
+            </w:r>
+            <w:r>
+              <w:rPr>
+                <w:noProof/>
+                <w:webHidden/>
+              </w:rPr>
+              <w:fldChar w:fldCharType="end"/>
+            </w:r>
+          </w:hyperlink>
+        </w:p>
+        <w:p>
+          <w:pPr>
+            <w:pStyle w:val="Indholdsfortegnelse2"/>
+            <w:tabs>
+              <w:tab w:val="right" w:leader="dot" w:pos="9628"/>
+            </w:tabs>
+            <w:rPr>
+              <w:rFonts w:cstheme="minorBidi"/>
+              <w:noProof/>
+            </w:rPr>
+          </w:pPr>
+          <w:hyperlink w:anchor="_Toc23403110" w:history="1">
+            <w:r>
+              <w:rPr>
+                <w:rStyle w:val="Hyperlink"/>
+                <w:noProof/>
+              </w:rPr>
+              <w:t>Behavior Tests</w:t>
+            </w:r>
+            <w:r>
+              <w:rPr>
+                <w:noProof/>
+                <w:webHidden/>
+              </w:rPr>
+              <w:tab/>
+            </w:r>
+            <w:r>
+              <w:rPr>
+                <w:noProof/>
+                <w:webHidden/>
+              </w:rPr>
+              <w:fldChar w:fldCharType="begin"/>
+            </w:r>
+            <w:r>
+              <w:rPr>
+                <w:noProof/>
+                <w:webHidden/>
+              </w:rPr>
+              <w:instrText xml:space="preserve"> PAGEREF _Toc23403110 \h </w:instrText>
+            </w:r>
+            <w:r>
+              <w:rPr>
+                <w:noProof/>
+                <w:webHidden/>
+              </w:rPr>
+            </w:r>
+            <w:r>
+              <w:rPr>
+                <w:noProof/>
+                <w:webHidden/>
+              </w:rPr>
+              <w:fldChar w:fldCharType="separate"/>
+            </w:r>
+            <w:r>
+              <w:rPr>
+                <w:noProof/>
+                <w:webHidden/>
+              </w:rPr>
+              <w:t>12</w:t>
+            </w:r>
+            <w:r>
+              <w:rPr>
+                <w:noProof/>
+                <w:webHidden/>
+              </w:rPr>
+              <w:fldChar w:fldCharType="end"/>
+            </w:r>
+          </w:hyperlink>
+        </w:p>
+        <w:p>
+          <w:pPr>
+            <w:pStyle w:val="Indholdsfortegnelse2"/>
+            <w:tabs>
+              <w:tab w:val="right" w:leader="dot" w:pos="9628"/>
+            </w:tabs>
+            <w:rPr>
+              <w:rFonts w:cstheme="minorBidi"/>
+              <w:noProof/>
+            </w:rPr>
+          </w:pPr>
+          <w:hyperlink w:anchor="_Toc23403111" w:history="1">
+            <w:r>
+              <w:rPr>
+                <w:rStyle w:val="Hyperlink"/>
+                <w:noProof/>
+              </w:rPr>
+              <w:t>Integration Tests</w:t>
+            </w:r>
+            <w:r>
+              <w:rPr>
+                <w:noProof/>
+                <w:webHidden/>
+              </w:rPr>
+              <w:tab/>
+            </w:r>
+            <w:r>
+              <w:rPr>
+                <w:noProof/>
+                <w:webHidden/>
+              </w:rPr>
+              <w:fldChar w:fldCharType="begin"/>
+            </w:r>
+            <w:r>
+              <w:rPr>
+                <w:noProof/>
+                <w:webHidden/>
+              </w:rPr>
+              <w:instrText xml:space="preserve"> PAGEREF _Toc23403111 \h </w:instrText>
             </w:r>
             <w:r>
               <w:rPr>
@@ -1913,17 +2524,20 @@
       <w:r>
         <w:br w:type="page"/>
       </w:r>
+      <w:r>
+        <w:lastRenderedPageBreak/>
+        <w:t>star</w:t>
+      </w:r>
     </w:p>
     <w:p>
       <w:pPr>
         <w:pStyle w:val="Overskrift1"/>
       </w:pPr>
-      <w:bookmarkStart w:id="0" w:name="_Toc23356789"/>
-      <w:r>
-        <w:lastRenderedPageBreak/>
+      <w:bookmarkStart w:id="1" w:name="_Toc23403087"/>
+      <w:r>
         <w:t>Indledning</w:t>
       </w:r>
-      <w:bookmarkEnd w:id="0"/>
+      <w:bookmarkEnd w:id="1"/>
     </w:p>
     <w:p>
       <w:r>
@@ -1964,11 +2578,11 @@
       <w:pPr>
         <w:pStyle w:val="Overskrift2"/>
       </w:pPr>
-      <w:bookmarkStart w:id="1" w:name="_Toc23356790"/>
+      <w:bookmarkStart w:id="2" w:name="_Toc23403088"/>
       <w:r>
         <w:t>Baggrund</w:t>
       </w:r>
-      <w:bookmarkEnd w:id="1"/>
+      <w:bookmarkEnd w:id="2"/>
     </w:p>
     <w:p>
       <w:r>
@@ -2065,21 +2679,21 @@
       <w:pPr>
         <w:pStyle w:val="Overskrift2"/>
       </w:pPr>
-      <w:bookmarkStart w:id="2" w:name="_Toc23356791"/>
+      <w:bookmarkStart w:id="3" w:name="_Toc23403089"/>
       <w:r>
         <w:t>Teknologi valg</w:t>
       </w:r>
-      <w:bookmarkEnd w:id="2"/>
+      <w:bookmarkEnd w:id="3"/>
     </w:p>
     <w:p>
       <w:pPr>
         <w:pStyle w:val="Overskrift3"/>
       </w:pPr>
-      <w:bookmarkStart w:id="3" w:name="_Toc23356792"/>
+      <w:bookmarkStart w:id="4" w:name="_Toc23403090"/>
       <w:r>
         <w:t>JDBC MySQL</w:t>
       </w:r>
-      <w:bookmarkEnd w:id="3"/>
+      <w:bookmarkEnd w:id="4"/>
     </w:p>
     <w:p>
       <w:r>
@@ -2093,7 +2707,7 @@
       <w:pPr>
         <w:pStyle w:val="Overskrift3"/>
       </w:pPr>
-      <w:bookmarkStart w:id="4" w:name="_Toc23356793"/>
+      <w:bookmarkStart w:id="5" w:name="_Toc23403091"/>
       <w:r>
         <w:t>JUnit</w:t>
       </w:r>
@@ -2106,7 +2720,7 @@
       <w:r>
         <w:t xml:space="preserve"> &amp; Selenium</w:t>
       </w:r>
-      <w:bookmarkEnd w:id="4"/>
+      <w:bookmarkEnd w:id="5"/>
     </w:p>
     <w:p>
       <w:r>
@@ -2126,11 +2740,11 @@
       <w:pPr>
         <w:pStyle w:val="Overskrift3"/>
       </w:pPr>
-      <w:bookmarkStart w:id="5" w:name="_Toc23356794"/>
+      <w:bookmarkStart w:id="6" w:name="_Toc23403092"/>
       <w:r>
         <w:t>Git &amp; Github</w:t>
       </w:r>
-      <w:bookmarkEnd w:id="5"/>
+      <w:bookmarkEnd w:id="6"/>
     </w:p>
     <w:p>
       <w:r>
@@ -2144,11 +2758,12 @@
       <w:pPr>
         <w:pStyle w:val="Overskrift3"/>
       </w:pPr>
-      <w:bookmarkStart w:id="6" w:name="_Toc23356795"/>
-      <w:r>
+      <w:bookmarkStart w:id="7" w:name="_Toc23403093"/>
+      <w:r>
+        <w:lastRenderedPageBreak/>
         <w:t>Digital Ocean Droplet</w:t>
       </w:r>
-      <w:bookmarkEnd w:id="6"/>
+      <w:bookmarkEnd w:id="7"/>
     </w:p>
     <w:p>
       <w:r>
@@ -2159,12 +2774,11 @@
       <w:pPr>
         <w:pStyle w:val="Overskrift3"/>
       </w:pPr>
-      <w:bookmarkStart w:id="7" w:name="_Toc23356796"/>
-      <w:r>
-        <w:lastRenderedPageBreak/>
+      <w:bookmarkStart w:id="8" w:name="_Toc23403094"/>
+      <w:r>
         <w:t>Azure DevOps</w:t>
       </w:r>
-      <w:bookmarkEnd w:id="7"/>
+      <w:bookmarkEnd w:id="8"/>
     </w:p>
     <w:p>
       <w:r>
@@ -2197,12 +2811,12 @@
       <w:pPr>
         <w:pStyle w:val="Overskrift1"/>
       </w:pPr>
-      <w:bookmarkStart w:id="8" w:name="_Toc23356797"/>
+      <w:bookmarkStart w:id="9" w:name="_Toc23403095"/>
       <w:r>
         <w:lastRenderedPageBreak/>
         <w:t>Krav</w:t>
       </w:r>
-      <w:bookmarkEnd w:id="8"/>
+      <w:bookmarkEnd w:id="9"/>
     </w:p>
     <w:p>
       <w:r>
@@ -2243,11 +2857,11 @@
       <w:pPr>
         <w:pStyle w:val="Overskrift3"/>
       </w:pPr>
-      <w:bookmarkStart w:id="9" w:name="_Toc23356798"/>
+      <w:bookmarkStart w:id="10" w:name="_Toc23403096"/>
       <w:r>
         <w:t>Funktionelle krav</w:t>
       </w:r>
-      <w:bookmarkEnd w:id="9"/>
+      <w:bookmarkEnd w:id="10"/>
     </w:p>
     <w:p>
       <w:pPr>
@@ -2463,21 +3077,21 @@
       <w:pPr>
         <w:pStyle w:val="Overskrift1"/>
       </w:pPr>
-      <w:bookmarkStart w:id="10" w:name="_Toc23356799"/>
+      <w:bookmarkStart w:id="11" w:name="_Toc23403097"/>
       <w:r>
         <w:t>Domænemodel og ER model</w:t>
       </w:r>
-      <w:bookmarkEnd w:id="10"/>
+      <w:bookmarkEnd w:id="11"/>
     </w:p>
     <w:p>
       <w:pPr>
         <w:pStyle w:val="Overskrift2"/>
       </w:pPr>
-      <w:bookmarkStart w:id="11" w:name="_Toc23356800"/>
+      <w:bookmarkStart w:id="12" w:name="_Toc23403098"/>
       <w:r>
         <w:t>Domæne model</w:t>
       </w:r>
-      <w:bookmarkEnd w:id="11"/>
+      <w:bookmarkEnd w:id="12"/>
     </w:p>
     <w:p>
       <w:r>
@@ -2578,7 +3192,7 @@
                     <pic:cNvPicPr/>
                   </pic:nvPicPr>
                   <pic:blipFill>
-                    <a:blip r:embed="rId13">
+                    <a:blip r:embed="rId15">
                       <a:extLst>
                         <a:ext uri="{28A0092B-C50C-407E-A947-70E740481C1C}">
                           <a14:useLocalDpi xmlns:a14="http://schemas.microsoft.com/office/drawing/2010/main" val="0"/>
@@ -2609,31 +3223,18 @@
       <w:pPr>
         <w:pStyle w:val="Billedtekst"/>
       </w:pPr>
-      <w:bookmarkStart w:id="12" w:name="_Ref23326434"/>
+      <w:bookmarkStart w:id="13" w:name="_Ref23326434"/>
       <w:r>
         <w:t xml:space="preserve">Figur </w:t>
       </w:r>
-      <w:r>
-        <w:fldChar w:fldCharType="begin"/>
-      </w:r>
-      <w:r>
-        <w:instrText xml:space="preserve"> SEQ Figur \* ARABIC </w:instrText>
-      </w:r>
-      <w:r>
-        <w:fldChar w:fldCharType="separate"/>
-      </w:r>
-      <w:r>
-        <w:rPr>
-          <w:noProof/>
-        </w:rPr>
-        <w:t>1</w:t>
-      </w:r>
-      <w:r>
-        <w:rPr>
-          <w:noProof/>
-        </w:rPr>
-        <w:fldChar w:fldCharType="end"/>
-      </w:r>
+      <w:fldSimple w:instr=" SEQ Figur \* ARABIC ">
+        <w:r>
+          <w:rPr>
+            <w:noProof/>
+          </w:rPr>
+          <w:t>1</w:t>
+        </w:r>
+      </w:fldSimple>
       <w:r>
         <w:t xml:space="preserve"> Domæne</w:t>
       </w:r>
@@ -2643,17 +3244,17 @@
         </w:rPr>
         <w:t>model</w:t>
       </w:r>
-      <w:bookmarkEnd w:id="12"/>
+      <w:bookmarkEnd w:id="13"/>
     </w:p>
     <w:p>
       <w:pPr>
         <w:pStyle w:val="Overskrift2"/>
       </w:pPr>
-      <w:bookmarkStart w:id="13" w:name="_Toc23356801"/>
+      <w:bookmarkStart w:id="14" w:name="_Toc23403099"/>
       <w:r>
         <w:t>ER model</w:t>
       </w:r>
-      <w:bookmarkEnd w:id="13"/>
+      <w:bookmarkEnd w:id="14"/>
     </w:p>
     <w:p>
       <w:r>
@@ -2734,7 +3335,7 @@
                     <pic:cNvPicPr/>
                   </pic:nvPicPr>
                   <pic:blipFill>
-                    <a:blip r:embed="rId14" cstate="print">
+                    <a:blip r:embed="rId16" cstate="print">
                       <a:extLst>
                         <a:ext uri="{28A0092B-C50C-407E-A947-70E740481C1C}">
                           <a14:useLocalDpi xmlns:a14="http://schemas.microsoft.com/office/drawing/2010/main" val="0"/>
@@ -2768,27 +3369,14 @@
       <w:r>
         <w:t xml:space="preserve">Figur </w:t>
       </w:r>
-      <w:r>
-        <w:fldChar w:fldCharType="begin"/>
-      </w:r>
-      <w:r>
-        <w:instrText xml:space="preserve"> SEQ Figur \* ARABIC </w:instrText>
-      </w:r>
-      <w:r>
-        <w:fldChar w:fldCharType="separate"/>
-      </w:r>
-      <w:r>
-        <w:rPr>
-          <w:noProof/>
-        </w:rPr>
-        <w:t>2</w:t>
-      </w:r>
-      <w:r>
-        <w:rPr>
-          <w:noProof/>
-        </w:rPr>
-        <w:fldChar w:fldCharType="end"/>
-      </w:r>
+      <w:fldSimple w:instr=" SEQ Figur \* ARABIC ">
+        <w:r>
+          <w:rPr>
+            <w:noProof/>
+          </w:rPr>
+          <w:t>2</w:t>
+        </w:r>
+      </w:fldSimple>
       <w:r>
         <w:t xml:space="preserve"> ER Model</w:t>
       </w:r>
@@ -2810,12 +3398,12 @@
       <w:pPr>
         <w:pStyle w:val="Overskrift1"/>
       </w:pPr>
-      <w:bookmarkStart w:id="14" w:name="_Toc23356802"/>
+      <w:bookmarkStart w:id="15" w:name="_Toc23403100"/>
       <w:r>
         <w:lastRenderedPageBreak/>
         <w:t>Navigationsdiagram</w:t>
       </w:r>
-      <w:bookmarkEnd w:id="14"/>
+      <w:bookmarkEnd w:id="15"/>
     </w:p>
     <w:p>
       <w:r>
@@ -2882,7 +3470,7 @@
                     <pic:cNvPicPr/>
                   </pic:nvPicPr>
                   <pic:blipFill>
-                    <a:blip r:embed="rId15"/>
+                    <a:blip r:embed="rId17"/>
                     <a:stretch>
                       <a:fillRect/>
                     </a:stretch>
@@ -2916,27 +3504,14 @@
       <w:r>
         <w:t xml:space="preserve">Figur </w:t>
       </w:r>
-      <w:r>
-        <w:fldChar w:fldCharType="begin"/>
-      </w:r>
-      <w:r>
-        <w:instrText xml:space="preserve"> SEQ Figur \* ARABIC </w:instrText>
-      </w:r>
-      <w:r>
-        <w:fldChar w:fldCharType="separate"/>
-      </w:r>
-      <w:r>
-        <w:rPr>
-          <w:noProof/>
-        </w:rPr>
-        <w:t>3</w:t>
-      </w:r>
-      <w:r>
-        <w:rPr>
-          <w:noProof/>
-        </w:rPr>
-        <w:fldChar w:fldCharType="end"/>
-      </w:r>
+      <w:fldSimple w:instr=" SEQ Figur \* ARABIC ">
+        <w:r>
+          <w:rPr>
+            <w:noProof/>
+          </w:rPr>
+          <w:t>3</w:t>
+        </w:r>
+      </w:fldSimple>
       <w:r>
         <w:t xml:space="preserve"> Navigationsdiagram</w:t>
       </w:r>
@@ -2964,12 +3539,12 @@
       <w:pPr>
         <w:pStyle w:val="Overskrift1"/>
       </w:pPr>
-      <w:bookmarkStart w:id="15" w:name="_Toc23356803"/>
+      <w:bookmarkStart w:id="16" w:name="_Toc23403101"/>
       <w:r>
         <w:lastRenderedPageBreak/>
         <w:t>Sekvens diagrammer</w:t>
       </w:r>
-      <w:bookmarkEnd w:id="15"/>
+      <w:bookmarkEnd w:id="16"/>
     </w:p>
     <w:p>
       <w:pPr>
@@ -2988,12 +3563,12 @@
       <w:pPr>
         <w:pStyle w:val="Overskrift1"/>
       </w:pPr>
-      <w:bookmarkStart w:id="16" w:name="_Toc23356804"/>
+      <w:bookmarkStart w:id="17" w:name="_Toc23403102"/>
       <w:r>
         <w:lastRenderedPageBreak/>
         <w:t>Særlige forhold</w:t>
       </w:r>
-      <w:bookmarkEnd w:id="16"/>
+      <w:bookmarkEnd w:id="17"/>
     </w:p>
     <w:p/>
     <w:p>
@@ -3157,20 +3732,23 @@
       <w:pPr>
         <w:pStyle w:val="Overskrift1"/>
       </w:pPr>
-      <w:bookmarkStart w:id="17" w:name="_Toc23356805"/>
+      <w:bookmarkStart w:id="18" w:name="_Toc23403103"/>
       <w:r>
         <w:lastRenderedPageBreak/>
         <w:t>Status på implementering</w:t>
       </w:r>
-      <w:bookmarkEnd w:id="17"/>
-    </w:p>
+      <w:bookmarkEnd w:id="18"/>
+    </w:p>
+    <w:p/>
     <w:p>
       <w:pPr>
         <w:pStyle w:val="Overskrift2"/>
       </w:pPr>
+      <w:bookmarkStart w:id="19" w:name="_Toc23403104"/>
       <w:r>
         <w:t>Generelt</w:t>
       </w:r>
+      <w:bookmarkEnd w:id="19"/>
     </w:p>
     <w:p>
       <w:pPr>
@@ -3193,28 +3771,18 @@
         </w:numPr>
       </w:pPr>
       <w:r>
-        <w:t xml:space="preserve">Har ikke nået at implementere Junit categories, for at gøre </w:t>
-      </w:r>
-      <w:r>
-        <w:t>build flow</w:t>
-      </w:r>
-      <w:r>
-        <w:t xml:space="preserve"> lettere.</w:t>
+        <w:t>Har ikke nået at implementere Junit categories, for at gøre build flow lettere.</w:t>
       </w:r>
     </w:p>
     <w:p>
       <w:pPr>
         <w:pStyle w:val="Overskrift2"/>
-        <w:rPr>
-          <w:lang w:val="en-US"/>
-        </w:rPr>
-      </w:pPr>
-      <w:r>
-        <w:rPr>
-          <w:lang w:val="en-US"/>
-        </w:rPr>
+      </w:pPr>
+      <w:bookmarkStart w:id="20" w:name="_Toc23403105"/>
+      <w:r>
         <w:t>Frontend</w:t>
       </w:r>
+      <w:bookmarkEnd w:id="20"/>
     </w:p>
     <w:p>
       <w:pPr>
@@ -3224,20 +3792,19 @@
           <w:numId w:val="14"/>
         </w:numPr>
       </w:pPr>
+      <w:r>
+        <w:t>Rent visuelt, er webshoppen meget simplificeret, funktionel stabilitet blev stillet højere og derved blev et lækkert design ikke implementeret.</w:t>
+      </w:r>
     </w:p>
     <w:p>
       <w:pPr>
         <w:pStyle w:val="Overskrift2"/>
-        <w:rPr>
-          <w:lang w:val="en-US"/>
-        </w:rPr>
-      </w:pPr>
-      <w:r>
-        <w:rPr>
-          <w:lang w:val="en-US"/>
-        </w:rPr>
+      </w:pPr>
+      <w:bookmarkStart w:id="21" w:name="_Toc23403106"/>
+      <w:r>
         <w:t>Backend (Business)</w:t>
       </w:r>
+      <w:bookmarkEnd w:id="21"/>
     </w:p>
     <w:p>
       <w:pPr>
@@ -3247,20 +3814,28 @@
           <w:numId w:val="14"/>
         </w:numPr>
       </w:pPr>
+      <w:r>
+        <w:t>Til kryptering af kodeord, bliver der gjort brug af SHA-512. For at forbered sikkerheden var det planlagt at gøre brug af Salt</w:t>
+      </w:r>
+      <w:r>
+        <w:rPr>
+          <w:rStyle w:val="Fodnotehenvisning"/>
+        </w:rPr>
+        <w:footnoteReference w:id="6"/>
+      </w:r>
+      <w:r>
+        <w:t>. Det er dog ikke blevet implementeret.</w:t>
+      </w:r>
     </w:p>
     <w:p>
       <w:pPr>
         <w:pStyle w:val="Overskrift2"/>
-        <w:rPr>
-          <w:lang w:val="en-US"/>
-        </w:rPr>
-      </w:pPr>
-      <w:r>
-        <w:rPr>
-          <w:lang w:val="en-US"/>
-        </w:rPr>
+      </w:pPr>
+      <w:bookmarkStart w:id="22" w:name="_Toc23403107"/>
+      <w:r>
         <w:t>Backend (Database)</w:t>
       </w:r>
+      <w:bookmarkEnd w:id="22"/>
     </w:p>
     <w:p>
       <w:pPr>
@@ -3270,16 +3845,80 @@
           <w:numId w:val="14"/>
         </w:numPr>
       </w:pPr>
-    </w:p>
-    <w:p>
-      <w:pPr>
+      <w:r>
+        <w:t>DataSource, som styrer Connection Pooling</w:t>
+      </w:r>
+      <w:r>
         <w:rPr>
-          <w:rFonts w:asciiTheme="majorHAnsi" w:eastAsiaTheme="majorEastAsia" w:hAnsiTheme="majorHAnsi" w:cstheme="majorBidi"/>
-          <w:color w:val="2E74B5" w:themeColor="accent1" w:themeShade="BF"/>
-          <w:sz w:val="32"/>
-          <w:szCs w:val="32"/>
+          <w:rStyle w:val="Fodnotehenvisning"/>
         </w:rPr>
-      </w:pPr>
+        <w:footnoteReference w:id="7"/>
+      </w:r>
+      <w:r>
+        <w:t>, er i nuværende version ikke lavet som en Singleton, hvilke gør at det er muligt at have flere instanser af DataSource som ikke er optimalt.</w:t>
+      </w:r>
+    </w:p>
+    <w:p>
+      <w:pPr>
+        <w:pStyle w:val="Listeafsnit"/>
+        <w:numPr>
+          <w:ilvl w:val="0"/>
+          <w:numId w:val="14"/>
+        </w:numPr>
+      </w:pPr>
+      <w:r>
+        <w:t>Følgende CRUD-operationer er ikke blevet implementeret:</w:t>
+      </w:r>
+    </w:p>
+    <w:p>
+      <w:pPr>
+        <w:pStyle w:val="Listeafsnit"/>
+        <w:numPr>
+          <w:ilvl w:val="1"/>
+          <w:numId w:val="14"/>
+        </w:numPr>
+      </w:pPr>
+      <w:r>
+        <w:t>Update Order</w:t>
+      </w:r>
+    </w:p>
+    <w:p>
+      <w:pPr>
+        <w:pStyle w:val="Listeafsnit"/>
+        <w:numPr>
+          <w:ilvl w:val="1"/>
+          <w:numId w:val="14"/>
+        </w:numPr>
+      </w:pPr>
+      <w:r>
+        <w:t>Delete Order</w:t>
+      </w:r>
+    </w:p>
+    <w:p>
+      <w:pPr>
+        <w:pStyle w:val="Listeafsnit"/>
+        <w:numPr>
+          <w:ilvl w:val="1"/>
+          <w:numId w:val="14"/>
+        </w:numPr>
+      </w:pPr>
+      <w:r>
+        <w:t>Delete User</w:t>
+      </w:r>
+    </w:p>
+    <w:p>
+      <w:pPr>
+        <w:pStyle w:val="Listeafsnit"/>
+        <w:numPr>
+          <w:ilvl w:val="1"/>
+          <w:numId w:val="14"/>
+        </w:numPr>
+      </w:pPr>
+      <w:r>
+        <w:t>Delete Product</w:t>
+      </w:r>
+      <w:bookmarkStart w:id="23" w:name="_GoBack"/>
+      <w:bookmarkEnd w:id="23"/>
       <w:r>
         <w:br w:type="page"/>
       </w:r>
@@ -3288,20 +3927,22 @@
       <w:pPr>
         <w:pStyle w:val="Overskrift1"/>
       </w:pPr>
-      <w:bookmarkStart w:id="18" w:name="_Toc23356806"/>
+      <w:bookmarkStart w:id="24" w:name="_Toc23403108"/>
       <w:r>
         <w:lastRenderedPageBreak/>
         <w:t>Test</w:t>
       </w:r>
-      <w:bookmarkEnd w:id="18"/>
+      <w:bookmarkEnd w:id="24"/>
     </w:p>
     <w:p>
       <w:pPr>
         <w:pStyle w:val="Overskrift2"/>
       </w:pPr>
+      <w:bookmarkStart w:id="25" w:name="_Toc23403109"/>
       <w:r>
         <w:t>Unit Tests</w:t>
       </w:r>
+      <w:bookmarkEnd w:id="25"/>
     </w:p>
     <w:p>
       <w:r>
@@ -3312,9 +3953,11 @@
       <w:pPr>
         <w:pStyle w:val="Overskrift2"/>
       </w:pPr>
+      <w:bookmarkStart w:id="26" w:name="_Toc23403110"/>
       <w:r>
         <w:t>Behavior Tests</w:t>
       </w:r>
+      <w:bookmarkEnd w:id="26"/>
     </w:p>
     <w:p>
       <w:r>
@@ -3325,9 +3968,11 @@
       <w:pPr>
         <w:pStyle w:val="Overskrift2"/>
       </w:pPr>
+      <w:bookmarkStart w:id="27" w:name="_Toc23403111"/>
       <w:r>
         <w:t>Integration Tests</w:t>
       </w:r>
+      <w:bookmarkEnd w:id="27"/>
     </w:p>
     <w:p>
       <w:r>
@@ -3343,16 +3988,11 @@
         <w:t>, eller ændre en bruger, er der blevet udarbejdet integrations tests</w:t>
       </w:r>
       <w:r>
-        <w:t>. Integrations testene er med til at sikre at vi kan indsætte, hente og læse data på databasen.</w:t>
-      </w:r>
-      <w:bookmarkStart w:id="19" w:name="_GoBack"/>
-      <w:bookmarkEnd w:id="19"/>
-      <w:r>
-        <w:t xml:space="preserve"> Ved brug af SQL Scripts genopbygger vi databasen efter hver test er kørt.</w:t>
+        <w:t>. Integrations testene er med til at sikre at vi kan indsætte, hente og læse data på databasen. Ved brug af SQL Scripts genopbygger vi databasen efter hver test er kørt.</w:t>
       </w:r>
     </w:p>
     <w:sectPr>
-      <w:footerReference w:type="default" r:id="rId16"/>
+      <w:footerReference w:type="default" r:id="rId18"/>
       <w:pgSz w:w="11906" w:h="16838"/>
       <w:pgMar w:top="1701" w:right="1134" w:bottom="1701" w:left="1134" w:header="708" w:footer="708" w:gutter="0"/>
       <w:cols w:space="708"/>
@@ -3397,7 +4037,6 @@
         <w:docPartUnique/>
       </w:docPartObj>
     </w:sdtPr>
-    <w:sdtEndPr/>
     <w:sdtContent>
       <w:sdt>
         <w:sdtPr>
@@ -3407,7 +4046,6 @@
             <w:docPartUnique/>
           </w:docPartObj>
         </w:sdtPr>
-        <w:sdtEndPr/>
         <w:sdtContent>
           <w:p>
             <w:pPr>
@@ -3636,6 +4274,59 @@
       </w:hyperlink>
     </w:p>
   </w:footnote>
+  <w:footnote w:id="6">
+    <w:p>
+      <w:pPr>
+        <w:pStyle w:val="Fodnotetekst"/>
+      </w:pPr>
+      <w:r>
+        <w:rPr>
+          <w:rStyle w:val="Fodnotehenvisning"/>
+        </w:rPr>
+        <w:footnoteRef/>
+      </w:r>
+      <w:r>
+        <w:t xml:space="preserve"> </w:t>
+      </w:r>
+      <w:hyperlink r:id="rId3" w:history="1">
+        <w:r>
+          <w:rPr>
+            <w:rStyle w:val="Hyperlink"/>
+          </w:rPr>
+          <w:t>https://crackstation.net/hashing-security.htm</w:t>
+        </w:r>
+      </w:hyperlink>
+      <w:r>
+        <w:t xml:space="preserve"> se</w:t>
+      </w:r>
+      <w:r>
+        <w:t xml:space="preserve">t 31. </w:t>
+      </w:r>
+      <w:r>
+        <w:rPr>
+          <w:sz w:val="22"/>
+          <w:szCs w:val="22"/>
+        </w:rPr>
+        <w:t>oktober</w:t>
+      </w:r>
+    </w:p>
+  </w:footnote>
+  <w:footnote w:id="7">
+    <w:p>
+      <w:pPr>
+        <w:pStyle w:val="Fodnotetekst"/>
+      </w:pPr>
+      <w:r>
+        <w:rPr>
+          <w:rStyle w:val="Fodnotehenvisning"/>
+        </w:rPr>
+        <w:footnoteRef/>
+      </w:r>
+      <w:r>
+        <w:t xml:space="preserve"> Dynamisk styring af forbindelser til database.</w:t>
+      </w:r>
+    </w:p>
+  </w:footnote>
 </w:footnotes>
 </file>
 
@@ -5013,7 +5704,7 @@
         <w:rFonts w:ascii="Symbol" w:hAnsi="Symbol" w:hint="default"/>
       </w:rPr>
     </w:lvl>
-    <w:lvl w:ilvl="1" w:tplc="04060003" w:tentative="1">
+    <w:lvl w:ilvl="1" w:tplc="04060003">
       <w:start w:val="1"/>
       <w:numFmt w:val="bullet"/>
       <w:lvlText w:val="o"/>
@@ -7224,6 +7915,27 @@
     <w:uiPriority w:val="99"/>
     <w:rsid w:val="00E55950"/>
   </w:style>
+  <w:style w:type="paragraph" w:styleId="Ingenafstand">
+    <w:name w:val="No Spacing"/>
+    <w:uiPriority w:val="1"/>
+    <w:qFormat/>
+    <w:rsid w:val="00456B40"/>
+    <w:pPr>
+      <w:spacing w:after="0" w:line="240" w:lineRule="auto"/>
+    </w:pPr>
+  </w:style>
+  <w:style w:type="character" w:styleId="BesgtLink">
+    <w:name w:val="FollowedHyperlink"/>
+    <w:basedOn w:val="Standardskrifttypeiafsnit"/>
+    <w:uiPriority w:val="99"/>
+    <w:semiHidden/>
+    <w:unhideWhenUsed/>
+    <w:rsid w:val="00FD3E6B"/>
+    <w:rPr>
+      <w:color w:val="954F72" w:themeColor="followedHyperlink"/>
+      <w:u w:val="single"/>
+    </w:rPr>
+  </w:style>
 </w:styles>
 </file>
 
@@ -7527,7 +8239,7 @@
 </file>
 
 <file path=customXml/itemProps1.xml><?xml version="1.0" encoding="utf-8"?>
-<ds:datastoreItem xmlns:ds="http://schemas.openxmlformats.org/officeDocument/2006/customXml" ds:itemID="{8FF6BE0D-5B2F-4BFB-81FC-87D880021AC4}">
+<ds:datastoreItem xmlns:ds="http://schemas.openxmlformats.org/officeDocument/2006/customXml" ds:itemID="{F7102013-0F1E-42DB-BF06-6AFA8F96CA5C}">
   <ds:schemaRefs>
     <ds:schemaRef ds:uri="http://schemas.openxmlformats.org/officeDocument/2006/bibliography"/>
   </ds:schemaRefs>

</xml_diff>

<commit_message>
added code coverage i reports
</commit_message>
<xml_diff>
--- a/docs/CupCakeRapport.docx
+++ b/docs/CupCakeRapport.docx
@@ -4,7 +4,7 @@
   <w:body>
     <w:p>
       <w:pPr>
-        <w:pStyle w:val="Titel"/>
+        <w:pStyle w:val="Title"/>
         <w:jc w:val="center"/>
       </w:pPr>
       <w:r>
@@ -13,7 +13,7 @@
     </w:p>
     <w:p>
       <w:pPr>
-        <w:pStyle w:val="Undertitel"/>
+        <w:pStyle w:val="Subtitle"/>
         <w:jc w:val="center"/>
       </w:pPr>
       <w:r>
@@ -22,7 +22,7 @@
     </w:p>
     <w:p>
       <w:pPr>
-        <w:pStyle w:val="Undertitel"/>
+        <w:pStyle w:val="Subtitle"/>
         <w:jc w:val="center"/>
       </w:pPr>
       <w:r>
@@ -56,7 +56,7 @@
     <w:p/>
     <w:tbl>
       <w:tblPr>
-        <w:tblStyle w:val="Tabel-Gitter"/>
+        <w:tblStyle w:val="TableGrid"/>
         <w:tblW w:w="0" w:type="auto"/>
         <w:tblBorders>
           <w:top w:val="none" w:sz="0" w:space="0" w:color="auto"/>
@@ -566,7 +566,7 @@
     </w:p>
     <w:p>
       <w:pPr>
-        <w:pStyle w:val="Undertitel"/>
+        <w:pStyle w:val="Subtitle"/>
         <w:jc w:val="center"/>
         <w:rPr>
           <w:lang w:val="en-US"/>
@@ -599,23 +599,13 @@
       <w:pPr>
         <w:jc w:val="center"/>
       </w:pPr>
-      <w:proofErr w:type="spellStart"/>
       <w:r>
         <w:rPr>
           <w:color w:val="5B9BD5" w:themeColor="accent1"/>
           <w:sz w:val="32"/>
           <w:szCs w:val="32"/>
         </w:rPr>
-        <w:t>Droplet</w:t>
-      </w:r>
-      <w:proofErr w:type="spellEnd"/>
-      <w:r>
-        <w:rPr>
-          <w:color w:val="5B9BD5" w:themeColor="accent1"/>
-          <w:sz w:val="32"/>
-          <w:szCs w:val="32"/>
-        </w:rPr>
-        <w:t xml:space="preserve"> Server</w:t>
+        <w:t>Droplet Server</w:t>
       </w:r>
     </w:p>
     <w:p>
@@ -659,7 +649,7 @@
     </w:p>
     <w:p>
       <w:pPr>
-        <w:pStyle w:val="Undertitel"/>
+        <w:pStyle w:val="Subtitle"/>
         <w:jc w:val="center"/>
       </w:pPr>
       <w:hyperlink r:id="rId15" w:history="1">
@@ -700,17 +690,15 @@
       <w:sdtContent>
         <w:p>
           <w:pPr>
-            <w:pStyle w:val="Overskrift"/>
+            <w:pStyle w:val="TOCHeading"/>
           </w:pPr>
           <w:r>
             <w:t>Indholdsfortegnelse</w:t>
           </w:r>
-          <w:bookmarkStart w:id="0" w:name="_GoBack"/>
-          <w:bookmarkEnd w:id="0"/>
         </w:p>
         <w:p>
           <w:pPr>
-            <w:pStyle w:val="Indholdsfortegnelse1"/>
+            <w:pStyle w:val="TOC1"/>
             <w:tabs>
               <w:tab w:val="right" w:leader="dot" w:pos="9628"/>
             </w:tabs>
@@ -728,7 +716,7 @@
           <w:r>
             <w:fldChar w:fldCharType="separate"/>
           </w:r>
-          <w:hyperlink w:anchor="_Toc23408049" w:history="1">
+          <w:hyperlink w:anchor="_Toc23409223" w:history="1">
             <w:r>
               <w:rPr>
                 <w:rStyle w:val="Hyperlink"/>
@@ -755,7 +743,7 @@
                 <w:noProof/>
                 <w:webHidden/>
               </w:rPr>
-              <w:instrText xml:space="preserve"> PAGEREF _Toc23408049 \h </w:instrText>
+              <w:instrText xml:space="preserve"> PAGEREF _Toc23409223 \h </w:instrText>
             </w:r>
             <w:r>
               <w:rPr>
@@ -788,7 +776,7 @@
         </w:p>
         <w:p>
           <w:pPr>
-            <w:pStyle w:val="Indholdsfortegnelse2"/>
+            <w:pStyle w:val="TOC2"/>
             <w:tabs>
               <w:tab w:val="right" w:leader="dot" w:pos="9628"/>
             </w:tabs>
@@ -797,7 +785,7 @@
               <w:noProof/>
             </w:rPr>
           </w:pPr>
-          <w:hyperlink w:anchor="_Toc23408050" w:history="1">
+          <w:hyperlink w:anchor="_Toc23409224" w:history="1">
             <w:r>
               <w:rPr>
                 <w:rStyle w:val="Hyperlink"/>
@@ -824,7 +812,7 @@
                 <w:noProof/>
                 <w:webHidden/>
               </w:rPr>
-              <w:instrText xml:space="preserve"> PAGEREF _Toc23408050 \h </w:instrText>
+              <w:instrText xml:space="preserve"> PAGEREF _Toc23409224 \h </w:instrText>
             </w:r>
             <w:r>
               <w:rPr>
@@ -857,7 +845,7 @@
         </w:p>
         <w:p>
           <w:pPr>
-            <w:pStyle w:val="Indholdsfortegnelse2"/>
+            <w:pStyle w:val="TOC2"/>
             <w:tabs>
               <w:tab w:val="right" w:leader="dot" w:pos="9628"/>
             </w:tabs>
@@ -866,7 +854,7 @@
               <w:noProof/>
             </w:rPr>
           </w:pPr>
-          <w:hyperlink w:anchor="_Toc23408051" w:history="1">
+          <w:hyperlink w:anchor="_Toc23409225" w:history="1">
             <w:r>
               <w:rPr>
                 <w:rStyle w:val="Hyperlink"/>
@@ -893,7 +881,7 @@
                 <w:noProof/>
                 <w:webHidden/>
               </w:rPr>
-              <w:instrText xml:space="preserve"> PAGEREF _Toc23408051 \h </w:instrText>
+              <w:instrText xml:space="preserve"> PAGEREF _Toc23409225 \h </w:instrText>
             </w:r>
             <w:r>
               <w:rPr>
@@ -926,7 +914,7 @@
         </w:p>
         <w:p>
           <w:pPr>
-            <w:pStyle w:val="Indholdsfortegnelse3"/>
+            <w:pStyle w:val="TOC3"/>
             <w:tabs>
               <w:tab w:val="right" w:leader="dot" w:pos="9628"/>
             </w:tabs>
@@ -935,7 +923,7 @@
               <w:noProof/>
             </w:rPr>
           </w:pPr>
-          <w:hyperlink w:anchor="_Toc23408052" w:history="1">
+          <w:hyperlink w:anchor="_Toc23409226" w:history="1">
             <w:r>
               <w:rPr>
                 <w:rStyle w:val="Hyperlink"/>
@@ -962,7 +950,7 @@
                 <w:noProof/>
                 <w:webHidden/>
               </w:rPr>
-              <w:instrText xml:space="preserve"> PAGEREF _Toc23408052 \h </w:instrText>
+              <w:instrText xml:space="preserve"> PAGEREF _Toc23409226 \h </w:instrText>
             </w:r>
             <w:r>
               <w:rPr>
@@ -995,7 +983,7 @@
         </w:p>
         <w:p>
           <w:pPr>
-            <w:pStyle w:val="Indholdsfortegnelse3"/>
+            <w:pStyle w:val="TOC3"/>
             <w:tabs>
               <w:tab w:val="right" w:leader="dot" w:pos="9628"/>
             </w:tabs>
@@ -1004,7 +992,7 @@
               <w:noProof/>
             </w:rPr>
           </w:pPr>
-          <w:hyperlink w:anchor="_Toc23408053" w:history="1">
+          <w:hyperlink w:anchor="_Toc23409227" w:history="1">
             <w:r>
               <w:rPr>
                 <w:rStyle w:val="Hyperlink"/>
@@ -1031,7 +1019,7 @@
                 <w:noProof/>
                 <w:webHidden/>
               </w:rPr>
-              <w:instrText xml:space="preserve"> PAGEREF _Toc23408053 \h </w:instrText>
+              <w:instrText xml:space="preserve"> PAGEREF _Toc23409227 \h </w:instrText>
             </w:r>
             <w:r>
               <w:rPr>
@@ -1064,7 +1052,7 @@
         </w:p>
         <w:p>
           <w:pPr>
-            <w:pStyle w:val="Indholdsfortegnelse3"/>
+            <w:pStyle w:val="TOC3"/>
             <w:tabs>
               <w:tab w:val="right" w:leader="dot" w:pos="9628"/>
             </w:tabs>
@@ -1073,7 +1061,7 @@
               <w:noProof/>
             </w:rPr>
           </w:pPr>
-          <w:hyperlink w:anchor="_Toc23408054" w:history="1">
+          <w:hyperlink w:anchor="_Toc23409228" w:history="1">
             <w:r>
               <w:rPr>
                 <w:rStyle w:val="Hyperlink"/>
@@ -1100,7 +1088,7 @@
                 <w:noProof/>
                 <w:webHidden/>
               </w:rPr>
-              <w:instrText xml:space="preserve"> PAGEREF _Toc23408054 \h </w:instrText>
+              <w:instrText xml:space="preserve"> PAGEREF _Toc23409228 \h </w:instrText>
             </w:r>
             <w:r>
               <w:rPr>
@@ -1133,7 +1121,7 @@
         </w:p>
         <w:p>
           <w:pPr>
-            <w:pStyle w:val="Indholdsfortegnelse3"/>
+            <w:pStyle w:val="TOC3"/>
             <w:tabs>
               <w:tab w:val="right" w:leader="dot" w:pos="9628"/>
             </w:tabs>
@@ -1142,7 +1130,7 @@
               <w:noProof/>
             </w:rPr>
           </w:pPr>
-          <w:hyperlink w:anchor="_Toc23408055" w:history="1">
+          <w:hyperlink w:anchor="_Toc23409229" w:history="1">
             <w:r>
               <w:rPr>
                 <w:rStyle w:val="Hyperlink"/>
@@ -1169,7 +1157,7 @@
                 <w:noProof/>
                 <w:webHidden/>
               </w:rPr>
-              <w:instrText xml:space="preserve"> PAGEREF _Toc23408055 \h </w:instrText>
+              <w:instrText xml:space="preserve"> PAGEREF _Toc23409229 \h </w:instrText>
             </w:r>
             <w:r>
               <w:rPr>
@@ -1202,7 +1190,7 @@
         </w:p>
         <w:p>
           <w:pPr>
-            <w:pStyle w:val="Indholdsfortegnelse3"/>
+            <w:pStyle w:val="TOC3"/>
             <w:tabs>
               <w:tab w:val="right" w:leader="dot" w:pos="9628"/>
             </w:tabs>
@@ -1211,7 +1199,7 @@
               <w:noProof/>
             </w:rPr>
           </w:pPr>
-          <w:hyperlink w:anchor="_Toc23408056" w:history="1">
+          <w:hyperlink w:anchor="_Toc23409230" w:history="1">
             <w:r>
               <w:rPr>
                 <w:rStyle w:val="Hyperlink"/>
@@ -1238,7 +1226,7 @@
                 <w:noProof/>
                 <w:webHidden/>
               </w:rPr>
-              <w:instrText xml:space="preserve"> PAGEREF _Toc23408056 \h </w:instrText>
+              <w:instrText xml:space="preserve"> PAGEREF _Toc23409230 \h </w:instrText>
             </w:r>
             <w:r>
               <w:rPr>
@@ -1271,7 +1259,7 @@
         </w:p>
         <w:p>
           <w:pPr>
-            <w:pStyle w:val="Indholdsfortegnelse1"/>
+            <w:pStyle w:val="TOC1"/>
             <w:tabs>
               <w:tab w:val="right" w:leader="dot" w:pos="9628"/>
             </w:tabs>
@@ -1280,7 +1268,7 @@
               <w:noProof/>
             </w:rPr>
           </w:pPr>
-          <w:hyperlink w:anchor="_Toc23408057" w:history="1">
+          <w:hyperlink w:anchor="_Toc23409231" w:history="1">
             <w:r>
               <w:rPr>
                 <w:rStyle w:val="Hyperlink"/>
@@ -1307,7 +1295,7 @@
                 <w:noProof/>
                 <w:webHidden/>
               </w:rPr>
-              <w:instrText xml:space="preserve"> PAGEREF _Toc23408057 \h </w:instrText>
+              <w:instrText xml:space="preserve"> PAGEREF _Toc23409231 \h </w:instrText>
             </w:r>
             <w:r>
               <w:rPr>
@@ -1340,7 +1328,7 @@
         </w:p>
         <w:p>
           <w:pPr>
-            <w:pStyle w:val="Indholdsfortegnelse2"/>
+            <w:pStyle w:val="TOC2"/>
             <w:tabs>
               <w:tab w:val="right" w:leader="dot" w:pos="9628"/>
             </w:tabs>
@@ -1349,7 +1337,7 @@
               <w:noProof/>
             </w:rPr>
           </w:pPr>
-          <w:hyperlink w:anchor="_Toc23408058" w:history="1">
+          <w:hyperlink w:anchor="_Toc23409232" w:history="1">
             <w:r>
               <w:rPr>
                 <w:rStyle w:val="Hyperlink"/>
@@ -1376,7 +1364,7 @@
                 <w:noProof/>
                 <w:webHidden/>
               </w:rPr>
-              <w:instrText xml:space="preserve"> PAGEREF _Toc23408058 \h </w:instrText>
+              <w:instrText xml:space="preserve"> PAGEREF _Toc23409232 \h </w:instrText>
             </w:r>
             <w:r>
               <w:rPr>
@@ -1409,7 +1397,7 @@
         </w:p>
         <w:p>
           <w:pPr>
-            <w:pStyle w:val="Indholdsfortegnelse3"/>
+            <w:pStyle w:val="TOC3"/>
             <w:tabs>
               <w:tab w:val="right" w:leader="dot" w:pos="9628"/>
             </w:tabs>
@@ -1418,7 +1406,7 @@
               <w:noProof/>
             </w:rPr>
           </w:pPr>
-          <w:hyperlink w:anchor="_Toc23408059" w:history="1">
+          <w:hyperlink w:anchor="_Toc23409233" w:history="1">
             <w:r>
               <w:rPr>
                 <w:rStyle w:val="Hyperlink"/>
@@ -1445,7 +1433,7 @@
                 <w:noProof/>
                 <w:webHidden/>
               </w:rPr>
-              <w:instrText xml:space="preserve"> PAGEREF _Toc23408059 \h </w:instrText>
+              <w:instrText xml:space="preserve"> PAGEREF _Toc23409233 \h </w:instrText>
             </w:r>
             <w:r>
               <w:rPr>
@@ -1478,7 +1466,7 @@
         </w:p>
         <w:p>
           <w:pPr>
-            <w:pStyle w:val="Indholdsfortegnelse3"/>
+            <w:pStyle w:val="TOC3"/>
             <w:tabs>
               <w:tab w:val="right" w:leader="dot" w:pos="9628"/>
             </w:tabs>
@@ -1487,7 +1475,7 @@
               <w:noProof/>
             </w:rPr>
           </w:pPr>
-          <w:hyperlink w:anchor="_Toc23408060" w:history="1">
+          <w:hyperlink w:anchor="_Toc23409234" w:history="1">
             <w:r>
               <w:rPr>
                 <w:rStyle w:val="Hyperlink"/>
@@ -1514,7 +1502,7 @@
                 <w:noProof/>
                 <w:webHidden/>
               </w:rPr>
-              <w:instrText xml:space="preserve"> PAGEREF _Toc23408060 \h </w:instrText>
+              <w:instrText xml:space="preserve"> PAGEREF _Toc23409234 \h </w:instrText>
             </w:r>
             <w:r>
               <w:rPr>
@@ -1547,7 +1535,7 @@
         </w:p>
         <w:p>
           <w:pPr>
-            <w:pStyle w:val="Indholdsfortegnelse3"/>
+            <w:pStyle w:val="TOC3"/>
             <w:tabs>
               <w:tab w:val="right" w:leader="dot" w:pos="9628"/>
             </w:tabs>
@@ -1556,7 +1544,7 @@
               <w:noProof/>
             </w:rPr>
           </w:pPr>
-          <w:hyperlink w:anchor="_Toc23408061" w:history="1">
+          <w:hyperlink w:anchor="_Toc23409235" w:history="1">
             <w:r>
               <w:rPr>
                 <w:rStyle w:val="Hyperlink"/>
@@ -1583,7 +1571,7 @@
                 <w:noProof/>
                 <w:webHidden/>
               </w:rPr>
-              <w:instrText xml:space="preserve"> PAGEREF _Toc23408061 \h </w:instrText>
+              <w:instrText xml:space="preserve"> PAGEREF _Toc23409235 \h </w:instrText>
             </w:r>
             <w:r>
               <w:rPr>
@@ -1616,7 +1604,7 @@
         </w:p>
         <w:p>
           <w:pPr>
-            <w:pStyle w:val="Indholdsfortegnelse1"/>
+            <w:pStyle w:val="TOC1"/>
             <w:tabs>
               <w:tab w:val="right" w:leader="dot" w:pos="9628"/>
             </w:tabs>
@@ -1625,7 +1613,7 @@
               <w:noProof/>
             </w:rPr>
           </w:pPr>
-          <w:hyperlink w:anchor="_Toc23408062" w:history="1">
+          <w:hyperlink w:anchor="_Toc23409236" w:history="1">
             <w:r>
               <w:rPr>
                 <w:rStyle w:val="Hyperlink"/>
@@ -1652,7 +1640,7 @@
                 <w:noProof/>
                 <w:webHidden/>
               </w:rPr>
-              <w:instrText xml:space="preserve"> PAGEREF _Toc23408062 \h </w:instrText>
+              <w:instrText xml:space="preserve"> PAGEREF _Toc23409236 \h </w:instrText>
             </w:r>
             <w:r>
               <w:rPr>
@@ -1685,7 +1673,7 @@
         </w:p>
         <w:p>
           <w:pPr>
-            <w:pStyle w:val="Indholdsfortegnelse2"/>
+            <w:pStyle w:val="TOC2"/>
             <w:tabs>
               <w:tab w:val="right" w:leader="dot" w:pos="9628"/>
             </w:tabs>
@@ -1694,7 +1682,7 @@
               <w:noProof/>
             </w:rPr>
           </w:pPr>
-          <w:hyperlink w:anchor="_Toc23408063" w:history="1">
+          <w:hyperlink w:anchor="_Toc23409237" w:history="1">
             <w:r>
               <w:rPr>
                 <w:rStyle w:val="Hyperlink"/>
@@ -1721,7 +1709,7 @@
                 <w:noProof/>
                 <w:webHidden/>
               </w:rPr>
-              <w:instrText xml:space="preserve"> PAGEREF _Toc23408063 \h </w:instrText>
+              <w:instrText xml:space="preserve"> PAGEREF _Toc23409237 \h </w:instrText>
             </w:r>
             <w:r>
               <w:rPr>
@@ -1754,7 +1742,7 @@
         </w:p>
         <w:p>
           <w:pPr>
-            <w:pStyle w:val="Indholdsfortegnelse2"/>
+            <w:pStyle w:val="TOC2"/>
             <w:tabs>
               <w:tab w:val="right" w:leader="dot" w:pos="9628"/>
             </w:tabs>
@@ -1763,7 +1751,7 @@
               <w:noProof/>
             </w:rPr>
           </w:pPr>
-          <w:hyperlink w:anchor="_Toc23408064" w:history="1">
+          <w:hyperlink w:anchor="_Toc23409238" w:history="1">
             <w:r>
               <w:rPr>
                 <w:rStyle w:val="Hyperlink"/>
@@ -1790,7 +1778,7 @@
                 <w:noProof/>
                 <w:webHidden/>
               </w:rPr>
-              <w:instrText xml:space="preserve"> PAGEREF _Toc23408064 \h </w:instrText>
+              <w:instrText xml:space="preserve"> PAGEREF _Toc23409238 \h </w:instrText>
             </w:r>
             <w:r>
               <w:rPr>
@@ -1823,7 +1811,7 @@
         </w:p>
         <w:p>
           <w:pPr>
-            <w:pStyle w:val="Indholdsfortegnelse1"/>
+            <w:pStyle w:val="TOC1"/>
             <w:tabs>
               <w:tab w:val="right" w:leader="dot" w:pos="9628"/>
             </w:tabs>
@@ -1832,7 +1820,7 @@
               <w:noProof/>
             </w:rPr>
           </w:pPr>
-          <w:hyperlink w:anchor="_Toc23408065" w:history="1">
+          <w:hyperlink w:anchor="_Toc23409239" w:history="1">
             <w:r>
               <w:rPr>
                 <w:rStyle w:val="Hyperlink"/>
@@ -1859,7 +1847,7 @@
                 <w:noProof/>
                 <w:webHidden/>
               </w:rPr>
-              <w:instrText xml:space="preserve"> PAGEREF _Toc23408065 \h </w:instrText>
+              <w:instrText xml:space="preserve"> PAGEREF _Toc23409239 \h </w:instrText>
             </w:r>
             <w:r>
               <w:rPr>
@@ -1892,7 +1880,7 @@
         </w:p>
         <w:p>
           <w:pPr>
-            <w:pStyle w:val="Indholdsfortegnelse1"/>
+            <w:pStyle w:val="TOC1"/>
             <w:tabs>
               <w:tab w:val="right" w:leader="dot" w:pos="9628"/>
             </w:tabs>
@@ -1901,7 +1889,7 @@
               <w:noProof/>
             </w:rPr>
           </w:pPr>
-          <w:hyperlink w:anchor="_Toc23408066" w:history="1">
+          <w:hyperlink w:anchor="_Toc23409240" w:history="1">
             <w:r>
               <w:rPr>
                 <w:rStyle w:val="Hyperlink"/>
@@ -1928,7 +1916,7 @@
                 <w:noProof/>
                 <w:webHidden/>
               </w:rPr>
-              <w:instrText xml:space="preserve"> PAGEREF _Toc23408066 \h </w:instrText>
+              <w:instrText xml:space="preserve"> PAGEREF _Toc23409240 \h </w:instrText>
             </w:r>
             <w:r>
               <w:rPr>
@@ -1961,7 +1949,7 @@
         </w:p>
         <w:p>
           <w:pPr>
-            <w:pStyle w:val="Indholdsfortegnelse1"/>
+            <w:pStyle w:val="TOC1"/>
             <w:tabs>
               <w:tab w:val="right" w:leader="dot" w:pos="9628"/>
             </w:tabs>
@@ -1970,7 +1958,7 @@
               <w:noProof/>
             </w:rPr>
           </w:pPr>
-          <w:hyperlink w:anchor="_Toc23408067" w:history="1">
+          <w:hyperlink w:anchor="_Toc23409241" w:history="1">
             <w:r>
               <w:rPr>
                 <w:rStyle w:val="Hyperlink"/>
@@ -1997,7 +1985,7 @@
                 <w:noProof/>
                 <w:webHidden/>
               </w:rPr>
-              <w:instrText xml:space="preserve"> PAGEREF _Toc23408067 \h </w:instrText>
+              <w:instrText xml:space="preserve"> PAGEREF _Toc23409241 \h </w:instrText>
             </w:r>
             <w:r>
               <w:rPr>
@@ -2030,7 +2018,7 @@
         </w:p>
         <w:p>
           <w:pPr>
-            <w:pStyle w:val="Indholdsfortegnelse1"/>
+            <w:pStyle w:val="TOC1"/>
             <w:tabs>
               <w:tab w:val="right" w:leader="dot" w:pos="9628"/>
             </w:tabs>
@@ -2039,7 +2027,7 @@
               <w:noProof/>
             </w:rPr>
           </w:pPr>
-          <w:hyperlink w:anchor="_Toc23408068" w:history="1">
+          <w:hyperlink w:anchor="_Toc23409242" w:history="1">
             <w:r>
               <w:rPr>
                 <w:rStyle w:val="Hyperlink"/>
@@ -2066,7 +2054,7 @@
                 <w:noProof/>
                 <w:webHidden/>
               </w:rPr>
-              <w:instrText xml:space="preserve"> PAGEREF _Toc23408068 \h </w:instrText>
+              <w:instrText xml:space="preserve"> PAGEREF _Toc23409242 \h </w:instrText>
             </w:r>
             <w:r>
               <w:rPr>
@@ -2099,7 +2087,7 @@
         </w:p>
         <w:p>
           <w:pPr>
-            <w:pStyle w:val="Indholdsfortegnelse2"/>
+            <w:pStyle w:val="TOC2"/>
             <w:tabs>
               <w:tab w:val="right" w:leader="dot" w:pos="9628"/>
             </w:tabs>
@@ -2108,7 +2096,7 @@
               <w:noProof/>
             </w:rPr>
           </w:pPr>
-          <w:hyperlink w:anchor="_Toc23408069" w:history="1">
+          <w:hyperlink w:anchor="_Toc23409243" w:history="1">
             <w:r>
               <w:rPr>
                 <w:rStyle w:val="Hyperlink"/>
@@ -2135,7 +2123,7 @@
                 <w:noProof/>
                 <w:webHidden/>
               </w:rPr>
-              <w:instrText xml:space="preserve"> PAGEREF _Toc23408069 \h </w:instrText>
+              <w:instrText xml:space="preserve"> PAGEREF _Toc23409243 \h </w:instrText>
             </w:r>
             <w:r>
               <w:rPr>
@@ -2168,7 +2156,7 @@
         </w:p>
         <w:p>
           <w:pPr>
-            <w:pStyle w:val="Indholdsfortegnelse2"/>
+            <w:pStyle w:val="TOC2"/>
             <w:tabs>
               <w:tab w:val="right" w:leader="dot" w:pos="9628"/>
             </w:tabs>
@@ -2177,7 +2165,7 @@
               <w:noProof/>
             </w:rPr>
           </w:pPr>
-          <w:hyperlink w:anchor="_Toc23408070" w:history="1">
+          <w:hyperlink w:anchor="_Toc23409244" w:history="1">
             <w:r>
               <w:rPr>
                 <w:rStyle w:val="Hyperlink"/>
@@ -2204,7 +2192,7 @@
                 <w:noProof/>
                 <w:webHidden/>
               </w:rPr>
-              <w:instrText xml:space="preserve"> PAGEREF _Toc23408070 \h </w:instrText>
+              <w:instrText xml:space="preserve"> PAGEREF _Toc23409244 \h </w:instrText>
             </w:r>
             <w:r>
               <w:rPr>
@@ -2237,7 +2225,7 @@
         </w:p>
         <w:p>
           <w:pPr>
-            <w:pStyle w:val="Indholdsfortegnelse2"/>
+            <w:pStyle w:val="TOC2"/>
             <w:tabs>
               <w:tab w:val="right" w:leader="dot" w:pos="9628"/>
             </w:tabs>
@@ -2246,7 +2234,7 @@
               <w:noProof/>
             </w:rPr>
           </w:pPr>
-          <w:hyperlink w:anchor="_Toc23408071" w:history="1">
+          <w:hyperlink w:anchor="_Toc23409245" w:history="1">
             <w:r>
               <w:rPr>
                 <w:rStyle w:val="Hyperlink"/>
@@ -2273,7 +2261,7 @@
                 <w:noProof/>
                 <w:webHidden/>
               </w:rPr>
-              <w:instrText xml:space="preserve"> PAGEREF _Toc23408071 \h </w:instrText>
+              <w:instrText xml:space="preserve"> PAGEREF _Toc23409245 \h </w:instrText>
             </w:r>
             <w:r>
               <w:rPr>
@@ -2306,7 +2294,7 @@
         </w:p>
         <w:p>
           <w:pPr>
-            <w:pStyle w:val="Indholdsfortegnelse2"/>
+            <w:pStyle w:val="TOC2"/>
             <w:tabs>
               <w:tab w:val="right" w:leader="dot" w:pos="9628"/>
             </w:tabs>
@@ -2315,7 +2303,7 @@
               <w:noProof/>
             </w:rPr>
           </w:pPr>
-          <w:hyperlink w:anchor="_Toc23408072" w:history="1">
+          <w:hyperlink w:anchor="_Toc23409246" w:history="1">
             <w:r>
               <w:rPr>
                 <w:rStyle w:val="Hyperlink"/>
@@ -2342,7 +2330,7 @@
                 <w:noProof/>
                 <w:webHidden/>
               </w:rPr>
-              <w:instrText xml:space="preserve"> PAGEREF _Toc23408072 \h </w:instrText>
+              <w:instrText xml:space="preserve"> PAGEREF _Toc23409246 \h </w:instrText>
             </w:r>
             <w:r>
               <w:rPr>
@@ -2375,7 +2363,7 @@
         </w:p>
         <w:p>
           <w:pPr>
-            <w:pStyle w:val="Indholdsfortegnelse1"/>
+            <w:pStyle w:val="TOC1"/>
             <w:tabs>
               <w:tab w:val="right" w:leader="dot" w:pos="9628"/>
             </w:tabs>
@@ -2384,7 +2372,7 @@
               <w:noProof/>
             </w:rPr>
           </w:pPr>
-          <w:hyperlink w:anchor="_Toc23408073" w:history="1">
+          <w:hyperlink w:anchor="_Toc23409247" w:history="1">
             <w:r>
               <w:rPr>
                 <w:rStyle w:val="Hyperlink"/>
@@ -2411,7 +2399,7 @@
                 <w:noProof/>
                 <w:webHidden/>
               </w:rPr>
-              <w:instrText xml:space="preserve"> PAGEREF _Toc23408073 \h </w:instrText>
+              <w:instrText xml:space="preserve"> PAGEREF _Toc23409247 \h </w:instrText>
             </w:r>
             <w:r>
               <w:rPr>
@@ -2444,7 +2432,7 @@
         </w:p>
         <w:p>
           <w:pPr>
-            <w:pStyle w:val="Indholdsfortegnelse2"/>
+            <w:pStyle w:val="TOC2"/>
             <w:tabs>
               <w:tab w:val="right" w:leader="dot" w:pos="9628"/>
             </w:tabs>
@@ -2453,7 +2441,7 @@
               <w:noProof/>
             </w:rPr>
           </w:pPr>
-          <w:hyperlink w:anchor="_Toc23408074" w:history="1">
+          <w:hyperlink w:anchor="_Toc23409248" w:history="1">
             <w:r>
               <w:rPr>
                 <w:rStyle w:val="Hyperlink"/>
@@ -2480,7 +2468,7 @@
                 <w:noProof/>
                 <w:webHidden/>
               </w:rPr>
-              <w:instrText xml:space="preserve"> PAGEREF _Toc23408074 \h </w:instrText>
+              <w:instrText xml:space="preserve"> PAGEREF _Toc23409248 \h </w:instrText>
             </w:r>
             <w:r>
               <w:rPr>
@@ -2513,7 +2501,7 @@
         </w:p>
         <w:p>
           <w:pPr>
-            <w:pStyle w:val="Indholdsfortegnelse2"/>
+            <w:pStyle w:val="TOC2"/>
             <w:tabs>
               <w:tab w:val="right" w:leader="dot" w:pos="9628"/>
             </w:tabs>
@@ -2522,7 +2510,7 @@
               <w:noProof/>
             </w:rPr>
           </w:pPr>
-          <w:hyperlink w:anchor="_Toc23408075" w:history="1">
+          <w:hyperlink w:anchor="_Toc23409249" w:history="1">
             <w:r>
               <w:rPr>
                 <w:rStyle w:val="Hyperlink"/>
@@ -2549,7 +2537,7 @@
                 <w:noProof/>
                 <w:webHidden/>
               </w:rPr>
-              <w:instrText xml:space="preserve"> PAGEREF _Toc23408075 \h </w:instrText>
+              <w:instrText xml:space="preserve"> PAGEREF _Toc23409249 \h </w:instrText>
             </w:r>
             <w:r>
               <w:rPr>
@@ -2582,7 +2570,7 @@
         </w:p>
         <w:p>
           <w:pPr>
-            <w:pStyle w:val="Indholdsfortegnelse2"/>
+            <w:pStyle w:val="TOC2"/>
             <w:tabs>
               <w:tab w:val="right" w:leader="dot" w:pos="9628"/>
             </w:tabs>
@@ -2591,7 +2579,7 @@
               <w:noProof/>
             </w:rPr>
           </w:pPr>
-          <w:hyperlink w:anchor="_Toc23408076" w:history="1">
+          <w:hyperlink w:anchor="_Toc23409250" w:history="1">
             <w:r>
               <w:rPr>
                 <w:rStyle w:val="Hyperlink"/>
@@ -2618,7 +2606,7 @@
                 <w:noProof/>
                 <w:webHidden/>
               </w:rPr>
-              <w:instrText xml:space="preserve"> PAGEREF _Toc23408076 \h </w:instrText>
+              <w:instrText xml:space="preserve"> PAGEREF _Toc23409250 \h </w:instrText>
             </w:r>
             <w:r>
               <w:rPr>
@@ -2651,7 +2639,7 @@
         </w:p>
         <w:p>
           <w:pPr>
-            <w:pStyle w:val="Indholdsfortegnelse1"/>
+            <w:pStyle w:val="TOC2"/>
             <w:tabs>
               <w:tab w:val="right" w:leader="dot" w:pos="9628"/>
             </w:tabs>
@@ -2660,11 +2648,81 @@
               <w:noProof/>
             </w:rPr>
           </w:pPr>
-          <w:hyperlink w:anchor="_Toc23408077" w:history="1">
+          <w:hyperlink w:anchor="_Toc23409251" w:history="1">
             <w:r>
               <w:rPr>
                 <w:rStyle w:val="Hyperlink"/>
                 <w:noProof/>
+                <w:lang w:val="en-DK"/>
+              </w:rPr>
+              <w:t>UI Tests</w:t>
+            </w:r>
+            <w:r>
+              <w:rPr>
+                <w:noProof/>
+                <w:webHidden/>
+              </w:rPr>
+              <w:tab/>
+            </w:r>
+            <w:r>
+              <w:rPr>
+                <w:noProof/>
+                <w:webHidden/>
+              </w:rPr>
+              <w:fldChar w:fldCharType="begin"/>
+            </w:r>
+            <w:r>
+              <w:rPr>
+                <w:noProof/>
+                <w:webHidden/>
+              </w:rPr>
+              <w:instrText xml:space="preserve"> PAGEREF _Toc23409251 \h </w:instrText>
+            </w:r>
+            <w:r>
+              <w:rPr>
+                <w:noProof/>
+                <w:webHidden/>
+              </w:rPr>
+            </w:r>
+            <w:r>
+              <w:rPr>
+                <w:noProof/>
+                <w:webHidden/>
+              </w:rPr>
+              <w:fldChar w:fldCharType="separate"/>
+            </w:r>
+            <w:r>
+              <w:rPr>
+                <w:noProof/>
+                <w:webHidden/>
+              </w:rPr>
+              <w:t>12</w:t>
+            </w:r>
+            <w:r>
+              <w:rPr>
+                <w:noProof/>
+                <w:webHidden/>
+              </w:rPr>
+              <w:fldChar w:fldCharType="end"/>
+            </w:r>
+          </w:hyperlink>
+        </w:p>
+        <w:p>
+          <w:pPr>
+            <w:pStyle w:val="TOC1"/>
+            <w:tabs>
+              <w:tab w:val="right" w:leader="dot" w:pos="9628"/>
+            </w:tabs>
+            <w:rPr>
+              <w:rFonts w:cstheme="minorBidi"/>
+              <w:noProof/>
+            </w:rPr>
+          </w:pPr>
+          <w:hyperlink w:anchor="_Toc23409252" w:history="1">
+            <w:r>
+              <w:rPr>
+                <w:rStyle w:val="Hyperlink"/>
+                <w:noProof/>
               </w:rPr>
               <w:t>Bilag</w:t>
             </w:r>
@@ -2687,7 +2745,7 @@
                 <w:noProof/>
                 <w:webHidden/>
               </w:rPr>
-              <w:instrText xml:space="preserve"> PAGEREF _Toc23408077 \h </w:instrText>
+              <w:instrText xml:space="preserve"> PAGEREF _Toc23409252 \h </w:instrText>
             </w:r>
             <w:r>
               <w:rPr>
@@ -2744,14 +2802,14 @@
     </w:p>
     <w:p>
       <w:pPr>
-        <w:pStyle w:val="Overskrift1"/>
-      </w:pPr>
-      <w:bookmarkStart w:id="1" w:name="_Toc23408049"/>
+        <w:pStyle w:val="Heading1"/>
+      </w:pPr>
+      <w:bookmarkStart w:id="0" w:name="_Toc23409223"/>
       <w:r>
         <w:lastRenderedPageBreak/>
         <w:t>Indledning</w:t>
       </w:r>
-      <w:bookmarkEnd w:id="1"/>
+      <w:bookmarkEnd w:id="0"/>
     </w:p>
     <w:p>
       <w:r>
@@ -2790,13 +2848,13 @@
     </w:p>
     <w:p>
       <w:pPr>
-        <w:pStyle w:val="Overskrift2"/>
-      </w:pPr>
-      <w:bookmarkStart w:id="2" w:name="_Toc23408050"/>
+        <w:pStyle w:val="Heading2"/>
+      </w:pPr>
+      <w:bookmarkStart w:id="1" w:name="_Toc23409224"/>
       <w:r>
         <w:t>Baggrund</w:t>
       </w:r>
-      <w:bookmarkEnd w:id="2"/>
+      <w:bookmarkEnd w:id="1"/>
     </w:p>
     <w:p>
       <w:r>
@@ -2817,7 +2875,7 @@
     </w:p>
     <w:p>
       <w:pPr>
-        <w:pStyle w:val="Listeafsnit"/>
+        <w:pStyle w:val="ListParagraph"/>
         <w:numPr>
           <w:ilvl w:val="0"/>
           <w:numId w:val="3"/>
@@ -2828,7 +2886,7 @@
       </w:r>
       <w:r>
         <w:rPr>
-          <w:rStyle w:val="Fodnotehenvisning"/>
+          <w:rStyle w:val="FootnoteReference"/>
         </w:rPr>
         <w:footnoteReference w:id="1"/>
       </w:r>
@@ -2838,7 +2896,7 @@
     </w:p>
     <w:p>
       <w:pPr>
-        <w:pStyle w:val="Listeafsnit"/>
+        <w:pStyle w:val="ListParagraph"/>
         <w:numPr>
           <w:ilvl w:val="0"/>
           <w:numId w:val="3"/>
@@ -2850,7 +2908,7 @@
     </w:p>
     <w:p>
       <w:pPr>
-        <w:pStyle w:val="Listeafsnit"/>
+        <w:pStyle w:val="ListParagraph"/>
         <w:numPr>
           <w:ilvl w:val="0"/>
           <w:numId w:val="3"/>
@@ -2862,7 +2920,7 @@
     </w:p>
     <w:p>
       <w:pPr>
-        <w:pStyle w:val="Listeafsnit"/>
+        <w:pStyle w:val="ListParagraph"/>
         <w:numPr>
           <w:ilvl w:val="0"/>
           <w:numId w:val="3"/>
@@ -2874,7 +2932,7 @@
     </w:p>
     <w:p>
       <w:pPr>
-        <w:pStyle w:val="Listeafsnit"/>
+        <w:pStyle w:val="ListParagraph"/>
         <w:numPr>
           <w:ilvl w:val="0"/>
           <w:numId w:val="3"/>
@@ -2886,113 +2944,113 @@
     </w:p>
     <w:p>
       <w:pPr>
-        <w:pStyle w:val="Overskrift2"/>
-      </w:pPr>
-    </w:p>
-    <w:p>
-      <w:pPr>
-        <w:pStyle w:val="Overskrift2"/>
-      </w:pPr>
-      <w:bookmarkStart w:id="3" w:name="_Toc23408051"/>
+        <w:pStyle w:val="Heading2"/>
+      </w:pPr>
+    </w:p>
+    <w:p>
+      <w:pPr>
+        <w:pStyle w:val="Heading2"/>
+      </w:pPr>
+      <w:bookmarkStart w:id="2" w:name="_Toc23409225"/>
       <w:r>
         <w:t>Teknologi valg</w:t>
       </w:r>
+      <w:bookmarkEnd w:id="2"/>
+    </w:p>
+    <w:p>
+      <w:pPr>
+        <w:pStyle w:val="Heading3"/>
+      </w:pPr>
+      <w:bookmarkStart w:id="3" w:name="_Toc23409226"/>
+      <w:r>
+        <w:t>JDBC MySQL</w:t>
+      </w:r>
       <w:bookmarkEnd w:id="3"/>
     </w:p>
     <w:p>
-      <w:pPr>
-        <w:pStyle w:val="Overskrift3"/>
-      </w:pPr>
-      <w:bookmarkStart w:id="4" w:name="_Toc23408052"/>
-      <w:r>
-        <w:t>JDBC MySQL</w:t>
+      <w:r>
+        <w:t>For at danne forbindelse med vores MySQL database, gør vi brug af JDBC-version 8.0.17</w:t>
+      </w:r>
+      <w:r>
+        <w:t>, dette er derfor et krav for at kunne tilgå database og derved for at kunne afvikle applikationen.</w:t>
+      </w:r>
+    </w:p>
+    <w:p>
+      <w:pPr>
+        <w:pStyle w:val="Heading3"/>
+      </w:pPr>
+      <w:bookmarkStart w:id="4" w:name="_Toc23409227"/>
+      <w:r>
+        <w:t>JUnit</w:t>
+      </w:r>
+      <w:r>
+        <w:t>,</w:t>
+      </w:r>
+      <w:r>
+        <w:t xml:space="preserve"> Mockito</w:t>
+      </w:r>
+      <w:r>
+        <w:t xml:space="preserve"> &amp; Selenium</w:t>
       </w:r>
       <w:bookmarkEnd w:id="4"/>
     </w:p>
     <w:p>
       <w:r>
-        <w:t>For at danne forbindelse med vores MySQL database, gør vi brug af JDBC-version 8.0.17</w:t>
-      </w:r>
-      <w:r>
-        <w:t>, dette er derfor et krav for at kunne tilgå database og derved for at kunne afvikle applikationen.</w:t>
-      </w:r>
-    </w:p>
-    <w:p>
-      <w:pPr>
-        <w:pStyle w:val="Overskrift3"/>
-      </w:pPr>
-      <w:bookmarkStart w:id="5" w:name="_Toc23408053"/>
-      <w:r>
-        <w:t>JUnit</w:t>
+        <w:t>For at kunne bedst teste og sikre stabilitet, gør vi brug af både JUnit-version 4.12</w:t>
       </w:r>
       <w:r>
         <w:t>,</w:t>
       </w:r>
       <w:r>
-        <w:t xml:space="preserve"> Mockito</w:t>
-      </w:r>
-      <w:r>
-        <w:t xml:space="preserve"> &amp; Selenium</w:t>
+        <w:t xml:space="preserve"> Mockito-version 3.0.0</w:t>
+      </w:r>
+      <w:r>
+        <w:t xml:space="preserve"> og Selenium-version 3.5.3</w:t>
+      </w:r>
+    </w:p>
+    <w:p>
+      <w:pPr>
+        <w:pStyle w:val="Heading3"/>
+      </w:pPr>
+      <w:bookmarkStart w:id="5" w:name="_Toc23409228"/>
+      <w:r>
+        <w:t>Git &amp; Github</w:t>
       </w:r>
       <w:bookmarkEnd w:id="5"/>
     </w:p>
     <w:p>
       <w:r>
-        <w:t>For at kunne bedst teste og sikre stabilitet, gør vi brug af både JUnit-version 4.12</w:t>
-      </w:r>
-      <w:r>
-        <w:t>,</w:t>
-      </w:r>
-      <w:r>
-        <w:t xml:space="preserve"> Mockito-version 3.0.0</w:t>
-      </w:r>
-      <w:r>
-        <w:t xml:space="preserve"> og Selenium-version 3.5.3</w:t>
-      </w:r>
-    </w:p>
-    <w:p>
-      <w:pPr>
-        <w:pStyle w:val="Overskrift3"/>
-      </w:pPr>
-      <w:bookmarkStart w:id="6" w:name="_Toc23408054"/>
-      <w:r>
-        <w:t>Git &amp; Github</w:t>
+        <w:t xml:space="preserve">Der er gjort brug </w:t>
+      </w:r>
+      <w:r>
+        <w:t>af Git version 2.23.0 og Github til versionsstyring, hvilke også betyder at udviklingsmiljøet er underordnet, da ingen irrelevante filer deles.</w:t>
+      </w:r>
+    </w:p>
+    <w:p>
+      <w:pPr>
+        <w:pStyle w:val="Heading3"/>
+      </w:pPr>
+      <w:bookmarkStart w:id="6" w:name="_Toc23409229"/>
+      <w:r>
+        <w:t>Digital Ocean Droplet</w:t>
       </w:r>
       <w:bookmarkEnd w:id="6"/>
     </w:p>
     <w:p>
       <w:r>
-        <w:t xml:space="preserve">Der er gjort brug </w:t>
-      </w:r>
-      <w:r>
-        <w:t>af Git version 2.23.0 og Github til versionsstyring, hvilke også betyder at udviklingsmiljøet er underordnet, da ingen irrelevante filer deles.</w:t>
-      </w:r>
-    </w:p>
-    <w:p>
-      <w:pPr>
-        <w:pStyle w:val="Overskrift3"/>
-      </w:pPr>
-      <w:bookmarkStart w:id="7" w:name="_Toc23408055"/>
-      <w:r>
-        <w:t>Digital Ocean Droplet</w:t>
-      </w:r>
-      <w:bookmarkEnd w:id="7"/>
-    </w:p>
-    <w:p>
-      <w:r>
         <w:t>Til lagring af vores web-applikation, gør vi brug af en Server, hosted af DigitalOcean.  Serveren køre Ubuntu 19.04 x64 med 1 GB hukommelse og 25 GB lager plads. Severen køre Apache Tomat version 9.0.27 som håndterer HTTP kommunikationen med applikationen.</w:t>
       </w:r>
     </w:p>
     <w:p>
       <w:pPr>
-        <w:pStyle w:val="Overskrift3"/>
-      </w:pPr>
-      <w:bookmarkStart w:id="8" w:name="_Toc23408056"/>
+        <w:pStyle w:val="Heading3"/>
+      </w:pPr>
+      <w:bookmarkStart w:id="7" w:name="_Toc23409230"/>
       <w:r>
         <w:lastRenderedPageBreak/>
         <w:t>Azure DevOps</w:t>
       </w:r>
-      <w:bookmarkEnd w:id="8"/>
+      <w:bookmarkEnd w:id="7"/>
     </w:p>
     <w:p>
       <w:r>
@@ -3023,14 +3081,14 @@
     </w:p>
     <w:p>
       <w:pPr>
-        <w:pStyle w:val="Overskrift1"/>
-      </w:pPr>
-      <w:bookmarkStart w:id="9" w:name="_Toc23408057"/>
+        <w:pStyle w:val="Heading1"/>
+      </w:pPr>
+      <w:bookmarkStart w:id="8" w:name="_Toc23409231"/>
       <w:r>
         <w:lastRenderedPageBreak/>
         <w:t>Krav</w:t>
       </w:r>
-      <w:bookmarkEnd w:id="9"/>
+      <w:bookmarkEnd w:id="8"/>
     </w:p>
     <w:p>
       <w:r>
@@ -3038,7 +3096,7 @@
       </w:r>
       <w:r>
         <w:rPr>
-          <w:rStyle w:val="Fodnotehenvisning"/>
+          <w:rStyle w:val="FootnoteReference"/>
         </w:rPr>
         <w:footnoteReference w:id="2"/>
       </w:r>
@@ -3047,7 +3105,7 @@
       </w:r>
       <w:r>
         <w:rPr>
-          <w:rStyle w:val="Fodnotehenvisning"/>
+          <w:rStyle w:val="FootnoteReference"/>
         </w:rPr>
         <w:footnoteReference w:id="3"/>
       </w:r>
@@ -3069,27 +3127,27 @@
     </w:p>
     <w:p>
       <w:pPr>
-        <w:pStyle w:val="Overskrift2"/>
-      </w:pPr>
-      <w:bookmarkStart w:id="10" w:name="_Toc23408058"/>
+        <w:pStyle w:val="Heading2"/>
+      </w:pPr>
+      <w:bookmarkStart w:id="9" w:name="_Toc23409232"/>
       <w:r>
         <w:t>Funktionelle krav</w:t>
       </w:r>
+      <w:bookmarkEnd w:id="9"/>
+    </w:p>
+    <w:p>
+      <w:pPr>
+        <w:pStyle w:val="Heading3"/>
+      </w:pPr>
+      <w:bookmarkStart w:id="10" w:name="_Toc23409233"/>
+      <w:r>
+        <w:t>Bruger</w:t>
+      </w:r>
       <w:bookmarkEnd w:id="10"/>
     </w:p>
     <w:p>
       <w:pPr>
-        <w:pStyle w:val="Overskrift3"/>
-      </w:pPr>
-      <w:bookmarkStart w:id="11" w:name="_Toc23408059"/>
-      <w:r>
-        <w:t>Bruger</w:t>
-      </w:r>
-      <w:bookmarkEnd w:id="11"/>
-    </w:p>
-    <w:p>
-      <w:pPr>
-        <w:pStyle w:val="Listeafsnit"/>
+        <w:pStyle w:val="ListParagraph"/>
         <w:numPr>
           <w:ilvl w:val="0"/>
           <w:numId w:val="4"/>
@@ -3101,7 +3159,7 @@
     </w:p>
     <w:p>
       <w:pPr>
-        <w:pStyle w:val="Listeafsnit"/>
+        <w:pStyle w:val="ListParagraph"/>
         <w:numPr>
           <w:ilvl w:val="0"/>
           <w:numId w:val="4"/>
@@ -3113,7 +3171,7 @@
     </w:p>
     <w:p>
       <w:pPr>
-        <w:pStyle w:val="Listeafsnit"/>
+        <w:pStyle w:val="ListParagraph"/>
         <w:numPr>
           <w:ilvl w:val="0"/>
           <w:numId w:val="4"/>
@@ -3125,7 +3183,7 @@
     </w:p>
     <w:p>
       <w:pPr>
-        <w:pStyle w:val="Listeafsnit"/>
+        <w:pStyle w:val="ListParagraph"/>
         <w:numPr>
           <w:ilvl w:val="0"/>
           <w:numId w:val="4"/>
@@ -3140,7 +3198,7 @@
     </w:p>
     <w:p>
       <w:pPr>
-        <w:pStyle w:val="Listeafsnit"/>
+        <w:pStyle w:val="ListParagraph"/>
         <w:numPr>
           <w:ilvl w:val="0"/>
           <w:numId w:val="4"/>
@@ -3152,7 +3210,7 @@
     </w:p>
     <w:p>
       <w:pPr>
-        <w:pStyle w:val="Listeafsnit"/>
+        <w:pStyle w:val="ListParagraph"/>
         <w:numPr>
           <w:ilvl w:val="0"/>
           <w:numId w:val="4"/>
@@ -3164,17 +3222,17 @@
     </w:p>
     <w:p>
       <w:pPr>
-        <w:pStyle w:val="Overskrift3"/>
-      </w:pPr>
-      <w:bookmarkStart w:id="12" w:name="_Toc23408060"/>
+        <w:pStyle w:val="Heading3"/>
+      </w:pPr>
+      <w:bookmarkStart w:id="11" w:name="_Toc23409234"/>
       <w:r>
         <w:t>Administrator</w:t>
       </w:r>
-      <w:bookmarkEnd w:id="12"/>
-    </w:p>
-    <w:p>
-      <w:pPr>
-        <w:pStyle w:val="Listeafsnit"/>
+      <w:bookmarkEnd w:id="11"/>
+    </w:p>
+    <w:p>
+      <w:pPr>
+        <w:pStyle w:val="ListParagraph"/>
         <w:numPr>
           <w:ilvl w:val="0"/>
           <w:numId w:val="4"/>
@@ -3186,7 +3244,7 @@
     </w:p>
     <w:p>
       <w:pPr>
-        <w:pStyle w:val="Listeafsnit"/>
+        <w:pStyle w:val="ListParagraph"/>
         <w:numPr>
           <w:ilvl w:val="0"/>
           <w:numId w:val="4"/>
@@ -3198,17 +3256,17 @@
     </w:p>
     <w:p>
       <w:pPr>
-        <w:pStyle w:val="Overskrift3"/>
-      </w:pPr>
-      <w:bookmarkStart w:id="13" w:name="_Toc23408061"/>
+        <w:pStyle w:val="Heading3"/>
+      </w:pPr>
+      <w:bookmarkStart w:id="12" w:name="_Toc23409235"/>
       <w:r>
         <w:t>System</w:t>
       </w:r>
-      <w:bookmarkEnd w:id="13"/>
-    </w:p>
-    <w:p>
-      <w:pPr>
-        <w:pStyle w:val="Listeafsnit"/>
+      <w:bookmarkEnd w:id="12"/>
+    </w:p>
+    <w:p>
+      <w:pPr>
+        <w:pStyle w:val="ListParagraph"/>
         <w:numPr>
           <w:ilvl w:val="0"/>
           <w:numId w:val="4"/>
@@ -3220,7 +3278,7 @@
     </w:p>
     <w:p>
       <w:pPr>
-        <w:pStyle w:val="Listeafsnit"/>
+        <w:pStyle w:val="ListParagraph"/>
         <w:numPr>
           <w:ilvl w:val="0"/>
           <w:numId w:val="4"/>
@@ -3232,7 +3290,7 @@
     </w:p>
     <w:p>
       <w:pPr>
-        <w:pStyle w:val="Listeafsnit"/>
+        <w:pStyle w:val="ListParagraph"/>
         <w:numPr>
           <w:ilvl w:val="0"/>
           <w:numId w:val="4"/>
@@ -3247,7 +3305,7 @@
     </w:p>
     <w:p>
       <w:pPr>
-        <w:pStyle w:val="Listeafsnit"/>
+        <w:pStyle w:val="ListParagraph"/>
         <w:numPr>
           <w:ilvl w:val="0"/>
           <w:numId w:val="4"/>
@@ -3259,7 +3317,7 @@
     </w:p>
     <w:p>
       <w:pPr>
-        <w:pStyle w:val="Listeafsnit"/>
+        <w:pStyle w:val="ListParagraph"/>
         <w:numPr>
           <w:ilvl w:val="0"/>
           <w:numId w:val="4"/>
@@ -3270,7 +3328,7 @@
       </w:r>
       <w:r>
         <w:rPr>
-          <w:rStyle w:val="Fodnotehenvisning"/>
+          <w:rStyle w:val="FootnoteReference"/>
         </w:rPr>
         <w:footnoteReference w:id="4"/>
       </w:r>
@@ -3285,32 +3343,32 @@
     </w:p>
     <w:p>
       <w:pPr>
-        <w:pStyle w:val="Overskrift1"/>
-      </w:pPr>
-      <w:bookmarkStart w:id="14" w:name="_Toc23408062"/>
+        <w:pStyle w:val="Heading1"/>
+      </w:pPr>
+      <w:bookmarkStart w:id="13" w:name="_Toc23409236"/>
       <w:r>
         <w:lastRenderedPageBreak/>
         <w:t>Domænemodel og ER model</w:t>
       </w:r>
+      <w:bookmarkEnd w:id="13"/>
+    </w:p>
+    <w:p>
+      <w:pPr>
+        <w:pStyle w:val="Heading2"/>
+      </w:pPr>
+      <w:bookmarkStart w:id="14" w:name="_Toc23409237"/>
+      <w:r>
+        <w:t>Domæne model</w:t>
+      </w:r>
       <w:bookmarkEnd w:id="14"/>
     </w:p>
     <w:p>
-      <w:pPr>
-        <w:pStyle w:val="Overskrift2"/>
-      </w:pPr>
-      <w:bookmarkStart w:id="15" w:name="_Toc23408063"/>
-      <w:r>
-        <w:t>Domæne model</w:t>
-      </w:r>
-      <w:bookmarkEnd w:id="15"/>
-    </w:p>
-    <w:p>
       <w:r>
         <w:t>Domænemodellen er udarbejdet ved brug af opgavebeskrivelsen</w:t>
       </w:r>
       <w:r>
         <w:rPr>
-          <w:rStyle w:val="Fodnotehenvisning"/>
+          <w:rStyle w:val="FootnoteReference"/>
         </w:rPr>
         <w:footnoteReference w:id="5"/>
       </w:r>
@@ -3359,7 +3417,7 @@
     </w:p>
     <w:p>
       <w:pPr>
-        <w:pStyle w:val="Listeafsnit"/>
+        <w:pStyle w:val="ListParagraph"/>
         <w:numPr>
           <w:ilvl w:val="0"/>
           <w:numId w:val="4"/>
@@ -3432,20 +3490,36 @@
     </w:p>
     <w:p>
       <w:pPr>
-        <w:pStyle w:val="Billedtekst"/>
-      </w:pPr>
-      <w:bookmarkStart w:id="16" w:name="_Ref23326434"/>
+        <w:pStyle w:val="Caption"/>
+      </w:pPr>
+      <w:bookmarkStart w:id="15" w:name="_Ref23326434"/>
       <w:r>
         <w:t xml:space="preserve">Figur </w:t>
       </w:r>
-      <w:fldSimple w:instr=" SEQ Figur \* ARABIC ">
-        <w:r>
-          <w:rPr>
-            <w:noProof/>
-          </w:rPr>
-          <w:t>1</w:t>
-        </w:r>
-      </w:fldSimple>
+      <w:r>
+        <w:fldChar w:fldCharType="begin"/>
+      </w:r>
+      <w:r>
+        <w:instrText xml:space="preserve"> SEQ Fi</w:instrText>
+      </w:r>
+      <w:r>
+        <w:instrText xml:space="preserve">gur \* ARABIC </w:instrText>
+      </w:r>
+      <w:r>
+        <w:fldChar w:fldCharType="separate"/>
+      </w:r>
+      <w:r>
+        <w:rPr>
+          <w:noProof/>
+        </w:rPr>
+        <w:t>1</w:t>
+      </w:r>
+      <w:r>
+        <w:rPr>
+          <w:noProof/>
+        </w:rPr>
+        <w:fldChar w:fldCharType="end"/>
+      </w:r>
       <w:r>
         <w:t xml:space="preserve"> Domæne</w:t>
       </w:r>
@@ -3455,26 +3529,26 @@
         </w:rPr>
         <w:t>model</w:t>
       </w:r>
+      <w:bookmarkEnd w:id="15"/>
+    </w:p>
+    <w:p>
+      <w:pPr>
+        <w:pStyle w:val="Heading2"/>
+      </w:pPr>
+      <w:bookmarkStart w:id="16" w:name="_Toc23409238"/>
+      <w:r>
+        <w:t>ER model</w:t>
+      </w:r>
       <w:bookmarkEnd w:id="16"/>
     </w:p>
     <w:p>
-      <w:pPr>
-        <w:pStyle w:val="Overskrift2"/>
-      </w:pPr>
-      <w:bookmarkStart w:id="17" w:name="_Toc23408064"/>
-      <w:r>
-        <w:t>ER model</w:t>
-      </w:r>
-      <w:bookmarkEnd w:id="17"/>
-    </w:p>
-    <w:p>
       <w:r>
         <w:t>Lige som domænemodellen er ER modellen også udarbejdet ud fra opgavebeskrivelsen og Domænemodellen.</w:t>
       </w:r>
     </w:p>
     <w:p>
       <w:pPr>
-        <w:pStyle w:val="Listeafsnit"/>
+        <w:pStyle w:val="ListParagraph"/>
         <w:numPr>
           <w:ilvl w:val="0"/>
           <w:numId w:val="9"/>
@@ -3486,7 +3560,7 @@
     </w:p>
     <w:p>
       <w:pPr>
-        <w:pStyle w:val="Listeafsnit"/>
+        <w:pStyle w:val="ListParagraph"/>
         <w:numPr>
           <w:ilvl w:val="0"/>
           <w:numId w:val="9"/>
@@ -3498,7 +3572,7 @@
     </w:p>
     <w:p>
       <w:pPr>
-        <w:pStyle w:val="Listeafsnit"/>
+        <w:pStyle w:val="ListParagraph"/>
         <w:numPr>
           <w:ilvl w:val="0"/>
           <w:numId w:val="9"/>
@@ -3575,19 +3649,32 @@
     </w:p>
     <w:p>
       <w:pPr>
-        <w:pStyle w:val="Billedtekst"/>
+        <w:pStyle w:val="Caption"/>
       </w:pPr>
       <w:r>
         <w:t xml:space="preserve">Figur </w:t>
       </w:r>
-      <w:fldSimple w:instr=" SEQ Figur \* ARABIC ">
-        <w:r>
-          <w:rPr>
-            <w:noProof/>
-          </w:rPr>
-          <w:t>2</w:t>
-        </w:r>
-      </w:fldSimple>
+      <w:r>
+        <w:fldChar w:fldCharType="begin"/>
+      </w:r>
+      <w:r>
+        <w:instrText xml:space="preserve"> SEQ Figur \* ARABIC </w:instrText>
+      </w:r>
+      <w:r>
+        <w:fldChar w:fldCharType="separate"/>
+      </w:r>
+      <w:r>
+        <w:rPr>
+          <w:noProof/>
+        </w:rPr>
+        <w:t>2</w:t>
+      </w:r>
+      <w:r>
+        <w:rPr>
+          <w:noProof/>
+        </w:rPr>
+        <w:fldChar w:fldCharType="end"/>
+      </w:r>
       <w:r>
         <w:t xml:space="preserve"> ER Model</w:t>
       </w:r>
@@ -3607,14 +3694,14 @@
     </w:p>
     <w:p>
       <w:pPr>
-        <w:pStyle w:val="Overskrift1"/>
-      </w:pPr>
-      <w:bookmarkStart w:id="18" w:name="_Toc23408065"/>
+        <w:pStyle w:val="Heading1"/>
+      </w:pPr>
+      <w:bookmarkStart w:id="17" w:name="_Toc23409239"/>
       <w:r>
         <w:lastRenderedPageBreak/>
         <w:t>Navigationsdiagram</w:t>
       </w:r>
-      <w:bookmarkEnd w:id="18"/>
+      <w:bookmarkEnd w:id="17"/>
     </w:p>
     <w:p>
       <w:r>
@@ -3623,7 +3710,7 @@
     </w:p>
     <w:p>
       <w:pPr>
-        <w:pStyle w:val="Listeafsnit"/>
+        <w:pStyle w:val="ListParagraph"/>
         <w:numPr>
           <w:ilvl w:val="0"/>
           <w:numId w:val="23"/>
@@ -3635,7 +3722,7 @@
     </w:p>
     <w:p>
       <w:pPr>
-        <w:pStyle w:val="Listeafsnit"/>
+        <w:pStyle w:val="ListParagraph"/>
         <w:numPr>
           <w:ilvl w:val="0"/>
           <w:numId w:val="23"/>
@@ -3647,7 +3734,7 @@
     </w:p>
     <w:p>
       <w:pPr>
-        <w:pStyle w:val="Listeafsnit"/>
+        <w:pStyle w:val="ListParagraph"/>
         <w:numPr>
           <w:ilvl w:val="0"/>
           <w:numId w:val="23"/>
@@ -3704,7 +3791,7 @@
     </w:p>
     <w:p>
       <w:pPr>
-        <w:pStyle w:val="Billedtekst"/>
+        <w:pStyle w:val="Caption"/>
         <w:rPr>
           <w:rFonts w:asciiTheme="majorHAnsi" w:eastAsiaTheme="majorEastAsia" w:hAnsiTheme="majorHAnsi" w:cstheme="majorBidi"/>
           <w:color w:val="2E74B5" w:themeColor="accent1" w:themeShade="BF"/>
@@ -3715,14 +3802,27 @@
       <w:r>
         <w:t xml:space="preserve">Figur </w:t>
       </w:r>
-      <w:fldSimple w:instr=" SEQ Figur \* ARABIC ">
-        <w:r>
-          <w:rPr>
-            <w:noProof/>
-          </w:rPr>
-          <w:t>3</w:t>
-        </w:r>
-      </w:fldSimple>
+      <w:r>
+        <w:fldChar w:fldCharType="begin"/>
+      </w:r>
+      <w:r>
+        <w:instrText xml:space="preserve"> SEQ Figur \* ARABIC </w:instrText>
+      </w:r>
+      <w:r>
+        <w:fldChar w:fldCharType="separate"/>
+      </w:r>
+      <w:r>
+        <w:rPr>
+          <w:noProof/>
+        </w:rPr>
+        <w:t>3</w:t>
+      </w:r>
+      <w:r>
+        <w:rPr>
+          <w:noProof/>
+        </w:rPr>
+        <w:fldChar w:fldCharType="end"/>
+      </w:r>
       <w:r>
         <w:t xml:space="preserve"> Navigationsdiagram</w:t>
       </w:r>
@@ -3748,14 +3848,14 @@
     </w:p>
     <w:p>
       <w:pPr>
-        <w:pStyle w:val="Overskrift1"/>
-      </w:pPr>
-      <w:bookmarkStart w:id="19" w:name="_Toc23408066"/>
+        <w:pStyle w:val="Heading1"/>
+      </w:pPr>
+      <w:bookmarkStart w:id="18" w:name="_Toc23409240"/>
       <w:r>
         <w:lastRenderedPageBreak/>
         <w:t>Sekvens diagrammer</w:t>
       </w:r>
-      <w:bookmarkEnd w:id="19"/>
+      <w:bookmarkEnd w:id="18"/>
     </w:p>
     <w:p/>
     <w:p>
@@ -3810,40 +3910,22 @@
     </w:p>
     <w:p>
       <w:pPr>
-        <w:pStyle w:val="Billedtekst"/>
+        <w:pStyle w:val="Caption"/>
       </w:pPr>
       <w:r>
         <w:t xml:space="preserve">Figur </w:t>
       </w:r>
-      <w:r>
-        <w:fldChar w:fldCharType="begin"/>
-      </w:r>
-      <w:r>
-        <w:instrText xml:space="preserve"> SEQ Figur \* ARABIC </w:instrText>
-      </w:r>
-      <w:r>
-        <w:fldChar w:fldCharType="separate"/>
-      </w:r>
-      <w:r>
-        <w:rPr>
-          <w:noProof/>
-        </w:rPr>
-        <w:t>4</w:t>
-      </w:r>
-      <w:r>
-        <w:rPr>
-          <w:noProof/>
-        </w:rPr>
-        <w:fldChar w:fldCharType="end"/>
-      </w:r>
-      <w:r>
-        <w:t xml:space="preserve"> Application </w:t>
-      </w:r>
-      <w:proofErr w:type="spellStart"/>
-      <w:r>
-        <w:t>Scope</w:t>
-      </w:r>
-      <w:proofErr w:type="spellEnd"/>
+      <w:fldSimple w:instr=" SEQ Figur \* ARABIC ">
+        <w:r>
+          <w:rPr>
+            <w:noProof/>
+          </w:rPr>
+          <w:t>4</w:t>
+        </w:r>
+      </w:fldSimple>
+      <w:r>
+        <w:t xml:space="preserve"> Application Scope</w:t>
+      </w:r>
     </w:p>
     <w:p>
       <w:pPr>
@@ -3860,19 +3942,19 @@
     </w:p>
     <w:p>
       <w:pPr>
-        <w:pStyle w:val="Overskrift1"/>
-      </w:pPr>
-      <w:bookmarkStart w:id="20" w:name="_Toc23408067"/>
+        <w:pStyle w:val="Heading1"/>
+      </w:pPr>
+      <w:bookmarkStart w:id="19" w:name="_Toc23409241"/>
       <w:r>
         <w:lastRenderedPageBreak/>
         <w:t>Særlige forhold</w:t>
       </w:r>
-      <w:bookmarkEnd w:id="20"/>
+      <w:bookmarkEnd w:id="19"/>
     </w:p>
     <w:p/>
     <w:p>
       <w:pPr>
-        <w:pStyle w:val="Listeafsnit"/>
+        <w:pStyle w:val="ListParagraph"/>
         <w:numPr>
           <w:ilvl w:val="0"/>
           <w:numId w:val="14"/>
@@ -3884,7 +3966,7 @@
     </w:p>
     <w:p>
       <w:pPr>
-        <w:pStyle w:val="Listeafsnit"/>
+        <w:pStyle w:val="ListParagraph"/>
         <w:numPr>
           <w:ilvl w:val="0"/>
           <w:numId w:val="14"/>
@@ -3902,7 +3984,7 @@
     </w:p>
     <w:p>
       <w:pPr>
-        <w:pStyle w:val="Listeafsnit"/>
+        <w:pStyle w:val="ListParagraph"/>
         <w:numPr>
           <w:ilvl w:val="0"/>
           <w:numId w:val="14"/>
@@ -3914,7 +3996,7 @@
     </w:p>
     <w:p>
       <w:pPr>
-        <w:pStyle w:val="Listeafsnit"/>
+        <w:pStyle w:val="ListParagraph"/>
         <w:numPr>
           <w:ilvl w:val="0"/>
           <w:numId w:val="14"/>
@@ -3935,7 +4017,7 @@
     </w:p>
     <w:p>
       <w:pPr>
-        <w:pStyle w:val="Listeafsnit"/>
+        <w:pStyle w:val="ListParagraph"/>
         <w:numPr>
           <w:ilvl w:val="0"/>
           <w:numId w:val="14"/>
@@ -3947,7 +4029,7 @@
     </w:p>
     <w:p>
       <w:pPr>
-        <w:pStyle w:val="Listeafsnit"/>
+        <w:pStyle w:val="ListParagraph"/>
         <w:numPr>
           <w:ilvl w:val="0"/>
           <w:numId w:val="14"/>
@@ -3962,7 +4044,7 @@
     </w:p>
     <w:p>
       <w:pPr>
-        <w:pStyle w:val="Listeafsnit"/>
+        <w:pStyle w:val="ListParagraph"/>
         <w:numPr>
           <w:ilvl w:val="0"/>
           <w:numId w:val="14"/>
@@ -3974,7 +4056,7 @@
     </w:p>
     <w:p>
       <w:pPr>
-        <w:pStyle w:val="Listeafsnit"/>
+        <w:pStyle w:val="ListParagraph"/>
         <w:numPr>
           <w:ilvl w:val="0"/>
           <w:numId w:val="14"/>
@@ -4029,77 +4111,88 @@
     </w:p>
     <w:p>
       <w:pPr>
-        <w:pStyle w:val="Overskrift1"/>
-      </w:pPr>
-      <w:bookmarkStart w:id="21" w:name="_Toc23408068"/>
+        <w:pStyle w:val="Heading1"/>
+      </w:pPr>
+      <w:bookmarkStart w:id="20" w:name="_Toc23409242"/>
       <w:r>
         <w:lastRenderedPageBreak/>
         <w:t>Status på implementering</w:t>
       </w:r>
+      <w:bookmarkEnd w:id="20"/>
+    </w:p>
+    <w:p/>
+    <w:p>
+      <w:pPr>
+        <w:pStyle w:val="Heading2"/>
+      </w:pPr>
+      <w:bookmarkStart w:id="21" w:name="_Toc23409243"/>
+      <w:r>
+        <w:t>Generelt</w:t>
+      </w:r>
       <w:bookmarkEnd w:id="21"/>
     </w:p>
-    <w:p/>
-    <w:p>
-      <w:pPr>
-        <w:pStyle w:val="Overskrift2"/>
-      </w:pPr>
-      <w:bookmarkStart w:id="22" w:name="_Toc23408069"/>
-      <w:r>
-        <w:t>Generelt</w:t>
+    <w:p>
+      <w:pPr>
+        <w:pStyle w:val="ListParagraph"/>
+        <w:numPr>
+          <w:ilvl w:val="0"/>
+          <w:numId w:val="18"/>
+        </w:numPr>
+      </w:pPr>
+      <w:r>
+        <w:t>Har ikke nået at implementere Junit categories, for at gøre build flow lettere.</w:t>
+      </w:r>
+    </w:p>
+    <w:p>
+      <w:pPr>
+        <w:pStyle w:val="Heading2"/>
+      </w:pPr>
+      <w:bookmarkStart w:id="22" w:name="_Toc23409244"/>
+      <w:r>
+        <w:t>Frontend</w:t>
       </w:r>
       <w:bookmarkEnd w:id="22"/>
     </w:p>
     <w:p>
       <w:pPr>
-        <w:pStyle w:val="Listeafsnit"/>
+        <w:pStyle w:val="ListParagraph"/>
         <w:numPr>
           <w:ilvl w:val="0"/>
           <w:numId w:val="14"/>
         </w:numPr>
       </w:pPr>
       <w:r>
-        <w:t>Opsat server med sonarqube, som hele gruppen kunne tilgå hvor som helst, når som helst.</w:t>
-      </w:r>
-    </w:p>
-    <w:p>
-      <w:pPr>
-        <w:pStyle w:val="Listeafsnit"/>
-        <w:numPr>
-          <w:ilvl w:val="0"/>
-          <w:numId w:val="18"/>
-        </w:numPr>
-      </w:pPr>
-      <w:r>
-        <w:t>Har ikke nået at implementere Junit categories, for at gøre build flow lettere.</w:t>
-      </w:r>
-    </w:p>
-    <w:p>
-      <w:pPr>
-        <w:pStyle w:val="Overskrift2"/>
-      </w:pPr>
-      <w:bookmarkStart w:id="23" w:name="_Toc23408070"/>
-      <w:r>
-        <w:t>Frontend</w:t>
-      </w:r>
-      <w:bookmarkEnd w:id="23"/>
-    </w:p>
-    <w:p>
-      <w:pPr>
-        <w:pStyle w:val="Listeafsnit"/>
+        <w:t>Rent visuelt, er webshoppen meget simplificeret, funktionel stabilitet blev stillet højere og derved blev et lækkert design ikke implementeret.</w:t>
+      </w:r>
+    </w:p>
+    <w:p>
+      <w:pPr>
+        <w:pStyle w:val="ListParagraph"/>
         <w:numPr>
           <w:ilvl w:val="0"/>
           <w:numId w:val="14"/>
         </w:numPr>
       </w:pPr>
       <w:r>
-        <w:t>Rent visuelt, er webshoppen meget simplificeret, funktionel stabilitet blev stillet højere og derved blev et lækkert design ikke implementeret.</w:t>
-      </w:r>
-    </w:p>
-    <w:p>
-      <w:pPr>
-        <w:pStyle w:val="Overskrift2"/>
-      </w:pPr>
-      <w:bookmarkStart w:id="24" w:name="_Toc23408071"/>
+        <w:rPr>
+          <w:lang w:val="en-DK"/>
+        </w:rPr>
+        <w:t>User story tests i selenium er ikke blevet implementeret</w:t>
+      </w:r>
+      <w:r>
+        <w:rPr>
+          <w:lang w:val="en-DK"/>
+        </w:rPr>
+        <w:t>.</w:t>
+      </w:r>
+      <w:bookmarkStart w:id="23" w:name="_GoBack"/>
+      <w:bookmarkEnd w:id="23"/>
+    </w:p>
+    <w:p>
+      <w:pPr>
+        <w:pStyle w:val="Heading2"/>
+      </w:pPr>
+      <w:bookmarkStart w:id="24" w:name="_Toc23409245"/>
       <w:r>
         <w:t>Backend (Business)</w:t>
       </w:r>
@@ -4107,7 +4200,7 @@
     </w:p>
     <w:p>
       <w:pPr>
-        <w:pStyle w:val="Listeafsnit"/>
+        <w:pStyle w:val="ListParagraph"/>
         <w:numPr>
           <w:ilvl w:val="0"/>
           <w:numId w:val="14"/>
@@ -4118,7 +4211,7 @@
       </w:r>
       <w:r>
         <w:rPr>
-          <w:rStyle w:val="Fodnotehenvisning"/>
+          <w:rStyle w:val="FootnoteReference"/>
         </w:rPr>
         <w:footnoteReference w:id="6"/>
       </w:r>
@@ -4128,9 +4221,9 @@
     </w:p>
     <w:p>
       <w:pPr>
-        <w:pStyle w:val="Overskrift2"/>
-      </w:pPr>
-      <w:bookmarkStart w:id="25" w:name="_Toc23408072"/>
+        <w:pStyle w:val="Heading2"/>
+      </w:pPr>
+      <w:bookmarkStart w:id="25" w:name="_Toc23409246"/>
       <w:r>
         <w:t>Backend (Database)</w:t>
       </w:r>
@@ -4138,7 +4231,7 @@
     </w:p>
     <w:p>
       <w:pPr>
-        <w:pStyle w:val="Listeafsnit"/>
+        <w:pStyle w:val="ListParagraph"/>
         <w:numPr>
           <w:ilvl w:val="0"/>
           <w:numId w:val="14"/>
@@ -4149,7 +4242,7 @@
       </w:r>
       <w:r>
         <w:rPr>
-          <w:rStyle w:val="Fodnotehenvisning"/>
+          <w:rStyle w:val="FootnoteReference"/>
         </w:rPr>
         <w:footnoteReference w:id="7"/>
       </w:r>
@@ -4159,7 +4252,7 @@
     </w:p>
     <w:p>
       <w:pPr>
-        <w:pStyle w:val="Listeafsnit"/>
+        <w:pStyle w:val="ListParagraph"/>
         <w:numPr>
           <w:ilvl w:val="0"/>
           <w:numId w:val="14"/>
@@ -4171,7 +4264,7 @@
     </w:p>
     <w:p>
       <w:pPr>
-        <w:pStyle w:val="Listeafsnit"/>
+        <w:pStyle w:val="ListParagraph"/>
         <w:numPr>
           <w:ilvl w:val="1"/>
           <w:numId w:val="14"/>
@@ -4183,7 +4276,7 @@
     </w:p>
     <w:p>
       <w:pPr>
-        <w:pStyle w:val="Listeafsnit"/>
+        <w:pStyle w:val="ListParagraph"/>
         <w:numPr>
           <w:ilvl w:val="1"/>
           <w:numId w:val="14"/>
@@ -4195,7 +4288,7 @@
     </w:p>
     <w:p>
       <w:pPr>
-        <w:pStyle w:val="Listeafsnit"/>
+        <w:pStyle w:val="ListParagraph"/>
         <w:numPr>
           <w:ilvl w:val="1"/>
           <w:numId w:val="14"/>
@@ -4207,7 +4300,7 @@
     </w:p>
     <w:p>
       <w:pPr>
-        <w:pStyle w:val="Listeafsnit"/>
+        <w:pStyle w:val="ListParagraph"/>
         <w:numPr>
           <w:ilvl w:val="1"/>
           <w:numId w:val="14"/>
@@ -4222,9 +4315,9 @@
     </w:p>
     <w:p>
       <w:pPr>
-        <w:pStyle w:val="Overskrift1"/>
-      </w:pPr>
-      <w:bookmarkStart w:id="26" w:name="_Toc23408073"/>
+        <w:pStyle w:val="Heading1"/>
+      </w:pPr>
+      <w:bookmarkStart w:id="26" w:name="_Toc23409247"/>
       <w:r>
         <w:lastRenderedPageBreak/>
         <w:t>Test</w:t>
@@ -4233,9 +4326,9 @@
     </w:p>
     <w:p>
       <w:pPr>
-        <w:pStyle w:val="Overskrift2"/>
-      </w:pPr>
-      <w:bookmarkStart w:id="27" w:name="_Toc23408074"/>
+        <w:pStyle w:val="Heading2"/>
+      </w:pPr>
+      <w:bookmarkStart w:id="27" w:name="_Toc23409248"/>
       <w:r>
         <w:t>Unit Tests</w:t>
       </w:r>
@@ -4248,9 +4341,9 @@
     </w:p>
     <w:p>
       <w:pPr>
-        <w:pStyle w:val="Overskrift2"/>
-      </w:pPr>
-      <w:bookmarkStart w:id="28" w:name="_Toc23408075"/>
+        <w:pStyle w:val="Heading2"/>
+      </w:pPr>
+      <w:bookmarkStart w:id="28" w:name="_Toc23409249"/>
       <w:r>
         <w:t>Behavior Tests</w:t>
       </w:r>
@@ -4263,9 +4356,9 @@
     </w:p>
     <w:p>
       <w:pPr>
-        <w:pStyle w:val="Overskrift2"/>
-      </w:pPr>
-      <w:bookmarkStart w:id="29" w:name="_Toc23408076"/>
+        <w:pStyle w:val="Heading2"/>
+      </w:pPr>
+      <w:bookmarkStart w:id="29" w:name="_Toc23409250"/>
       <w:r>
         <w:t>Integration Tests</w:t>
       </w:r>
@@ -4288,24 +4381,99 @@
         <w:t>. Integrations testene er med til at sikre at vi kan indsætte, hente og læse data på databasen. Ved brug af SQL Scripts genopbygger vi databasen efter hver test er kørt.</w:t>
       </w:r>
     </w:p>
-    <w:p/>
-    <w:p/>
-    <w:p/>
-    <w:p>
-      <w:r>
-        <w:br w:type="page"/>
-      </w:r>
-    </w:p>
-    <w:p>
-      <w:pPr>
-        <w:pStyle w:val="Overskrift1"/>
-      </w:pPr>
-      <w:bookmarkStart w:id="30" w:name="_Toc23408077"/>
+    <w:p>
+      <w:pPr>
+        <w:pStyle w:val="Heading2"/>
+        <w:rPr>
+          <w:lang w:val="en-DK"/>
+        </w:rPr>
+      </w:pPr>
+      <w:bookmarkStart w:id="30" w:name="_Toc23409251"/>
+      <w:r>
+        <w:rPr>
+          <w:lang w:val="en-DK"/>
+        </w:rPr>
+        <w:t>UI Tests</w:t>
+      </w:r>
+      <w:bookmarkEnd w:id="30"/>
+    </w:p>
+    <w:p>
+      <w:pPr>
+        <w:rPr>
+          <w:lang w:val="en-DK"/>
+        </w:rPr>
+      </w:pPr>
+      <w:r>
+        <w:rPr>
+          <w:lang w:val="en-DK"/>
+        </w:rPr>
+        <w:t>Vi har brugt selenium til at teste user validation scripts.</w:t>
+      </w:r>
+    </w:p>
+    <w:p>
+      <w:pPr>
+        <w:rPr>
+          <w:lang w:val="en-DK"/>
+        </w:rPr>
+      </w:pPr>
+    </w:p>
+    <w:p>
+      <w:pPr>
+        <w:rPr>
+          <w:lang w:val="en-DK"/>
+        </w:rPr>
+      </w:pPr>
+      <w:r>
+        <w:rPr>
+          <w:noProof/>
+        </w:rPr>
+        <w:drawing>
+          <wp:inline distT="0" distB="0" distL="0" distR="0" wp14:anchorId="4037D9FF" wp14:editId="577E051D">
+            <wp:extent cx="6120130" cy="4537710"/>
+            <wp:effectExtent l="0" t="0" r="0" b="0"/>
+            <wp:docPr id="7" name="Picture 7"/>
+            <wp:cNvGraphicFramePr>
+              <a:graphicFrameLocks xmlns:a="http://schemas.openxmlformats.org/drawingml/2006/main" noChangeAspect="1"/>
+            </wp:cNvGraphicFramePr>
+            <a:graphic xmlns:a="http://schemas.openxmlformats.org/drawingml/2006/main">
+              <a:graphicData uri="http://schemas.openxmlformats.org/drawingml/2006/picture">
+                <pic:pic xmlns:pic="http://schemas.openxmlformats.org/drawingml/2006/picture">
+                  <pic:nvPicPr>
+                    <pic:cNvPr id="1" name=""/>
+                    <pic:cNvPicPr/>
+                  </pic:nvPicPr>
+                  <pic:blipFill>
+                    <a:blip r:embed="rId20"/>
+                    <a:stretch>
+                      <a:fillRect/>
+                    </a:stretch>
+                  </pic:blipFill>
+                  <pic:spPr>
+                    <a:xfrm>
+                      <a:off x="0" y="0"/>
+                      <a:ext cx="6120130" cy="4537710"/>
+                    </a:xfrm>
+                    <a:prstGeom prst="rect">
+                      <a:avLst/>
+                    </a:prstGeom>
+                  </pic:spPr>
+                </pic:pic>
+              </a:graphicData>
+            </a:graphic>
+          </wp:inline>
+        </w:drawing>
+      </w:r>
+    </w:p>
+    <w:p>
+      <w:pPr>
+        <w:pStyle w:val="Heading1"/>
+      </w:pPr>
+      <w:bookmarkStart w:id="31" w:name="_Toc23409252"/>
       <w:r>
         <w:lastRenderedPageBreak/>
         <w:t>Bilag</w:t>
       </w:r>
-      <w:bookmarkEnd w:id="30"/>
+      <w:bookmarkEnd w:id="31"/>
     </w:p>
     <w:p>
       <w:pPr>
@@ -4334,7 +4502,7 @@
                     </pic:cNvPicPr>
                   </pic:nvPicPr>
                   <pic:blipFill>
-                    <a:blip r:embed="rId20" cstate="print">
+                    <a:blip r:embed="rId21" cstate="print">
                       <a:extLst>
                         <a:ext uri="{28A0092B-C50C-407E-A947-70E740481C1C}">
                           <a14:useLocalDpi xmlns:a14="http://schemas.microsoft.com/office/drawing/2010/main" val="0"/>
@@ -4368,41 +4536,23 @@
     </w:p>
     <w:p>
       <w:pPr>
-        <w:pStyle w:val="Billedtekst"/>
+        <w:pStyle w:val="Caption"/>
         <w:jc w:val="center"/>
       </w:pPr>
       <w:r>
         <w:t xml:space="preserve">Figur </w:t>
       </w:r>
-      <w:r>
-        <w:fldChar w:fldCharType="begin"/>
-      </w:r>
-      <w:r>
-        <w:instrText xml:space="preserve"> SEQ Figur \* ARABIC </w:instrText>
-      </w:r>
-      <w:r>
-        <w:fldChar w:fldCharType="separate"/>
-      </w:r>
-      <w:r>
-        <w:rPr>
-          <w:noProof/>
-        </w:rPr>
-        <w:t>5</w:t>
-      </w:r>
-      <w:r>
-        <w:rPr>
-          <w:noProof/>
-        </w:rPr>
-        <w:fldChar w:fldCharType="end"/>
-      </w:r>
-      <w:r>
-        <w:t xml:space="preserve"> Order </w:t>
-      </w:r>
-      <w:proofErr w:type="spellStart"/>
-      <w:r>
-        <w:t>Sequence</w:t>
-      </w:r>
-      <w:proofErr w:type="spellEnd"/>
+      <w:fldSimple w:instr=" SEQ Figur \* ARABIC ">
+        <w:r>
+          <w:rPr>
+            <w:noProof/>
+          </w:rPr>
+          <w:t>5</w:t>
+        </w:r>
+      </w:fldSimple>
+      <w:r>
+        <w:t xml:space="preserve"> Order Sequence</w:t>
+      </w:r>
     </w:p>
     <w:p>
       <w:pPr>
@@ -4429,7 +4579,7 @@
                     <pic:cNvPicPr/>
                   </pic:nvPicPr>
                   <pic:blipFill>
-                    <a:blip r:embed="rId21">
+                    <a:blip r:embed="rId22">
                       <a:extLst>
                         <a:ext uri="{28A0092B-C50C-407E-A947-70E740481C1C}">
                           <a14:useLocalDpi xmlns:a14="http://schemas.microsoft.com/office/drawing/2010/main" val="0"/>
@@ -4458,43 +4608,25 @@
     </w:p>
     <w:p>
       <w:pPr>
-        <w:pStyle w:val="Billedtekst"/>
+        <w:pStyle w:val="Caption"/>
       </w:pPr>
       <w:r>
         <w:t xml:space="preserve">Figur </w:t>
       </w:r>
-      <w:r>
-        <w:fldChar w:fldCharType="begin"/>
-      </w:r>
-      <w:r>
-        <w:instrText xml:space="preserve"> SEQ Figur \* ARABIC </w:instrText>
-      </w:r>
-      <w:r>
-        <w:fldChar w:fldCharType="separate"/>
-      </w:r>
-      <w:r>
-        <w:rPr>
-          <w:noProof/>
-        </w:rPr>
-        <w:t>6</w:t>
-      </w:r>
-      <w:r>
-        <w:rPr>
-          <w:noProof/>
-        </w:rPr>
-        <w:fldChar w:fldCharType="end"/>
-      </w:r>
-      <w:r>
-        <w:t xml:space="preserve"> Login </w:t>
-      </w:r>
-      <w:proofErr w:type="spellStart"/>
-      <w:r>
-        <w:t>Sequence</w:t>
-      </w:r>
-      <w:proofErr w:type="spellEnd"/>
+      <w:fldSimple w:instr=" SEQ Figur \* ARABIC ">
+        <w:r>
+          <w:rPr>
+            <w:noProof/>
+          </w:rPr>
+          <w:t>6</w:t>
+        </w:r>
+      </w:fldSimple>
+      <w:r>
+        <w:t xml:space="preserve"> Login Sequence</w:t>
+      </w:r>
     </w:p>
     <w:sectPr>
-      <w:footerReference w:type="default" r:id="rId22"/>
+      <w:footerReference w:type="default" r:id="rId23"/>
       <w:pgSz w:w="11906" w:h="16838"/>
       <w:pgMar w:top="1701" w:right="1134" w:bottom="1701" w:left="1134" w:header="708" w:footer="708" w:gutter="0"/>
       <w:cols w:space="708"/>
@@ -4553,7 +4685,7 @@
         <w:sdtContent>
           <w:p>
             <w:pPr>
-              <w:pStyle w:val="Sidefod"/>
+              <w:pStyle w:val="Footer"/>
               <w:jc w:val="right"/>
             </w:pPr>
             <w:r>
@@ -4651,7 +4783,7 @@
   </w:sdt>
   <w:p>
     <w:pPr>
-      <w:pStyle w:val="Sidefod"/>
+      <w:pStyle w:val="Footer"/>
     </w:pPr>
   </w:p>
 </w:ftr>
@@ -4682,11 +4814,11 @@
   <w:footnote w:id="1">
     <w:p>
       <w:pPr>
-        <w:pStyle w:val="Fodnotetekst"/>
+        <w:pStyle w:val="FootnoteText"/>
       </w:pPr>
       <w:r>
         <w:rPr>
-          <w:rStyle w:val="Fodnotehenvisning"/>
+          <w:rStyle w:val="FootnoteReference"/>
         </w:rPr>
         <w:footnoteRef/>
       </w:r>
@@ -4698,11 +4830,11 @@
   <w:footnote w:id="2">
     <w:p>
       <w:pPr>
-        <w:pStyle w:val="Fodnotetekst"/>
+        <w:pStyle w:val="FootnoteText"/>
       </w:pPr>
       <w:r>
         <w:rPr>
-          <w:rStyle w:val="Fodnotehenvisning"/>
+          <w:rStyle w:val="FootnoteReference"/>
         </w:rPr>
         <w:footnoteRef/>
       </w:r>
@@ -4725,11 +4857,11 @@
   <w:footnote w:id="3">
     <w:p>
       <w:pPr>
-        <w:pStyle w:val="Fodnotetekst"/>
+        <w:pStyle w:val="FootnoteText"/>
       </w:pPr>
       <w:r>
         <w:rPr>
-          <w:rStyle w:val="Fodnotehenvisning"/>
+          <w:rStyle w:val="FootnoteReference"/>
         </w:rPr>
         <w:footnoteRef/>
       </w:r>
@@ -4741,11 +4873,11 @@
   <w:footnote w:id="4">
     <w:p>
       <w:pPr>
-        <w:pStyle w:val="Fodnotetekst"/>
+        <w:pStyle w:val="FootnoteText"/>
       </w:pPr>
       <w:r>
         <w:rPr>
-          <w:rStyle w:val="Fodnotehenvisning"/>
+          <w:rStyle w:val="FootnoteReference"/>
         </w:rPr>
         <w:footnoteRef/>
       </w:r>
@@ -4757,11 +4889,11 @@
   <w:footnote w:id="5">
     <w:p>
       <w:pPr>
-        <w:pStyle w:val="Fodnotetekst"/>
+        <w:pStyle w:val="FootnoteText"/>
       </w:pPr>
       <w:r>
         <w:rPr>
-          <w:rStyle w:val="Fodnotehenvisning"/>
+          <w:rStyle w:val="FootnoteReference"/>
         </w:rPr>
         <w:footnoteRef/>
       </w:r>
@@ -4781,11 +4913,11 @@
   <w:footnote w:id="6">
     <w:p>
       <w:pPr>
-        <w:pStyle w:val="Fodnotetekst"/>
+        <w:pStyle w:val="FootnoteText"/>
       </w:pPr>
       <w:r>
         <w:rPr>
-          <w:rStyle w:val="Fodnotehenvisning"/>
+          <w:rStyle w:val="FootnoteReference"/>
         </w:rPr>
         <w:footnoteRef/>
       </w:r>
@@ -4818,11 +4950,11 @@
   <w:footnote w:id="7">
     <w:p>
       <w:pPr>
-        <w:pStyle w:val="Fodnotetekst"/>
+        <w:pStyle w:val="FootnoteText"/>
       </w:pPr>
       <w:r>
         <w:rPr>
-          <w:rStyle w:val="Fodnotehenvisning"/>
+          <w:rStyle w:val="FootnoteReference"/>
         </w:rPr>
         <w:footnoteRef/>
       </w:r>
@@ -7941,11 +8073,11 @@
     <w:name w:val="Normal"/>
     <w:qFormat/>
   </w:style>
-  <w:style w:type="paragraph" w:styleId="Overskrift1">
+  <w:style w:type="paragraph" w:styleId="Heading1">
     <w:name w:val="heading 1"/>
     <w:basedOn w:val="Normal"/>
     <w:next w:val="Normal"/>
-    <w:link w:val="Overskrift1Tegn"/>
+    <w:link w:val="Heading1Char"/>
     <w:uiPriority w:val="9"/>
     <w:qFormat/>
     <w:rsid w:val="00FE7504"/>
@@ -7962,11 +8094,11 @@
       <w:szCs w:val="32"/>
     </w:rPr>
   </w:style>
-  <w:style w:type="paragraph" w:styleId="Overskrift2">
+  <w:style w:type="paragraph" w:styleId="Heading2">
     <w:name w:val="heading 2"/>
     <w:basedOn w:val="Normal"/>
     <w:next w:val="Normal"/>
-    <w:link w:val="Overskrift2Tegn"/>
+    <w:link w:val="Heading2Char"/>
     <w:uiPriority w:val="9"/>
     <w:unhideWhenUsed/>
     <w:qFormat/>
@@ -7984,11 +8116,11 @@
       <w:szCs w:val="26"/>
     </w:rPr>
   </w:style>
-  <w:style w:type="paragraph" w:styleId="Overskrift3">
+  <w:style w:type="paragraph" w:styleId="Heading3">
     <w:name w:val="heading 3"/>
     <w:basedOn w:val="Normal"/>
     <w:next w:val="Normal"/>
-    <w:link w:val="Overskrift3Tegn"/>
+    <w:link w:val="Heading3Char"/>
     <w:uiPriority w:val="9"/>
     <w:unhideWhenUsed/>
     <w:qFormat/>
@@ -8006,11 +8138,11 @@
       <w:szCs w:val="24"/>
     </w:rPr>
   </w:style>
-  <w:style w:type="paragraph" w:styleId="Overskrift4">
+  <w:style w:type="paragraph" w:styleId="Heading4">
     <w:name w:val="heading 4"/>
     <w:basedOn w:val="Normal"/>
     <w:next w:val="Normal"/>
-    <w:link w:val="Overskrift4Tegn"/>
+    <w:link w:val="Heading4Char"/>
     <w:uiPriority w:val="9"/>
     <w:unhideWhenUsed/>
     <w:qFormat/>
@@ -8028,13 +8160,13 @@
       <w:color w:val="2E74B5" w:themeColor="accent1" w:themeShade="BF"/>
     </w:rPr>
   </w:style>
-  <w:style w:type="character" w:default="1" w:styleId="Standardskrifttypeiafsnit">
+  <w:style w:type="character" w:default="1" w:styleId="DefaultParagraphFont">
     <w:name w:val="Default Paragraph Font"/>
     <w:uiPriority w:val="1"/>
     <w:semiHidden/>
     <w:unhideWhenUsed/>
   </w:style>
-  <w:style w:type="table" w:default="1" w:styleId="Tabel-Normal">
+  <w:style w:type="table" w:default="1" w:styleId="TableNormal">
     <w:name w:val="Normal Table"/>
     <w:uiPriority w:val="99"/>
     <w:semiHidden/>
@@ -8049,17 +8181,17 @@
       </w:tblCellMar>
     </w:tblPr>
   </w:style>
-  <w:style w:type="numbering" w:default="1" w:styleId="Ingenoversigt">
+  <w:style w:type="numbering" w:default="1" w:styleId="NoList">
     <w:name w:val="No List"/>
     <w:uiPriority w:val="99"/>
     <w:semiHidden/>
     <w:unhideWhenUsed/>
   </w:style>
-  <w:style w:type="paragraph" w:styleId="Titel">
+  <w:style w:type="paragraph" w:styleId="Title">
     <w:name w:val="Title"/>
     <w:basedOn w:val="Normal"/>
     <w:next w:val="Normal"/>
-    <w:link w:val="TitelTegn"/>
+    <w:link w:val="TitleChar"/>
     <w:uiPriority w:val="10"/>
     <w:qFormat/>
     <w:rsid w:val="00FE7504"/>
@@ -8075,10 +8207,10 @@
       <w:szCs w:val="56"/>
     </w:rPr>
   </w:style>
-  <w:style w:type="character" w:customStyle="1" w:styleId="TitelTegn">
-    <w:name w:val="Titel Tegn"/>
-    <w:basedOn w:val="Standardskrifttypeiafsnit"/>
-    <w:link w:val="Titel"/>
+  <w:style w:type="character" w:customStyle="1" w:styleId="TitleChar">
+    <w:name w:val="Title Char"/>
+    <w:basedOn w:val="DefaultParagraphFont"/>
+    <w:link w:val="Title"/>
     <w:uiPriority w:val="10"/>
     <w:rsid w:val="00FE7504"/>
     <w:rPr>
@@ -8089,10 +8221,10 @@
       <w:szCs w:val="56"/>
     </w:rPr>
   </w:style>
-  <w:style w:type="character" w:customStyle="1" w:styleId="Overskrift1Tegn">
-    <w:name w:val="Overskrift 1 Tegn"/>
-    <w:basedOn w:val="Standardskrifttypeiafsnit"/>
-    <w:link w:val="Overskrift1"/>
+  <w:style w:type="character" w:customStyle="1" w:styleId="Heading1Char">
+    <w:name w:val="Heading 1 Char"/>
+    <w:basedOn w:val="DefaultParagraphFont"/>
+    <w:link w:val="Heading1"/>
     <w:uiPriority w:val="9"/>
     <w:rsid w:val="00FE7504"/>
     <w:rPr>
@@ -8102,10 +8234,10 @@
       <w:szCs w:val="32"/>
     </w:rPr>
   </w:style>
-  <w:style w:type="character" w:customStyle="1" w:styleId="Overskrift2Tegn">
-    <w:name w:val="Overskrift 2 Tegn"/>
-    <w:basedOn w:val="Standardskrifttypeiafsnit"/>
-    <w:link w:val="Overskrift2"/>
+  <w:style w:type="character" w:customStyle="1" w:styleId="Heading2Char">
+    <w:name w:val="Heading 2 Char"/>
+    <w:basedOn w:val="DefaultParagraphFont"/>
+    <w:link w:val="Heading2"/>
     <w:uiPriority w:val="9"/>
     <w:rsid w:val="00FE7504"/>
     <w:rPr>
@@ -8115,10 +8247,10 @@
       <w:szCs w:val="26"/>
     </w:rPr>
   </w:style>
-  <w:style w:type="character" w:customStyle="1" w:styleId="Overskrift3Tegn">
-    <w:name w:val="Overskrift 3 Tegn"/>
-    <w:basedOn w:val="Standardskrifttypeiafsnit"/>
-    <w:link w:val="Overskrift3"/>
+  <w:style w:type="character" w:customStyle="1" w:styleId="Heading3Char">
+    <w:name w:val="Heading 3 Char"/>
+    <w:basedOn w:val="DefaultParagraphFont"/>
+    <w:link w:val="Heading3"/>
     <w:uiPriority w:val="9"/>
     <w:rsid w:val="00FE7504"/>
     <w:rPr>
@@ -8128,9 +8260,9 @@
       <w:szCs w:val="24"/>
     </w:rPr>
   </w:style>
-  <w:style w:type="paragraph" w:styleId="Overskrift">
+  <w:style w:type="paragraph" w:styleId="TOCHeading">
     <w:name w:val="TOC Heading"/>
-    <w:basedOn w:val="Overskrift1"/>
+    <w:basedOn w:val="Heading1"/>
     <w:next w:val="Normal"/>
     <w:uiPriority w:val="39"/>
     <w:unhideWhenUsed/>
@@ -8143,7 +8275,7 @@
       <w:lang w:eastAsia="da-DK"/>
     </w:rPr>
   </w:style>
-  <w:style w:type="paragraph" w:styleId="Indholdsfortegnelse2">
+  <w:style w:type="paragraph" w:styleId="TOC2">
     <w:name w:val="toc 2"/>
     <w:basedOn w:val="Normal"/>
     <w:next w:val="Normal"/>
@@ -8160,7 +8292,7 @@
       <w:lang w:eastAsia="da-DK"/>
     </w:rPr>
   </w:style>
-  <w:style w:type="paragraph" w:styleId="Indholdsfortegnelse1">
+  <w:style w:type="paragraph" w:styleId="TOC1">
     <w:name w:val="toc 1"/>
     <w:basedOn w:val="Normal"/>
     <w:next w:val="Normal"/>
@@ -8176,7 +8308,7 @@
       <w:lang w:eastAsia="da-DK"/>
     </w:rPr>
   </w:style>
-  <w:style w:type="paragraph" w:styleId="Indholdsfortegnelse3">
+  <w:style w:type="paragraph" w:styleId="TOC3">
     <w:name w:val="toc 3"/>
     <w:basedOn w:val="Normal"/>
     <w:next w:val="Normal"/>
@@ -8195,7 +8327,7 @@
   </w:style>
   <w:style w:type="character" w:styleId="Hyperlink">
     <w:name w:val="Hyperlink"/>
-    <w:basedOn w:val="Standardskrifttypeiafsnit"/>
+    <w:basedOn w:val="DefaultParagraphFont"/>
     <w:uiPriority w:val="99"/>
     <w:unhideWhenUsed/>
     <w:rsid w:val="00FE7504"/>
@@ -8220,9 +8352,9 @@
       <w:lang w:eastAsia="da-DK"/>
     </w:rPr>
   </w:style>
-  <w:style w:type="character" w:styleId="Fremhv">
+  <w:style w:type="character" w:styleId="Emphasis">
     <w:name w:val="Emphasis"/>
-    <w:basedOn w:val="Standardskrifttypeiafsnit"/>
+    <w:basedOn w:val="DefaultParagraphFont"/>
     <w:uiPriority w:val="20"/>
     <w:qFormat/>
     <w:rsid w:val="005A16C1"/>
@@ -8231,7 +8363,7 @@
       <w:iCs/>
     </w:rPr>
   </w:style>
-  <w:style w:type="paragraph" w:styleId="Listeafsnit">
+  <w:style w:type="paragraph" w:styleId="ListParagraph">
     <w:name w:val="List Paragraph"/>
     <w:basedOn w:val="Normal"/>
     <w:uiPriority w:val="34"/>
@@ -8242,11 +8374,11 @@
       <w:contextualSpacing/>
     </w:pPr>
   </w:style>
-  <w:style w:type="paragraph" w:styleId="Undertitel">
+  <w:style w:type="paragraph" w:styleId="Subtitle">
     <w:name w:val="Subtitle"/>
     <w:basedOn w:val="Normal"/>
     <w:next w:val="Normal"/>
-    <w:link w:val="UndertitelTegn"/>
+    <w:link w:val="SubtitleChar"/>
     <w:uiPriority w:val="11"/>
     <w:qFormat/>
     <w:rsid w:val="00AB0188"/>
@@ -8261,10 +8393,10 @@
       <w:spacing w:val="15"/>
     </w:rPr>
   </w:style>
-  <w:style w:type="character" w:customStyle="1" w:styleId="UndertitelTegn">
-    <w:name w:val="Undertitel Tegn"/>
-    <w:basedOn w:val="Standardskrifttypeiafsnit"/>
-    <w:link w:val="Undertitel"/>
+  <w:style w:type="character" w:customStyle="1" w:styleId="SubtitleChar">
+    <w:name w:val="Subtitle Char"/>
+    <w:basedOn w:val="DefaultParagraphFont"/>
+    <w:link w:val="Subtitle"/>
     <w:uiPriority w:val="11"/>
     <w:rsid w:val="00AB0188"/>
     <w:rPr>
@@ -8273,9 +8405,9 @@
       <w:spacing w:val="15"/>
     </w:rPr>
   </w:style>
-  <w:style w:type="table" w:styleId="Tabel-Gitter">
+  <w:style w:type="table" w:styleId="TableGrid">
     <w:name w:val="Table Grid"/>
-    <w:basedOn w:val="Tabel-Normal"/>
+    <w:basedOn w:val="TableNormal"/>
     <w:uiPriority w:val="39"/>
     <w:rsid w:val="00BD6236"/>
     <w:pPr>
@@ -8292,9 +8424,9 @@
       </w:tblBorders>
     </w:tblPr>
   </w:style>
-  <w:style w:type="character" w:styleId="Ulstomtale">
+  <w:style w:type="character" w:styleId="UnresolvedMention">
     <w:name w:val="Unresolved Mention"/>
-    <w:basedOn w:val="Standardskrifttypeiafsnit"/>
+    <w:basedOn w:val="DefaultParagraphFont"/>
     <w:uiPriority w:val="99"/>
     <w:semiHidden/>
     <w:unhideWhenUsed/>
@@ -8304,10 +8436,10 @@
       <w:shd w:val="clear" w:color="auto" w:fill="E1DFDD"/>
     </w:rPr>
   </w:style>
-  <w:style w:type="paragraph" w:styleId="Fodnotetekst">
+  <w:style w:type="paragraph" w:styleId="FootnoteText">
     <w:name w:val="footnote text"/>
     <w:basedOn w:val="Normal"/>
-    <w:link w:val="FodnotetekstTegn"/>
+    <w:link w:val="FootnoteTextChar"/>
     <w:uiPriority w:val="99"/>
     <w:semiHidden/>
     <w:unhideWhenUsed/>
@@ -8320,10 +8452,10 @@
       <w:szCs w:val="20"/>
     </w:rPr>
   </w:style>
-  <w:style w:type="character" w:customStyle="1" w:styleId="FodnotetekstTegn">
-    <w:name w:val="Fodnotetekst Tegn"/>
-    <w:basedOn w:val="Standardskrifttypeiafsnit"/>
-    <w:link w:val="Fodnotetekst"/>
+  <w:style w:type="character" w:customStyle="1" w:styleId="FootnoteTextChar">
+    <w:name w:val="Footnote Text Char"/>
+    <w:basedOn w:val="DefaultParagraphFont"/>
+    <w:link w:val="FootnoteText"/>
     <w:uiPriority w:val="99"/>
     <w:semiHidden/>
     <w:rsid w:val="00F91896"/>
@@ -8332,9 +8464,9 @@
       <w:szCs w:val="20"/>
     </w:rPr>
   </w:style>
-  <w:style w:type="character" w:styleId="Fodnotehenvisning">
+  <w:style w:type="character" w:styleId="FootnoteReference">
     <w:name w:val="footnote reference"/>
-    <w:basedOn w:val="Standardskrifttypeiafsnit"/>
+    <w:basedOn w:val="DefaultParagraphFont"/>
     <w:uiPriority w:val="99"/>
     <w:semiHidden/>
     <w:unhideWhenUsed/>
@@ -8343,10 +8475,10 @@
       <w:vertAlign w:val="superscript"/>
     </w:rPr>
   </w:style>
-  <w:style w:type="character" w:customStyle="1" w:styleId="Overskrift4Tegn">
-    <w:name w:val="Overskrift 4 Tegn"/>
-    <w:basedOn w:val="Standardskrifttypeiafsnit"/>
-    <w:link w:val="Overskrift4"/>
+  <w:style w:type="character" w:customStyle="1" w:styleId="Heading4Char">
+    <w:name w:val="Heading 4 Char"/>
+    <w:basedOn w:val="DefaultParagraphFont"/>
+    <w:link w:val="Heading4"/>
     <w:uiPriority w:val="9"/>
     <w:rsid w:val="00EB1A76"/>
     <w:rPr>
@@ -8356,7 +8488,7 @@
       <w:color w:val="2E74B5" w:themeColor="accent1" w:themeShade="BF"/>
     </w:rPr>
   </w:style>
-  <w:style w:type="paragraph" w:styleId="Billedtekst">
+  <w:style w:type="paragraph" w:styleId="Caption">
     <w:name w:val="caption"/>
     <w:basedOn w:val="Normal"/>
     <w:next w:val="Normal"/>
@@ -8375,10 +8507,10 @@
       <w:szCs w:val="18"/>
     </w:rPr>
   </w:style>
-  <w:style w:type="paragraph" w:styleId="Sidehoved">
+  <w:style w:type="paragraph" w:styleId="Header">
     <w:name w:val="header"/>
     <w:basedOn w:val="Normal"/>
-    <w:link w:val="SidehovedTegn"/>
+    <w:link w:val="HeaderChar"/>
     <w:uiPriority w:val="99"/>
     <w:unhideWhenUsed/>
     <w:rsid w:val="00E55950"/>
@@ -8390,17 +8522,17 @@
       <w:spacing w:after="0" w:line="240" w:lineRule="auto"/>
     </w:pPr>
   </w:style>
-  <w:style w:type="character" w:customStyle="1" w:styleId="SidehovedTegn">
-    <w:name w:val="Sidehoved Tegn"/>
-    <w:basedOn w:val="Standardskrifttypeiafsnit"/>
-    <w:link w:val="Sidehoved"/>
+  <w:style w:type="character" w:customStyle="1" w:styleId="HeaderChar">
+    <w:name w:val="Header Char"/>
+    <w:basedOn w:val="DefaultParagraphFont"/>
+    <w:link w:val="Header"/>
     <w:uiPriority w:val="99"/>
     <w:rsid w:val="00E55950"/>
   </w:style>
-  <w:style w:type="paragraph" w:styleId="Sidefod">
+  <w:style w:type="paragraph" w:styleId="Footer">
     <w:name w:val="footer"/>
     <w:basedOn w:val="Normal"/>
-    <w:link w:val="SidefodTegn"/>
+    <w:link w:val="FooterChar"/>
     <w:uiPriority w:val="99"/>
     <w:unhideWhenUsed/>
     <w:rsid w:val="00E55950"/>
@@ -8412,14 +8544,14 @@
       <w:spacing w:after="0" w:line="240" w:lineRule="auto"/>
     </w:pPr>
   </w:style>
-  <w:style w:type="character" w:customStyle="1" w:styleId="SidefodTegn">
-    <w:name w:val="Sidefod Tegn"/>
-    <w:basedOn w:val="Standardskrifttypeiafsnit"/>
-    <w:link w:val="Sidefod"/>
+  <w:style w:type="character" w:customStyle="1" w:styleId="FooterChar">
+    <w:name w:val="Footer Char"/>
+    <w:basedOn w:val="DefaultParagraphFont"/>
+    <w:link w:val="Footer"/>
     <w:uiPriority w:val="99"/>
     <w:rsid w:val="00E55950"/>
   </w:style>
-  <w:style w:type="paragraph" w:styleId="Ingenafstand">
+  <w:style w:type="paragraph" w:styleId="NoSpacing">
     <w:name w:val="No Spacing"/>
     <w:uiPriority w:val="1"/>
     <w:qFormat/>
@@ -8428,9 +8560,9 @@
       <w:spacing w:after="0" w:line="240" w:lineRule="auto"/>
     </w:pPr>
   </w:style>
-  <w:style w:type="character" w:styleId="BesgtLink">
+  <w:style w:type="character" w:styleId="FollowedHyperlink">
     <w:name w:val="FollowedHyperlink"/>
-    <w:basedOn w:val="Standardskrifttypeiafsnit"/>
+    <w:basedOn w:val="DefaultParagraphFont"/>
     <w:uiPriority w:val="99"/>
     <w:semiHidden/>
     <w:unhideWhenUsed/>
@@ -8743,7 +8875,7 @@
 </file>
 
 <file path=customXml/itemProps1.xml><?xml version="1.0" encoding="utf-8"?>
-<ds:datastoreItem xmlns:ds="http://schemas.openxmlformats.org/officeDocument/2006/customXml" ds:itemID="{EA4B6912-B349-4AE9-A7CD-D81E887462F2}">
+<ds:datastoreItem xmlns:ds="http://schemas.openxmlformats.org/officeDocument/2006/customXml" ds:itemID="{A7C0ACFF-EC08-44FF-904A-E90B24985E78}">
   <ds:schemaRefs>
     <ds:schemaRef ds:uri="http://schemas.openxmlformats.org/officeDocument/2006/bibliography"/>
   </ds:schemaRefs>

</xml_diff>